<commit_message>
build(opd/lab2): 🎉 lab2 done
</commit_message>
<xml_diff>
--- a/opd/lab2/docs/ОПД ЛР2 P3107 Рязанов Никита.docx
+++ b/opd/lab2/docs/ОПД ЛР2 P3107 Рязанов Никита.docx
@@ -1,6 +1,6 @@
 
 <file path=word/document.xml><?xml version="1.0" encoding="utf-8"?>
-<w:document xmlns:wpc="http://schemas.microsoft.com/office/word/2010/wordprocessingCanvas" xmlns:cx="http://schemas.microsoft.com/office/drawing/2014/chartex" xmlns:cx1="http://schemas.microsoft.com/office/drawing/2015/9/8/chartex" xmlns:cx2="http://schemas.microsoft.com/office/drawing/2015/10/21/chartex" xmlns:cx3="http://schemas.microsoft.com/office/drawing/2016/5/9/chartex" xmlns:cx4="http://schemas.microsoft.com/office/drawing/2016/5/10/chartex" xmlns:cx5="http://schemas.microsoft.com/office/drawing/2016/5/11/chartex" xmlns:cx6="http://schemas.microsoft.com/office/drawing/2016/5/12/chartex" xmlns:cx7="http://schemas.microsoft.com/office/drawing/2016/5/13/chartex" xmlns:cx8="http://schemas.microsoft.com/office/drawing/2016/5/14/chartex" xmlns:mc="http://schemas.openxmlformats.org/markup-compatibility/2006" xmlns:aink="http://schemas.microsoft.com/office/drawing/2016/ink" xmlns:am3d="http://schemas.microsoft.com/office/drawing/2017/model3d" xmlns:o="urn:schemas-microsoft-com:office:office" xmlns:r="http://schemas.openxmlformats.org/officeDocument/2006/relationships" xmlns:m="http://schemas.openxmlformats.org/officeDocument/2006/math" xmlns:v="urn:schemas-microsoft-com:vml" xmlns:wp14="http://schemas.microsoft.com/office/word/2010/wordprocessingDrawing" xmlns:wp="http://schemas.openxmlformats.org/drawingml/2006/wordprocessingDrawing" xmlns:w10="urn:schemas-microsoft-com:office:word" xmlns:w="http://schemas.openxmlformats.org/wordprocessingml/2006/main" xmlns:w14="http://schemas.microsoft.com/office/word/2010/wordml" xmlns:w15="http://schemas.microsoft.com/office/word/2012/wordml" xmlns:w16cex="http://schemas.microsoft.com/office/word/2018/wordml/cex" xmlns:w16cid="http://schemas.microsoft.com/office/word/2016/wordml/cid" xmlns:w16="http://schemas.microsoft.com/office/word/2018/wordml" xmlns:w16sdtdh="http://schemas.microsoft.com/office/word/2020/wordml/sdtdatahash" xmlns:w16se="http://schemas.microsoft.com/office/word/2015/wordml/symex" xmlns:wpg="http://schemas.microsoft.com/office/word/2010/wordprocessingGroup" xmlns:wpi="http://schemas.microsoft.com/office/word/2010/wordprocessingInk" xmlns:wne="http://schemas.microsoft.com/office/word/2006/wordml" xmlns:wps="http://schemas.microsoft.com/office/word/2010/wordprocessingShape" mc:Ignorable="w14 w15 w16se w16cid w16 w16cex w16sdtdh wp14">
+<w:document xmlns:wpc="http://schemas.microsoft.com/office/word/2010/wordprocessingCanvas" xmlns:cx="http://schemas.microsoft.com/office/drawing/2014/chartex" xmlns:cx1="http://schemas.microsoft.com/office/drawing/2015/9/8/chartex" xmlns:cx2="http://schemas.microsoft.com/office/drawing/2015/10/21/chartex" xmlns:cx3="http://schemas.microsoft.com/office/drawing/2016/5/9/chartex" xmlns:cx4="http://schemas.microsoft.com/office/drawing/2016/5/10/chartex" xmlns:cx5="http://schemas.microsoft.com/office/drawing/2016/5/11/chartex" xmlns:cx6="http://schemas.microsoft.com/office/drawing/2016/5/12/chartex" xmlns:cx7="http://schemas.microsoft.com/office/drawing/2016/5/13/chartex" xmlns:cx8="http://schemas.microsoft.com/office/drawing/2016/5/14/chartex" xmlns:mc="http://schemas.openxmlformats.org/markup-compatibility/2006" xmlns:aink="http://schemas.microsoft.com/office/drawing/2016/ink" xmlns:am3d="http://schemas.microsoft.com/office/drawing/2017/model3d" xmlns:o="urn:schemas-microsoft-com:office:office" xmlns:oel="http://schemas.microsoft.com/office/2019/extlst" xmlns:r="http://schemas.openxmlformats.org/officeDocument/2006/relationships" xmlns:m="http://schemas.openxmlformats.org/officeDocument/2006/math" xmlns:v="urn:schemas-microsoft-com:vml" xmlns:wp14="http://schemas.microsoft.com/office/word/2010/wordprocessingDrawing" xmlns:wp="http://schemas.openxmlformats.org/drawingml/2006/wordprocessingDrawing" xmlns:w10="urn:schemas-microsoft-com:office:word" xmlns:w="http://schemas.openxmlformats.org/wordprocessingml/2006/main" xmlns:w14="http://schemas.microsoft.com/office/word/2010/wordml" xmlns:w15="http://schemas.microsoft.com/office/word/2012/wordml" xmlns:w16cex="http://schemas.microsoft.com/office/word/2018/wordml/cex" xmlns:w16cid="http://schemas.microsoft.com/office/word/2016/wordml/cid" xmlns:w16="http://schemas.microsoft.com/office/word/2018/wordml" xmlns:w16du="http://schemas.microsoft.com/office/word/2023/wordml/word16du" xmlns:w16sdtdh="http://schemas.microsoft.com/office/word/2020/wordml/sdtdatahash" xmlns:w16se="http://schemas.microsoft.com/office/word/2015/wordml/symex" xmlns:wpg="http://schemas.microsoft.com/office/word/2010/wordprocessingGroup" xmlns:wpi="http://schemas.microsoft.com/office/word/2010/wordprocessingInk" xmlns:wne="http://schemas.microsoft.com/office/word/2006/wordml" xmlns:wps="http://schemas.microsoft.com/office/word/2010/wordprocessingShape" mc:Ignorable="w14 w15 w16se w16cid w16 w16cex w16sdtdh w16du wp14">
   <w:body>
     <w:p>
       <w:pPr>
@@ -128,7 +128,6 @@
           <w:color w:val="000000"/>
           <w:sz w:val="32"/>
           <w:szCs w:val="32"/>
-          <w:lang w:val="en-US"/>
         </w:rPr>
       </w:pPr>
       <w:r>
@@ -145,7 +144,6 @@
           <w:b/>
           <w:sz w:val="32"/>
           <w:szCs w:val="32"/>
-          <w:lang w:val="en-US"/>
         </w:rPr>
         <w:t>2</w:t>
       </w:r>
@@ -409,7 +407,6 @@
         <w:rPr>
           <w:sz w:val="28"/>
           <w:szCs w:val="28"/>
-          <w:lang w:val="en-US"/>
         </w:rPr>
       </w:pPr>
       <w:r>
@@ -677,7 +674,7 @@
             <w:noProof/>
             <w:webHidden/>
           </w:rPr>
-          <w:t>7</w:t>
+          <w:t>9</w:t>
         </w:r>
         <w:r>
           <w:rPr>
@@ -1976,7 +1973,6 @@
               <w:jc w:val="center"/>
               <w:rPr>
                 <w:bCs/>
-                <w:lang w:val="en-US"/>
               </w:rPr>
             </w:pPr>
             <w:r>
@@ -2538,10 +2534,25 @@
         <w:t>0</w:t>
       </w:r>
       <w:r>
+        <w:t>83</w:t>
+      </w:r>
+      <w:r>
+        <w:t xml:space="preserve"> (</w:t>
+      </w:r>
+      <w:r>
         <w:rPr>
           <w:lang w:val="en-US"/>
         </w:rPr>
-        <w:t>83</w:t>
+        <w:t>A</w:t>
+      </w:r>
+      <w:r>
+        <w:t>)</w:t>
+      </w:r>
+      <w:r>
+        <w:t>, 0</w:t>
+      </w:r>
+      <w:r>
+        <w:t>84</w:t>
       </w:r>
       <w:r>
         <w:t xml:space="preserve"> (</w:t>
@@ -2550,39 +2561,33 @@
         <w:rPr>
           <w:lang w:val="en-US"/>
         </w:rPr>
-        <w:t>A)</w:t>
-      </w:r>
-      <w:r>
-        <w:t>, 0</w:t>
+        <w:t>B</w:t>
+      </w:r>
+      <w:r>
+        <w:t>)</w:t>
+      </w:r>
+      <w:r>
+        <w:t>, 08</w:t>
       </w:r>
       <w:r>
         <w:rPr>
           <w:lang w:val="en-US"/>
         </w:rPr>
-        <w:t>84</w:t>
+        <w:t>E</w:t>
+      </w:r>
+      <w:r>
+        <w:t xml:space="preserve"> (</w:t>
       </w:r>
       <w:r>
         <w:rPr>
           <w:lang w:val="en-US"/>
         </w:rPr>
-        <w:t xml:space="preserve"> (B)</w:t>
-      </w:r>
-      <w:r>
-        <w:rPr>
-          <w:lang w:val="en-US"/>
-        </w:rPr>
-        <w:t>, 08E</w:t>
-      </w:r>
-      <w:r>
-        <w:rPr>
-          <w:lang w:val="en-US"/>
-        </w:rPr>
-        <w:t xml:space="preserve"> (C)</w:t>
-      </w:r>
-      <w:r>
-        <w:rPr>
-          <w:lang w:val="en-US"/>
-        </w:rPr>
+        <w:t>C</w:t>
+      </w:r>
+      <w:r>
+        <w:t>)</w:t>
+      </w:r>
+      <w:r>
         <w:t xml:space="preserve"> </w:t>
       </w:r>
       <w:r>
@@ -2594,10 +2599,40 @@
         <w:ind w:firstLine="0"/>
       </w:pPr>
       <w:r>
+        <w:t>085, 086, 087, 088, 089, 08</w:t>
+      </w:r>
+      <w:r>
         <w:rPr>
           <w:lang w:val="en-US"/>
         </w:rPr>
-        <w:t>085, 086, 087, 088, 089, 08A, 08B, 08C, 08D</w:t>
+        <w:t>A</w:t>
+      </w:r>
+      <w:r>
+        <w:t>, 08</w:t>
+      </w:r>
+      <w:r>
+        <w:rPr>
+          <w:lang w:val="en-US"/>
+        </w:rPr>
+        <w:t>B</w:t>
+      </w:r>
+      <w:r>
+        <w:t>, 08</w:t>
+      </w:r>
+      <w:r>
+        <w:rPr>
+          <w:lang w:val="en-US"/>
+        </w:rPr>
+        <w:t>C</w:t>
+      </w:r>
+      <w:r>
+        <w:t>, 08</w:t>
+      </w:r>
+      <w:r>
+        <w:rPr>
+          <w:lang w:val="en-US"/>
+        </w:rPr>
+        <w:t>D</w:t>
       </w:r>
       <w:r>
         <w:t xml:space="preserve"> – </w:t>
@@ -2612,26 +2647,23 @@
     <w:p>
       <w:pPr>
         <w:ind w:firstLine="0"/>
+      </w:pPr>
+      <w:r>
+        <w:t>090</w:t>
+      </w:r>
+      <w:r>
+        <w:t xml:space="preserve"> (</w:t>
+      </w:r>
+      <w:r>
         <w:rPr>
           <w:lang w:val="en-US"/>
         </w:rPr>
-      </w:pPr>
-      <w:r>
-        <w:rPr>
-          <w:lang w:val="en-US"/>
-        </w:rPr>
-        <w:t>090</w:t>
-      </w:r>
-      <w:r>
-        <w:rPr>
-          <w:lang w:val="en-US"/>
-        </w:rPr>
-        <w:t xml:space="preserve"> (E)</w:t>
-      </w:r>
-      <w:r>
-        <w:rPr>
-          <w:lang w:val="en-US"/>
-        </w:rPr>
+        <w:t>E</w:t>
+      </w:r>
+      <w:r>
+        <w:t>)</w:t>
+      </w:r>
+      <w:r>
         <w:t xml:space="preserve"> – </w:t>
       </w:r>
       <w:r>
@@ -2646,19 +2678,22 @@
         <w:t>0</w:t>
       </w:r>
       <w:r>
+        <w:t>8</w:t>
+      </w:r>
+      <w:r>
+        <w:t xml:space="preserve">F </w:t>
+      </w:r>
+      <w:r>
+        <w:t>(</w:t>
+      </w:r>
+      <w:r>
         <w:rPr>
           <w:lang w:val="en-US"/>
         </w:rPr>
-        <w:t>8</w:t>
-      </w:r>
-      <w:r>
-        <w:t xml:space="preserve">F </w:t>
-      </w:r>
-      <w:r>
-        <w:rPr>
-          <w:lang w:val="en-US"/>
-        </w:rPr>
-        <w:t xml:space="preserve">(D) </w:t>
+        <w:t>D</w:t>
+      </w:r>
+      <w:r>
+        <w:t xml:space="preserve">) </w:t>
       </w:r>
       <w:r>
         <w:t>– итоговый результат</w:t>
@@ -2669,9 +2704,6 @@
         <w:ind w:firstLine="0"/>
       </w:pPr>
       <w:r>
-        <w:rPr>
-          <w:lang w:val="en-US"/>
-        </w:rPr>
         <w:t xml:space="preserve">085 – </w:t>
       </w:r>
       <w:r>
@@ -2689,7 +2721,10 @@
         <w:rPr>
           <w:lang w:val="en-US"/>
         </w:rPr>
-        <w:t xml:space="preserve">D – </w:t>
+        <w:t>D</w:t>
+      </w:r>
+      <w:r>
+        <w:t xml:space="preserve"> – </w:t>
       </w:r>
       <w:r>
         <w:t>последняя выполняемая программа</w:t>
@@ -2703,7 +2738,6 @@
     <w:p>
       <w:pPr>
         <w:rPr>
-          <w:rFonts w:hint="eastAsia"/>
           <w:i/>
           <w:iCs/>
         </w:rPr>
@@ -2719,15 +2753,15 @@
     <w:p>
       <w:pPr>
         <w:ind w:left="-6" w:firstLine="0"/>
-        <w:rPr>
-          <w:rFonts w:hint="eastAsia"/>
-        </w:rPr>
       </w:pPr>
       <w:r>
         <w:rPr>
           <w:lang w:val="en-US"/>
         </w:rPr>
-        <w:t xml:space="preserve">C, </w:t>
+        <w:t>C</w:t>
+      </w:r>
+      <w:r>
+        <w:t xml:space="preserve">, </w:t>
       </w:r>
       <w:r>
         <w:rPr>
@@ -2745,9 +2779,6 @@
     <w:p>
       <w:pPr>
         <w:ind w:left="-6" w:firstLine="0"/>
-        <w:rPr>
-          <w:rFonts w:hint="eastAsia"/>
-        </w:rPr>
       </w:pPr>
       <w:r>
         <w:rPr>
@@ -2756,10 +2787,13 @@
         <w:t>A</w:t>
       </w:r>
       <w:r>
+        <w:t xml:space="preserve">, </w:t>
+      </w:r>
+      <w:r>
         <w:rPr>
           <w:lang w:val="en-US"/>
         </w:rPr>
-        <w:t>, B</w:t>
+        <w:t>B</w:t>
       </w:r>
       <w:r>
         <w:t xml:space="preserve"> –</w:t>
@@ -2777,35 +2811,23 @@
     <w:p>
       <w:pPr>
         <w:ind w:left="-6" w:firstLine="0"/>
-        <w:rPr>
-          <w:rFonts w:hint="eastAsia"/>
-        </w:rPr>
       </w:pPr>
       <w:r>
         <w:t>(((</w:t>
       </w:r>
       <w:r>
-        <w:rPr>
-          <w:lang w:val="en-US"/>
-        </w:rPr>
         <w:t>^</w:t>
       </w:r>
       <w:r>
         <w:t xml:space="preserve">0) </w:t>
       </w:r>
       <w:r>
-        <w:rPr>
-          <w:lang w:val="en-US"/>
-        </w:rPr>
         <w:t>&amp;</w:t>
       </w:r>
       <w:r>
         <w:t xml:space="preserve"> A) </w:t>
       </w:r>
       <w:r>
-        <w:rPr>
-          <w:lang w:val="en-US"/>
-        </w:rPr>
         <w:t>&amp;</w:t>
       </w:r>
       <w:r>
@@ -2836,11 +2858,6 @@
       </w:pPr>
     </w:p>
     <w:p>
-      <w:pPr>
-        <w:rPr>
-          <w:lang w:val="en-US"/>
-        </w:rPr>
-      </w:pPr>
       <w:r>
         <w:rPr>
           <w:i/>
@@ -2856,23 +2873,23 @@
       <w:pPr>
         <w:ind w:firstLine="0"/>
         <w:jc w:val="left"/>
+      </w:pPr>
+      <w:r>
+        <w:t xml:space="preserve">-32768 </w:t>
+      </w:r>
+      <w:r>
+        <w:t xml:space="preserve">≤ </w:t>
+      </w:r>
+      <w:r>
         <w:rPr>
           <w:lang w:val="en-US"/>
         </w:rPr>
-      </w:pPr>
-      <w:r>
-        <w:t xml:space="preserve">-32768 </w:t>
-      </w:r>
-      <w:r>
-        <w:rPr>
-          <w:lang w:val="en-US"/>
-        </w:rPr>
-        <w:t xml:space="preserve">≤ D ≤ </w:t>
-      </w:r>
-      <w:r>
-        <w:rPr>
-          <w:lang w:val="en-US"/>
-        </w:rPr>
+        <w:t>D</w:t>
+      </w:r>
+      <w:r>
+        <w:t xml:space="preserve"> ≤ </w:t>
+      </w:r>
+      <w:r>
         <w:t>32767</w:t>
       </w:r>
     </w:p>
@@ -2880,41 +2897,26 @@
       <w:pPr>
         <w:ind w:firstLine="0"/>
         <w:jc w:val="left"/>
-        <w:rPr>
-          <w:lang w:val="en-US"/>
-        </w:rPr>
-      </w:pPr>
-      <w:r>
-        <w:rPr>
-          <w:lang w:val="en-US"/>
-        </w:rPr>
+      </w:pPr>
+      <w:r>
         <w:t>-</w:t>
       </w:r>
       <w:r>
         <w:t xml:space="preserve">32768 </w:t>
       </w:r>
       <w:r>
-        <w:rPr>
-          <w:lang w:val="en-US"/>
-        </w:rPr>
         <w:t xml:space="preserve">≤ </w:t>
       </w:r>
       <w:r>
         <w:t xml:space="preserve">C - (A </w:t>
       </w:r>
       <w:r>
-        <w:rPr>
-          <w:lang w:val="en-US"/>
-        </w:rPr>
         <w:t>&amp;</w:t>
       </w:r>
       <w:r>
         <w:t xml:space="preserve"> B)</w:t>
       </w:r>
       <w:r>
-        <w:rPr>
-          <w:lang w:val="en-US"/>
-        </w:rPr>
         <w:t xml:space="preserve"> ≤ 32767</w:t>
       </w:r>
     </w:p>
@@ -2922,9 +2924,6 @@
       <w:pPr>
         <w:ind w:firstLine="0"/>
         <w:jc w:val="left"/>
-        <w:rPr>
-          <w:lang w:val="en-US"/>
-        </w:rPr>
       </w:pPr>
     </w:p>
     <w:p>
@@ -3008,6 +3007,9 @@
     <w:p>
       <w:pPr>
         <w:ind w:firstLine="0"/>
+        <w:rPr>
+          <w:lang w:val="en-GB"/>
+        </w:rPr>
       </w:pPr>
       <w:r>
         <w:rPr>
@@ -3016,6 +3018,9 @@
         <w:t>-1638</w:t>
       </w:r>
       <w:r>
+        <w:rPr>
+          <w:lang w:val="en-GB"/>
+        </w:rPr>
         <w:t>3</w:t>
       </w:r>
       <w:r>
@@ -3025,12 +3030,18 @@
         <w:t xml:space="preserve"> ≤ (A &amp; B) ≤ </w:t>
       </w:r>
       <w:r>
+        <w:rPr>
+          <w:lang w:val="en-GB"/>
+        </w:rPr>
         <w:t>-1</w:t>
       </w:r>
     </w:p>
     <w:p>
       <w:pPr>
         <w:ind w:firstLine="0"/>
+        <w:rPr>
+          <w:lang w:val="en-GB"/>
+        </w:rPr>
       </w:pPr>
       <w:r>
         <w:rPr>
@@ -3039,15 +3050,27 @@
         <w:t>-</w:t>
       </w:r>
       <w:r>
+        <w:rPr>
+          <w:lang w:val="en-GB"/>
+        </w:rPr>
         <w:t>163</w:t>
       </w:r>
       <w:r>
+        <w:rPr>
+          <w:lang w:val="en-GB"/>
+        </w:rPr>
         <w:t>8</w:t>
       </w:r>
       <w:r>
+        <w:rPr>
+          <w:lang w:val="en-GB"/>
+        </w:rPr>
         <w:t>4</w:t>
       </w:r>
       <w:r>
+        <w:rPr>
+          <w:lang w:val="en-GB"/>
+        </w:rPr>
         <w:t xml:space="preserve"> </w:t>
       </w:r>
       <w:r>
@@ -3057,6 +3080,9 @@
         <w:t xml:space="preserve">≤ </w:t>
       </w:r>
       <w:r>
+        <w:rPr>
+          <w:lang w:val="en-GB"/>
+        </w:rPr>
         <w:t xml:space="preserve">C - (A </w:t>
       </w:r>
       <w:r>
@@ -3066,6 +3092,9 @@
         <w:t>&amp;</w:t>
       </w:r>
       <w:r>
+        <w:rPr>
+          <w:lang w:val="en-GB"/>
+        </w:rPr>
         <w:t xml:space="preserve"> B)</w:t>
       </w:r>
       <w:r>
@@ -3075,6 +3104,9 @@
         <w:t xml:space="preserve"> ≤ </w:t>
       </w:r>
       <w:r>
+        <w:rPr>
+          <w:lang w:val="en-GB"/>
+        </w:rPr>
         <w:t>49151</w:t>
       </w:r>
     </w:p>
@@ -3205,38 +3237,35 @@
     <w:p>
       <w:pPr>
         <w:ind w:firstLine="0"/>
+      </w:pPr>
+      <w:r>
+        <w:t>0 ≤ (</w:t>
+      </w:r>
+      <w:r>
         <w:rPr>
           <w:lang w:val="en-US"/>
         </w:rPr>
-      </w:pPr>
+        <w:t>A</w:t>
+      </w:r>
+      <w:r>
+        <w:t xml:space="preserve"> &amp; </w:t>
+      </w:r>
       <w:r>
         <w:rPr>
           <w:lang w:val="en-US"/>
         </w:rPr>
-        <w:t xml:space="preserve">0 </w:t>
-      </w:r>
-      <w:r>
-        <w:rPr>
-          <w:lang w:val="en-US"/>
-        </w:rPr>
-        <w:t>≤ (A &amp; B) ≤</w:t>
-      </w:r>
-      <w:r>
-        <w:rPr>
-          <w:lang w:val="en-US"/>
-        </w:rPr>
+        <w:t>B</w:t>
+      </w:r>
+      <w:r>
+        <w:t>) ≤</w:t>
+      </w:r>
+      <w:r>
         <w:t xml:space="preserve"> </w:t>
       </w:r>
       <w:r>
-        <w:rPr>
-          <w:lang w:val="en-US"/>
-        </w:rPr>
         <w:t>16383</w:t>
       </w:r>
       <w:r>
-        <w:rPr>
-          <w:lang w:val="en-US"/>
-        </w:rPr>
         <w:t xml:space="preserve"> </w:t>
       </w:r>
     </w:p>
@@ -3245,9 +3274,6 @@
         <w:ind w:firstLine="0"/>
       </w:pPr>
       <w:r>
-        <w:rPr>
-          <w:lang w:val="en-US"/>
-        </w:rPr>
         <w:t>-</w:t>
       </w:r>
       <w:r>
@@ -3257,27 +3283,18 @@
         <w:t xml:space="preserve"> </w:t>
       </w:r>
       <w:r>
-        <w:rPr>
-          <w:lang w:val="en-US"/>
-        </w:rPr>
         <w:t xml:space="preserve">≤ </w:t>
       </w:r>
       <w:r>
         <w:t xml:space="preserve">C - (A </w:t>
       </w:r>
       <w:r>
-        <w:rPr>
-          <w:lang w:val="en-US"/>
-        </w:rPr>
         <w:t>&amp;</w:t>
       </w:r>
       <w:r>
         <w:t xml:space="preserve"> B)</w:t>
       </w:r>
       <w:r>
-        <w:rPr>
-          <w:lang w:val="en-US"/>
-        </w:rPr>
         <w:t xml:space="preserve"> ≤ </w:t>
       </w:r>
       <w:r>
@@ -3292,24 +3309,24 @@
     <w:p>
       <w:pPr>
         <w:ind w:firstLine="0"/>
+      </w:pPr>
+      <w:r>
+        <w:t xml:space="preserve">В обоих случаях, </w:t>
+      </w:r>
+      <w:r>
+        <w:t>ч</w:t>
+      </w:r>
+      <w:r>
+        <w:t xml:space="preserve">тобы не было переполнения, нужно ограничить возможные значения </w:t>
+      </w:r>
+      <w:r>
         <w:rPr>
           <w:lang w:val="en-US"/>
         </w:rPr>
-      </w:pPr>
-      <w:r>
-        <w:t xml:space="preserve">В обоих случаях, </w:t>
-      </w:r>
-      <w:r>
-        <w:t>ч</w:t>
-      </w:r>
-      <w:r>
-        <w:t xml:space="preserve">тобы не было переполнения, нужно ограничить возможные значения </w:t>
-      </w:r>
-      <w:r>
-        <w:rPr>
-          <w:lang w:val="en-US"/>
-        </w:rPr>
-        <w:t xml:space="preserve">C </w:t>
+        <w:t>C</w:t>
+      </w:r>
+      <w:r>
+        <w:t xml:space="preserve"> </w:t>
       </w:r>
       <w:r>
         <w:t>в 2 раза:</w:t>
@@ -3423,23 +3440,7 @@
                 <w:b/>
                 <w:szCs w:val="24"/>
               </w:rPr>
-              <w:t>Выполнен</w:t>
-            </w:r>
-            <w:r>
-              <w:rPr>
-                <w:rFonts w:ascii="Times New Roman" w:hAnsi="Times New Roman" w:cs="Times New Roman"/>
-                <w:b/>
-                <w:szCs w:val="24"/>
-              </w:rPr>
-              <w:t>н</w:t>
-            </w:r>
-            <w:r>
-              <w:rPr>
-                <w:rFonts w:ascii="Times New Roman" w:hAnsi="Times New Roman" w:cs="Times New Roman"/>
-                <w:b/>
-                <w:szCs w:val="24"/>
-              </w:rPr>
-              <w:t>ая команда</w:t>
+              <w:t>Выполненная команда</w:t>
             </w:r>
           </w:p>
         </w:tc>
@@ -7961,19 +7962,7 @@
               <w:rPr>
                 <w:bCs/>
               </w:rPr>
-              <w:t>Запись значения из ячейки 08</w:t>
-            </w:r>
-            <w:r>
-              <w:rPr>
-                <w:bCs/>
-              </w:rPr>
-              <w:t>3</w:t>
-            </w:r>
-            <w:r>
-              <w:rPr>
-                <w:bCs/>
-              </w:rPr>
-              <w:t xml:space="preserve"> в аккумулятор</w:t>
+              <w:t>Запись значения из ячейки 083 в аккумулятор</w:t>
             </w:r>
           </w:p>
         </w:tc>
@@ -8467,6 +8456,9 @@
     <w:p>
       <w:pPr>
         <w:pStyle w:val="ae"/>
+        <w:rPr>
+          <w:lang w:val="en-US"/>
+        </w:rPr>
       </w:pPr>
       <w:r>
         <w:t xml:space="preserve">Таблица </w:t>
@@ -8480,15 +8472,2953 @@
         </w:r>
       </w:fldSimple>
       <w:r>
+        <w:t xml:space="preserve">. </w:t>
+      </w:r>
+      <w:r>
+        <w:t>Программа с меньшим числом команд</w:t>
+      </w:r>
+    </w:p>
+    <w:p>
+      <w:pPr>
+        <w:spacing w:line="240" w:lineRule="auto"/>
+        <w:ind w:firstLine="0"/>
+        <w:contextualSpacing w:val="0"/>
+        <w:jc w:val="left"/>
         <w:rPr>
           <w:lang w:val="en-US"/>
         </w:rPr>
+      </w:pPr>
+      <w:r>
+        <w:rPr>
+          <w:lang w:val="en-US"/>
+        </w:rPr>
+        <w:br w:type="page"/>
+      </w:r>
+    </w:p>
+    <w:p>
+      <w:pPr>
+        <w:pStyle w:val="af"/>
+        <w:rPr>
+          <w:lang w:val="en-US"/>
+        </w:rPr>
+      </w:pPr>
+      <w:r>
+        <w:lastRenderedPageBreak/>
+        <w:t>Трассировка программы</w:t>
+      </w:r>
+      <w:r>
+        <w:t xml:space="preserve"> с меньшим числом команд</w:t>
+      </w:r>
+    </w:p>
+    <w:p>
+      <w:pPr>
+        <w:ind w:firstLine="0"/>
+        <w:jc w:val="left"/>
+        <w:rPr>
+          <w:lang w:val="en-US"/>
+        </w:rPr>
+      </w:pPr>
+      <w:r>
+        <w:t>Значения для трассировки:</w:t>
+      </w:r>
+    </w:p>
+    <w:p>
+      <w:pPr>
+        <w:pStyle w:val="ad"/>
+        <w:numPr>
+          <w:ilvl w:val="0"/>
+          <w:numId w:val="9"/>
+        </w:numPr>
+        <w:ind w:left="357" w:hanging="357"/>
+        <w:jc w:val="left"/>
+      </w:pPr>
+      <w:r>
+        <w:t>Переменная</w:t>
+      </w:r>
+      <w:r>
+        <w:rPr>
+          <w:b/>
+          <w:bCs/>
+        </w:rPr>
+        <w:t xml:space="preserve"> </w:t>
+      </w:r>
+      <w:r>
+        <w:rPr>
+          <w:b/>
+          <w:bCs/>
+          <w:lang w:val="en-US"/>
+        </w:rPr>
+        <w:t>A</w:t>
+      </w:r>
+      <w:r>
+        <w:rPr>
+          <w:lang w:val="en-US"/>
+        </w:rPr>
+        <w:t xml:space="preserve">, </w:t>
+      </w:r>
+      <w:r>
+        <w:t xml:space="preserve">ячейка </w:t>
+      </w:r>
+      <w:r>
+        <w:rPr>
+          <w:lang w:val="en-US"/>
+        </w:rPr>
+        <w:t>083</w:t>
+      </w:r>
+      <w:r>
+        <w:rPr>
+          <w:lang w:val="en-US"/>
+        </w:rPr>
+        <w:t xml:space="preserve"> – </w:t>
+      </w:r>
+      <w:r>
+        <w:t>0x</w:t>
+      </w:r>
+      <w:r>
+        <w:rPr>
+          <w:b/>
+          <w:bCs/>
+        </w:rPr>
+        <w:t>DADA</w:t>
+      </w:r>
+    </w:p>
+    <w:p>
+      <w:pPr>
+        <w:pStyle w:val="ad"/>
+        <w:numPr>
+          <w:ilvl w:val="0"/>
+          <w:numId w:val="9"/>
+        </w:numPr>
+        <w:ind w:left="357" w:hanging="357"/>
+        <w:jc w:val="left"/>
+      </w:pPr>
+      <w:r>
+        <w:t>Переменная</w:t>
+      </w:r>
+      <w:r>
+        <w:rPr>
+          <w:b/>
+          <w:bCs/>
+        </w:rPr>
+        <w:t xml:space="preserve"> </w:t>
+      </w:r>
+      <w:r>
+        <w:rPr>
+          <w:b/>
+          <w:bCs/>
+          <w:lang w:val="en-US"/>
+        </w:rPr>
+        <w:t>B</w:t>
+      </w:r>
+      <w:r>
+        <w:rPr>
+          <w:lang w:val="en-US"/>
+        </w:rPr>
+        <w:t xml:space="preserve">, </w:t>
+      </w:r>
+      <w:r>
+        <w:t xml:space="preserve">ячейка </w:t>
+      </w:r>
+      <w:r>
+        <w:rPr>
+          <w:lang w:val="en-US"/>
+        </w:rPr>
+        <w:t xml:space="preserve">084 </w:t>
+      </w:r>
+      <w:r>
+        <w:rPr>
+          <w:lang w:val="en-US"/>
+        </w:rPr>
+        <w:t xml:space="preserve">– </w:t>
+      </w:r>
+      <w:r>
+        <w:t>0x</w:t>
+      </w:r>
+      <w:r>
+        <w:rPr>
+          <w:b/>
+          <w:bCs/>
+        </w:rPr>
+        <w:t>DEAD</w:t>
+      </w:r>
+    </w:p>
+    <w:p>
+      <w:pPr>
+        <w:pStyle w:val="ad"/>
+        <w:numPr>
+          <w:ilvl w:val="0"/>
+          <w:numId w:val="9"/>
+        </w:numPr>
+        <w:ind w:left="357" w:hanging="357"/>
+        <w:jc w:val="left"/>
+      </w:pPr>
+      <w:r>
+        <w:t>Переменная</w:t>
+      </w:r>
+      <w:r>
+        <w:rPr>
+          <w:b/>
+          <w:bCs/>
+        </w:rPr>
+        <w:t xml:space="preserve"> </w:t>
+      </w:r>
+      <w:r>
+        <w:rPr>
+          <w:b/>
+          <w:bCs/>
+          <w:lang w:val="en-US"/>
+        </w:rPr>
+        <w:t>C</w:t>
+      </w:r>
+      <w:r>
+        <w:rPr>
+          <w:lang w:val="en-US"/>
+        </w:rPr>
+        <w:t xml:space="preserve">, </w:t>
+      </w:r>
+      <w:r>
+        <w:t xml:space="preserve">ячейка </w:t>
+      </w:r>
+      <w:r>
+        <w:rPr>
+          <w:lang w:val="en-US"/>
+        </w:rPr>
+        <w:t xml:space="preserve">085 – </w:t>
+      </w:r>
+      <w:r>
+        <w:t>0x</w:t>
+      </w:r>
+      <w:r>
+        <w:rPr>
+          <w:b/>
+          <w:bCs/>
+        </w:rPr>
+        <w:t>00FF</w:t>
+      </w:r>
+      <w:r>
+        <w:rPr>
+          <w:lang w:val="en-US"/>
+        </w:rPr>
+        <w:br/>
+      </w:r>
+    </w:p>
+    <w:tbl>
+      <w:tblPr>
+        <w:tblStyle w:val="TableGrid"/>
+        <w:tblW w:w="5000" w:type="pct"/>
+        <w:jc w:val="center"/>
+        <w:tblInd w:w="0" w:type="dxa"/>
+        <w:tblCellMar>
+          <w:top w:w="14" w:type="dxa"/>
+          <w:left w:w="106" w:type="dxa"/>
+          <w:right w:w="48" w:type="dxa"/>
+        </w:tblCellMar>
+        <w:tblLook w:val="04A0" w:firstRow="1" w:lastRow="0" w:firstColumn="1" w:lastColumn="0" w:noHBand="0" w:noVBand="1"/>
+      </w:tblPr>
+      <w:tblGrid>
+        <w:gridCol w:w="876"/>
+        <w:gridCol w:w="790"/>
+        <w:gridCol w:w="714"/>
+        <w:gridCol w:w="878"/>
+        <w:gridCol w:w="596"/>
+        <w:gridCol w:w="848"/>
+        <w:gridCol w:w="514"/>
+        <w:gridCol w:w="688"/>
+        <w:gridCol w:w="914"/>
+        <w:gridCol w:w="808"/>
+        <w:gridCol w:w="842"/>
+        <w:gridCol w:w="877"/>
+      </w:tblGrid>
+      <w:tr>
+        <w:trPr>
+          <w:trHeight w:val="1147"/>
+          <w:jc w:val="center"/>
+        </w:trPr>
+        <w:tc>
+          <w:tcPr>
+            <w:tcW w:w="908" w:type="pct"/>
+            <w:gridSpan w:val="2"/>
+            <w:tcBorders>
+              <w:top w:val="single" w:sz="4" w:space="0" w:color="000000"/>
+              <w:left w:val="single" w:sz="4" w:space="0" w:color="000000"/>
+              <w:bottom w:val="single" w:sz="4" w:space="0" w:color="000000"/>
+              <w:right w:val="single" w:sz="4" w:space="0" w:color="000000"/>
+            </w:tcBorders>
+            <w:hideMark/>
+          </w:tcPr>
+          <w:p>
+            <w:pPr>
+              <w:spacing w:line="256" w:lineRule="auto"/>
+              <w:ind w:firstLine="0"/>
+              <w:jc w:val="center"/>
+              <w:rPr>
+                <w:rFonts w:ascii="Times New Roman" w:hAnsi="Times New Roman" w:cs="Times New Roman"/>
+                <w:szCs w:val="24"/>
+              </w:rPr>
+            </w:pPr>
+            <w:r>
+              <w:rPr>
+                <w:rFonts w:ascii="Times New Roman" w:hAnsi="Times New Roman" w:cs="Times New Roman"/>
+                <w:b/>
+                <w:szCs w:val="24"/>
+              </w:rPr>
+              <w:t>Выполненная команда</w:t>
+            </w:r>
+          </w:p>
+        </w:tc>
+        <w:tc>
+          <w:tcPr>
+            <w:tcW w:w="3172" w:type="pct"/>
+            <w:gridSpan w:val="8"/>
+            <w:tcBorders>
+              <w:top w:val="single" w:sz="4" w:space="0" w:color="000000"/>
+              <w:left w:val="single" w:sz="4" w:space="0" w:color="000000"/>
+              <w:bottom w:val="single" w:sz="4" w:space="0" w:color="000000"/>
+              <w:right w:val="single" w:sz="4" w:space="0" w:color="000000"/>
+            </w:tcBorders>
+          </w:tcPr>
+          <w:p>
+            <w:pPr>
+              <w:ind w:firstLine="0"/>
+              <w:jc w:val="center"/>
+              <w:rPr>
+                <w:rFonts w:ascii="Times New Roman" w:hAnsi="Times New Roman" w:cs="Times New Roman"/>
+                <w:szCs w:val="24"/>
+              </w:rPr>
+            </w:pPr>
+            <w:r>
+              <w:rPr>
+                <w:rFonts w:ascii="Times New Roman" w:hAnsi="Times New Roman" w:cs="Times New Roman"/>
+                <w:b/>
+                <w:szCs w:val="24"/>
+              </w:rPr>
+              <w:t>Содержимое регистров процессора после выполнения команды</w:t>
+            </w:r>
+          </w:p>
+          <w:p>
+            <w:pPr>
+              <w:ind w:firstLine="0"/>
+              <w:jc w:val="center"/>
+              <w:rPr>
+                <w:rFonts w:ascii="Times New Roman" w:hAnsi="Times New Roman" w:cs="Times New Roman"/>
+                <w:szCs w:val="24"/>
+              </w:rPr>
+            </w:pPr>
+          </w:p>
+        </w:tc>
+        <w:tc>
+          <w:tcPr>
+            <w:tcW w:w="920" w:type="pct"/>
+            <w:gridSpan w:val="2"/>
+            <w:tcBorders>
+              <w:top w:val="single" w:sz="4" w:space="0" w:color="000000"/>
+              <w:left w:val="single" w:sz="4" w:space="0" w:color="000000"/>
+              <w:bottom w:val="single" w:sz="4" w:space="0" w:color="000000"/>
+              <w:right w:val="single" w:sz="4" w:space="0" w:color="000000"/>
+            </w:tcBorders>
+            <w:hideMark/>
+          </w:tcPr>
+          <w:p>
+            <w:pPr>
+              <w:spacing w:line="256" w:lineRule="auto"/>
+              <w:ind w:left="72" w:right="131" w:firstLine="0"/>
+              <w:jc w:val="center"/>
+              <w:rPr>
+                <w:rFonts w:ascii="Times New Roman" w:hAnsi="Times New Roman" w:cs="Times New Roman"/>
+                <w:szCs w:val="24"/>
+              </w:rPr>
+            </w:pPr>
+            <w:r>
+              <w:rPr>
+                <w:rFonts w:ascii="Times New Roman" w:hAnsi="Times New Roman" w:cs="Times New Roman"/>
+                <w:b/>
+                <w:szCs w:val="24"/>
+              </w:rPr>
+              <w:t>Ячейка, содержимое которой изменилось после выполнения команды</w:t>
+            </w:r>
+          </w:p>
+        </w:tc>
+      </w:tr>
+      <w:tr>
+        <w:trPr>
+          <w:trHeight w:val="294"/>
+          <w:jc w:val="center"/>
+        </w:trPr>
+        <w:tc>
+          <w:tcPr>
+            <w:tcW w:w="477" w:type="pct"/>
+            <w:tcBorders>
+              <w:top w:val="single" w:sz="4" w:space="0" w:color="000000"/>
+              <w:left w:val="single" w:sz="4" w:space="0" w:color="000000"/>
+              <w:bottom w:val="single" w:sz="4" w:space="0" w:color="000000"/>
+              <w:right w:val="single" w:sz="4" w:space="0" w:color="000000"/>
+            </w:tcBorders>
+            <w:hideMark/>
+          </w:tcPr>
+          <w:p>
+            <w:pPr>
+              <w:spacing w:line="256" w:lineRule="auto"/>
+              <w:ind w:firstLine="0"/>
+              <w:jc w:val="center"/>
+              <w:rPr>
+                <w:rFonts w:ascii="Times New Roman" w:hAnsi="Times New Roman" w:cs="Times New Roman"/>
+                <w:szCs w:val="24"/>
+              </w:rPr>
+            </w:pPr>
+            <w:r>
+              <w:rPr>
+                <w:rFonts w:ascii="Times New Roman" w:hAnsi="Times New Roman" w:cs="Times New Roman"/>
+                <w:szCs w:val="24"/>
+              </w:rPr>
+              <w:t>Адрес</w:t>
+            </w:r>
+          </w:p>
+        </w:tc>
+        <w:tc>
+          <w:tcPr>
+            <w:tcW w:w="431" w:type="pct"/>
+            <w:tcBorders>
+              <w:top w:val="single" w:sz="4" w:space="0" w:color="000000"/>
+              <w:left w:val="single" w:sz="4" w:space="0" w:color="000000"/>
+              <w:bottom w:val="single" w:sz="4" w:space="0" w:color="000000"/>
+              <w:right w:val="single" w:sz="4" w:space="0" w:color="000000"/>
+            </w:tcBorders>
+            <w:hideMark/>
+          </w:tcPr>
+          <w:p>
+            <w:pPr>
+              <w:spacing w:line="256" w:lineRule="auto"/>
+              <w:ind w:firstLine="0"/>
+              <w:jc w:val="center"/>
+              <w:rPr>
+                <w:rFonts w:ascii="Times New Roman" w:hAnsi="Times New Roman" w:cs="Times New Roman"/>
+                <w:szCs w:val="24"/>
+              </w:rPr>
+            </w:pPr>
+            <w:r>
+              <w:rPr>
+                <w:rFonts w:ascii="Times New Roman" w:hAnsi="Times New Roman" w:cs="Times New Roman"/>
+                <w:szCs w:val="24"/>
+              </w:rPr>
+              <w:t>Код</w:t>
+            </w:r>
+          </w:p>
+        </w:tc>
+        <w:tc>
+          <w:tcPr>
+            <w:tcW w:w="454" w:type="pct"/>
+            <w:tcBorders>
+              <w:top w:val="single" w:sz="4" w:space="0" w:color="000000"/>
+              <w:left w:val="single" w:sz="4" w:space="0" w:color="000000"/>
+              <w:bottom w:val="single" w:sz="4" w:space="0" w:color="000000"/>
+              <w:right w:val="single" w:sz="4" w:space="0" w:color="000000"/>
+            </w:tcBorders>
+            <w:hideMark/>
+          </w:tcPr>
+          <w:p>
+            <w:pPr>
+              <w:spacing w:line="256" w:lineRule="auto"/>
+              <w:ind w:right="66" w:firstLine="0"/>
+              <w:jc w:val="center"/>
+              <w:rPr>
+                <w:rFonts w:ascii="Times New Roman" w:hAnsi="Times New Roman" w:cs="Times New Roman"/>
+                <w:szCs w:val="24"/>
+              </w:rPr>
+            </w:pPr>
+            <w:r>
+              <w:rPr>
+                <w:rFonts w:ascii="Times New Roman" w:hAnsi="Times New Roman" w:cs="Times New Roman"/>
+                <w:szCs w:val="24"/>
+              </w:rPr>
+              <w:t>IP</w:t>
+            </w:r>
+          </w:p>
+        </w:tc>
+        <w:tc>
+          <w:tcPr>
+            <w:tcW w:w="517" w:type="pct"/>
+            <w:tcBorders>
+              <w:top w:val="single" w:sz="4" w:space="0" w:color="000000"/>
+              <w:left w:val="single" w:sz="4" w:space="0" w:color="000000"/>
+              <w:bottom w:val="single" w:sz="4" w:space="0" w:color="000000"/>
+              <w:right w:val="single" w:sz="4" w:space="0" w:color="000000"/>
+            </w:tcBorders>
+            <w:hideMark/>
+          </w:tcPr>
+          <w:p>
+            <w:pPr>
+              <w:spacing w:line="256" w:lineRule="auto"/>
+              <w:ind w:firstLine="0"/>
+              <w:jc w:val="center"/>
+              <w:rPr>
+                <w:rFonts w:ascii="Times New Roman" w:hAnsi="Times New Roman" w:cs="Times New Roman"/>
+                <w:szCs w:val="24"/>
+              </w:rPr>
+            </w:pPr>
+            <w:r>
+              <w:rPr>
+                <w:rFonts w:ascii="Times New Roman" w:hAnsi="Times New Roman" w:cs="Times New Roman"/>
+                <w:szCs w:val="24"/>
+              </w:rPr>
+              <w:t>CR</w:t>
+            </w:r>
+          </w:p>
+        </w:tc>
+        <w:tc>
+          <w:tcPr>
+            <w:tcW w:w="326" w:type="pct"/>
+            <w:tcBorders>
+              <w:top w:val="single" w:sz="4" w:space="0" w:color="000000"/>
+              <w:left w:val="single" w:sz="4" w:space="0" w:color="000000"/>
+              <w:bottom w:val="single" w:sz="4" w:space="0" w:color="000000"/>
+              <w:right w:val="single" w:sz="4" w:space="0" w:color="000000"/>
+            </w:tcBorders>
+            <w:hideMark/>
+          </w:tcPr>
+          <w:p>
+            <w:pPr>
+              <w:spacing w:line="256" w:lineRule="auto"/>
+              <w:ind w:left="41" w:firstLine="0"/>
+              <w:jc w:val="center"/>
+              <w:rPr>
+                <w:rFonts w:ascii="Times New Roman" w:hAnsi="Times New Roman" w:cs="Times New Roman"/>
+                <w:szCs w:val="24"/>
+              </w:rPr>
+            </w:pPr>
+            <w:r>
+              <w:rPr>
+                <w:rFonts w:ascii="Times New Roman" w:hAnsi="Times New Roman" w:cs="Times New Roman"/>
+                <w:szCs w:val="24"/>
+              </w:rPr>
+              <w:t>AR</w:t>
+            </w:r>
+          </w:p>
+        </w:tc>
+        <w:tc>
+          <w:tcPr>
+            <w:tcW w:w="382" w:type="pct"/>
+            <w:tcBorders>
+              <w:top w:val="single" w:sz="4" w:space="0" w:color="000000"/>
+              <w:left w:val="single" w:sz="4" w:space="0" w:color="000000"/>
+              <w:bottom w:val="single" w:sz="4" w:space="0" w:color="000000"/>
+              <w:right w:val="single" w:sz="4" w:space="0" w:color="000000"/>
+            </w:tcBorders>
+            <w:hideMark/>
+          </w:tcPr>
+          <w:p>
+            <w:pPr>
+              <w:spacing w:line="256" w:lineRule="auto"/>
+              <w:ind w:firstLine="0"/>
+              <w:jc w:val="center"/>
+              <w:rPr>
+                <w:rFonts w:ascii="Times New Roman" w:hAnsi="Times New Roman" w:cs="Times New Roman"/>
+                <w:szCs w:val="24"/>
+              </w:rPr>
+            </w:pPr>
+            <w:r>
+              <w:rPr>
+                <w:rFonts w:ascii="Times New Roman" w:hAnsi="Times New Roman" w:cs="Times New Roman"/>
+                <w:szCs w:val="24"/>
+              </w:rPr>
+              <w:t>DR</w:t>
+            </w:r>
+          </w:p>
+        </w:tc>
+        <w:tc>
+          <w:tcPr>
+            <w:tcW w:w="275" w:type="pct"/>
+            <w:tcBorders>
+              <w:top w:val="single" w:sz="4" w:space="0" w:color="000000"/>
+              <w:left w:val="single" w:sz="4" w:space="0" w:color="000000"/>
+              <w:bottom w:val="single" w:sz="4" w:space="0" w:color="000000"/>
+              <w:right w:val="single" w:sz="4" w:space="0" w:color="000000"/>
+            </w:tcBorders>
+            <w:hideMark/>
+          </w:tcPr>
+          <w:p>
+            <w:pPr>
+              <w:spacing w:line="256" w:lineRule="auto"/>
+              <w:ind w:firstLine="0"/>
+              <w:jc w:val="center"/>
+              <w:rPr>
+                <w:rFonts w:ascii="Times New Roman" w:hAnsi="Times New Roman" w:cs="Times New Roman"/>
+                <w:szCs w:val="24"/>
+              </w:rPr>
+            </w:pPr>
+            <w:r>
+              <w:rPr>
+                <w:rFonts w:ascii="Times New Roman" w:hAnsi="Times New Roman" w:cs="Times New Roman"/>
+                <w:szCs w:val="24"/>
+              </w:rPr>
+              <w:t>SP</w:t>
+            </w:r>
+          </w:p>
+        </w:tc>
+        <w:tc>
+          <w:tcPr>
+            <w:tcW w:w="368" w:type="pct"/>
+            <w:tcBorders>
+              <w:top w:val="single" w:sz="4" w:space="0" w:color="000000"/>
+              <w:left w:val="single" w:sz="4" w:space="0" w:color="000000"/>
+              <w:bottom w:val="single" w:sz="4" w:space="0" w:color="000000"/>
+              <w:right w:val="single" w:sz="4" w:space="0" w:color="000000"/>
+            </w:tcBorders>
+            <w:hideMark/>
+          </w:tcPr>
+          <w:p>
+            <w:pPr>
+              <w:spacing w:line="256" w:lineRule="auto"/>
+              <w:ind w:firstLine="0"/>
+              <w:jc w:val="center"/>
+              <w:rPr>
+                <w:rFonts w:ascii="Times New Roman" w:hAnsi="Times New Roman" w:cs="Times New Roman"/>
+                <w:szCs w:val="24"/>
+              </w:rPr>
+            </w:pPr>
+            <w:r>
+              <w:rPr>
+                <w:rFonts w:ascii="Times New Roman" w:hAnsi="Times New Roman" w:cs="Times New Roman"/>
+                <w:szCs w:val="24"/>
+              </w:rPr>
+              <w:t>BR</w:t>
+            </w:r>
+          </w:p>
+        </w:tc>
+        <w:tc>
+          <w:tcPr>
+            <w:tcW w:w="417" w:type="pct"/>
+            <w:tcBorders>
+              <w:top w:val="single" w:sz="4" w:space="0" w:color="000000"/>
+              <w:left w:val="single" w:sz="4" w:space="0" w:color="000000"/>
+              <w:bottom w:val="single" w:sz="4" w:space="0" w:color="000000"/>
+              <w:right w:val="single" w:sz="4" w:space="0" w:color="000000"/>
+            </w:tcBorders>
+            <w:hideMark/>
+          </w:tcPr>
+          <w:p>
+            <w:pPr>
+              <w:spacing w:line="256" w:lineRule="auto"/>
+              <w:ind w:right="66" w:firstLine="0"/>
+              <w:jc w:val="center"/>
+              <w:rPr>
+                <w:rFonts w:ascii="Times New Roman" w:hAnsi="Times New Roman" w:cs="Times New Roman"/>
+                <w:szCs w:val="24"/>
+              </w:rPr>
+            </w:pPr>
+            <w:r>
+              <w:rPr>
+                <w:rFonts w:ascii="Times New Roman" w:hAnsi="Times New Roman" w:cs="Times New Roman"/>
+                <w:szCs w:val="24"/>
+              </w:rPr>
+              <w:t>AC</w:t>
+            </w:r>
+          </w:p>
+        </w:tc>
+        <w:tc>
+          <w:tcPr>
+            <w:tcW w:w="433" w:type="pct"/>
+            <w:tcBorders>
+              <w:top w:val="single" w:sz="4" w:space="0" w:color="000000"/>
+              <w:left w:val="single" w:sz="4" w:space="0" w:color="000000"/>
+              <w:bottom w:val="single" w:sz="4" w:space="0" w:color="000000"/>
+              <w:right w:val="single" w:sz="4" w:space="0" w:color="000000"/>
+            </w:tcBorders>
+            <w:hideMark/>
+          </w:tcPr>
+          <w:p>
+            <w:pPr>
+              <w:spacing w:line="256" w:lineRule="auto"/>
+              <w:ind w:firstLine="0"/>
+              <w:jc w:val="center"/>
+              <w:rPr>
+                <w:rFonts w:ascii="Times New Roman" w:hAnsi="Times New Roman" w:cs="Times New Roman"/>
+                <w:szCs w:val="24"/>
+              </w:rPr>
+            </w:pPr>
+            <w:r>
+              <w:rPr>
+                <w:rFonts w:ascii="Times New Roman" w:hAnsi="Times New Roman" w:cs="Times New Roman"/>
+                <w:szCs w:val="24"/>
+              </w:rPr>
+              <w:t>NZVC</w:t>
+            </w:r>
+          </w:p>
+        </w:tc>
+        <w:tc>
+          <w:tcPr>
+            <w:tcW w:w="451" w:type="pct"/>
+            <w:tcBorders>
+              <w:top w:val="single" w:sz="4" w:space="0" w:color="000000"/>
+              <w:left w:val="single" w:sz="4" w:space="0" w:color="000000"/>
+              <w:bottom w:val="single" w:sz="4" w:space="0" w:color="000000"/>
+              <w:right w:val="single" w:sz="4" w:space="0" w:color="000000"/>
+            </w:tcBorders>
+            <w:hideMark/>
+          </w:tcPr>
+          <w:p>
+            <w:pPr>
+              <w:spacing w:line="256" w:lineRule="auto"/>
+              <w:ind w:right="59" w:firstLine="0"/>
+              <w:jc w:val="center"/>
+              <w:rPr>
+                <w:rFonts w:ascii="Times New Roman" w:hAnsi="Times New Roman" w:cs="Times New Roman"/>
+                <w:szCs w:val="24"/>
+              </w:rPr>
+            </w:pPr>
+            <w:r>
+              <w:rPr>
+                <w:rFonts w:ascii="Times New Roman" w:hAnsi="Times New Roman" w:cs="Times New Roman"/>
+                <w:szCs w:val="24"/>
+              </w:rPr>
+              <w:t>Адрес</w:t>
+            </w:r>
+          </w:p>
+        </w:tc>
+        <w:tc>
+          <w:tcPr>
+            <w:tcW w:w="469" w:type="pct"/>
+            <w:tcBorders>
+              <w:top w:val="single" w:sz="4" w:space="0" w:color="000000"/>
+              <w:left w:val="single" w:sz="4" w:space="0" w:color="000000"/>
+              <w:bottom w:val="single" w:sz="4" w:space="0" w:color="000000"/>
+              <w:right w:val="single" w:sz="4" w:space="0" w:color="000000"/>
+            </w:tcBorders>
+            <w:hideMark/>
+          </w:tcPr>
+          <w:p>
+            <w:pPr>
+              <w:spacing w:line="256" w:lineRule="auto"/>
+              <w:ind w:left="7" w:firstLine="0"/>
+              <w:jc w:val="center"/>
+              <w:rPr>
+                <w:rFonts w:ascii="Times New Roman" w:hAnsi="Times New Roman" w:cs="Times New Roman"/>
+                <w:szCs w:val="24"/>
+              </w:rPr>
+            </w:pPr>
+            <w:r>
+              <w:rPr>
+                <w:rFonts w:ascii="Times New Roman" w:hAnsi="Times New Roman" w:cs="Times New Roman"/>
+                <w:szCs w:val="24"/>
+              </w:rPr>
+              <w:t>Новый код</w:t>
+            </w:r>
+          </w:p>
+        </w:tc>
+      </w:tr>
+      <w:tr>
+        <w:trPr>
+          <w:trHeight w:val="294"/>
+          <w:jc w:val="center"/>
+        </w:trPr>
+        <w:tc>
+          <w:tcPr>
+            <w:tcW w:w="477" w:type="pct"/>
+            <w:tcBorders>
+              <w:top w:val="single" w:sz="4" w:space="0" w:color="000000"/>
+              <w:left w:val="single" w:sz="4" w:space="0" w:color="000000"/>
+              <w:bottom w:val="single" w:sz="4" w:space="0" w:color="000000"/>
+              <w:right w:val="single" w:sz="4" w:space="0" w:color="000000"/>
+            </w:tcBorders>
+            <w:vAlign w:val="bottom"/>
+          </w:tcPr>
+          <w:p>
+            <w:pPr>
+              <w:spacing w:line="256" w:lineRule="auto"/>
+              <w:ind w:firstLine="0"/>
+              <w:jc w:val="center"/>
+              <w:rPr>
+                <w:rFonts w:ascii="Times New Roman" w:hAnsi="Times New Roman" w:cs="Times New Roman"/>
+                <w:szCs w:val="24"/>
+              </w:rPr>
+            </w:pPr>
+            <w:r>
+              <w:rPr>
+                <w:rFonts w:ascii="Times New Roman" w:hAnsi="Times New Roman" w:cs="Times New Roman"/>
+                <w:color w:val="000000"/>
+                <w:szCs w:val="24"/>
+              </w:rPr>
+              <w:t>087</w:t>
+            </w:r>
+          </w:p>
+        </w:tc>
+        <w:tc>
+          <w:tcPr>
+            <w:tcW w:w="431" w:type="pct"/>
+            <w:tcBorders>
+              <w:top w:val="single" w:sz="4" w:space="0" w:color="000000"/>
+              <w:left w:val="single" w:sz="4" w:space="0" w:color="000000"/>
+              <w:bottom w:val="single" w:sz="4" w:space="0" w:color="000000"/>
+              <w:right w:val="single" w:sz="4" w:space="0" w:color="000000"/>
+            </w:tcBorders>
+            <w:vAlign w:val="bottom"/>
+          </w:tcPr>
+          <w:p>
+            <w:pPr>
+              <w:spacing w:line="256" w:lineRule="auto"/>
+              <w:ind w:firstLine="0"/>
+              <w:jc w:val="center"/>
+              <w:rPr>
+                <w:rFonts w:ascii="Times New Roman" w:hAnsi="Times New Roman" w:cs="Times New Roman"/>
+                <w:szCs w:val="24"/>
+              </w:rPr>
+            </w:pPr>
+            <w:r>
+              <w:rPr>
+                <w:rFonts w:ascii="Times New Roman" w:hAnsi="Times New Roman" w:cs="Times New Roman"/>
+                <w:color w:val="000000"/>
+                <w:szCs w:val="24"/>
+              </w:rPr>
+              <w:t>A083</w:t>
+            </w:r>
+          </w:p>
+        </w:tc>
+        <w:tc>
+          <w:tcPr>
+            <w:tcW w:w="454" w:type="pct"/>
+            <w:tcBorders>
+              <w:top w:val="single" w:sz="4" w:space="0" w:color="000000"/>
+              <w:left w:val="single" w:sz="4" w:space="0" w:color="000000"/>
+              <w:bottom w:val="single" w:sz="4" w:space="0" w:color="000000"/>
+              <w:right w:val="single" w:sz="4" w:space="0" w:color="000000"/>
+            </w:tcBorders>
+            <w:vAlign w:val="bottom"/>
+          </w:tcPr>
+          <w:p>
+            <w:pPr>
+              <w:spacing w:line="256" w:lineRule="auto"/>
+              <w:ind w:right="66" w:firstLine="0"/>
+              <w:jc w:val="center"/>
+              <w:rPr>
+                <w:rFonts w:ascii="Times New Roman" w:hAnsi="Times New Roman" w:cs="Times New Roman"/>
+                <w:szCs w:val="24"/>
+                <w:lang w:val="en-US"/>
+              </w:rPr>
+            </w:pPr>
+            <w:r>
+              <w:rPr>
+                <w:rFonts w:ascii="Times New Roman" w:hAnsi="Times New Roman" w:cs="Times New Roman"/>
+                <w:color w:val="000000"/>
+                <w:szCs w:val="24"/>
+              </w:rPr>
+              <w:t>088</w:t>
+            </w:r>
+          </w:p>
+        </w:tc>
+        <w:tc>
+          <w:tcPr>
+            <w:tcW w:w="517" w:type="pct"/>
+            <w:tcBorders>
+              <w:top w:val="single" w:sz="4" w:space="0" w:color="000000"/>
+              <w:left w:val="single" w:sz="4" w:space="0" w:color="000000"/>
+              <w:bottom w:val="single" w:sz="4" w:space="0" w:color="000000"/>
+              <w:right w:val="single" w:sz="4" w:space="0" w:color="000000"/>
+            </w:tcBorders>
+            <w:vAlign w:val="bottom"/>
+          </w:tcPr>
+          <w:p>
+            <w:pPr>
+              <w:spacing w:line="256" w:lineRule="auto"/>
+              <w:ind w:firstLine="0"/>
+              <w:jc w:val="center"/>
+              <w:rPr>
+                <w:rFonts w:ascii="Times New Roman" w:hAnsi="Times New Roman" w:cs="Times New Roman"/>
+                <w:szCs w:val="24"/>
+              </w:rPr>
+            </w:pPr>
+            <w:r>
+              <w:rPr>
+                <w:rFonts w:ascii="Times New Roman" w:hAnsi="Times New Roman" w:cs="Times New Roman"/>
+                <w:color w:val="000000"/>
+                <w:szCs w:val="24"/>
+              </w:rPr>
+              <w:t>A083</w:t>
+            </w:r>
+          </w:p>
+        </w:tc>
+        <w:tc>
+          <w:tcPr>
+            <w:tcW w:w="326" w:type="pct"/>
+            <w:tcBorders>
+              <w:top w:val="single" w:sz="4" w:space="0" w:color="000000"/>
+              <w:left w:val="single" w:sz="4" w:space="0" w:color="000000"/>
+              <w:bottom w:val="single" w:sz="4" w:space="0" w:color="000000"/>
+              <w:right w:val="single" w:sz="4" w:space="0" w:color="000000"/>
+            </w:tcBorders>
+            <w:vAlign w:val="bottom"/>
+          </w:tcPr>
+          <w:p>
+            <w:pPr>
+              <w:spacing w:line="256" w:lineRule="auto"/>
+              <w:ind w:left="41" w:firstLine="0"/>
+              <w:jc w:val="center"/>
+              <w:rPr>
+                <w:rFonts w:ascii="Times New Roman" w:hAnsi="Times New Roman" w:cs="Times New Roman"/>
+                <w:szCs w:val="24"/>
+              </w:rPr>
+            </w:pPr>
+            <w:r>
+              <w:rPr>
+                <w:rFonts w:ascii="Times New Roman" w:hAnsi="Times New Roman" w:cs="Times New Roman"/>
+                <w:color w:val="000000"/>
+                <w:szCs w:val="24"/>
+              </w:rPr>
+              <w:t>083</w:t>
+            </w:r>
+          </w:p>
+        </w:tc>
+        <w:tc>
+          <w:tcPr>
+            <w:tcW w:w="382" w:type="pct"/>
+            <w:tcBorders>
+              <w:top w:val="single" w:sz="4" w:space="0" w:color="000000"/>
+              <w:left w:val="single" w:sz="4" w:space="0" w:color="000000"/>
+              <w:bottom w:val="single" w:sz="4" w:space="0" w:color="000000"/>
+              <w:right w:val="single" w:sz="4" w:space="0" w:color="000000"/>
+            </w:tcBorders>
+            <w:vAlign w:val="bottom"/>
+          </w:tcPr>
+          <w:p>
+            <w:pPr>
+              <w:spacing w:line="256" w:lineRule="auto"/>
+              <w:ind w:firstLine="0"/>
+              <w:jc w:val="center"/>
+              <w:rPr>
+                <w:rFonts w:ascii="Times New Roman" w:hAnsi="Times New Roman" w:cs="Times New Roman"/>
+                <w:szCs w:val="24"/>
+              </w:rPr>
+            </w:pPr>
+            <w:r>
+              <w:rPr>
+                <w:rFonts w:ascii="Times New Roman" w:hAnsi="Times New Roman" w:cs="Times New Roman"/>
+                <w:color w:val="000000"/>
+                <w:szCs w:val="24"/>
+              </w:rPr>
+              <w:t>DADA</w:t>
+            </w:r>
+          </w:p>
+        </w:tc>
+        <w:tc>
+          <w:tcPr>
+            <w:tcW w:w="275" w:type="pct"/>
+            <w:tcBorders>
+              <w:top w:val="single" w:sz="4" w:space="0" w:color="000000"/>
+              <w:left w:val="single" w:sz="4" w:space="0" w:color="000000"/>
+              <w:bottom w:val="single" w:sz="4" w:space="0" w:color="000000"/>
+              <w:right w:val="single" w:sz="4" w:space="0" w:color="000000"/>
+            </w:tcBorders>
+            <w:vAlign w:val="bottom"/>
+          </w:tcPr>
+          <w:p>
+            <w:pPr>
+              <w:spacing w:line="256" w:lineRule="auto"/>
+              <w:ind w:firstLine="0"/>
+              <w:jc w:val="center"/>
+              <w:rPr>
+                <w:rFonts w:ascii="Times New Roman" w:hAnsi="Times New Roman" w:cs="Times New Roman"/>
+                <w:szCs w:val="24"/>
+              </w:rPr>
+            </w:pPr>
+            <w:r>
+              <w:rPr>
+                <w:rFonts w:ascii="Times New Roman" w:hAnsi="Times New Roman" w:cs="Times New Roman"/>
+                <w:color w:val="000000"/>
+                <w:szCs w:val="24"/>
+              </w:rPr>
+              <w:t>000</w:t>
+            </w:r>
+          </w:p>
+        </w:tc>
+        <w:tc>
+          <w:tcPr>
+            <w:tcW w:w="368" w:type="pct"/>
+            <w:tcBorders>
+              <w:top w:val="single" w:sz="4" w:space="0" w:color="000000"/>
+              <w:left w:val="single" w:sz="4" w:space="0" w:color="000000"/>
+              <w:bottom w:val="single" w:sz="4" w:space="0" w:color="000000"/>
+              <w:right w:val="single" w:sz="4" w:space="0" w:color="000000"/>
+            </w:tcBorders>
+            <w:vAlign w:val="bottom"/>
+          </w:tcPr>
+          <w:p>
+            <w:pPr>
+              <w:spacing w:line="256" w:lineRule="auto"/>
+              <w:ind w:firstLine="0"/>
+              <w:jc w:val="center"/>
+              <w:rPr>
+                <w:rFonts w:ascii="Times New Roman" w:hAnsi="Times New Roman" w:cs="Times New Roman"/>
+                <w:szCs w:val="24"/>
+              </w:rPr>
+            </w:pPr>
+            <w:r>
+              <w:rPr>
+                <w:rFonts w:ascii="Times New Roman" w:hAnsi="Times New Roman" w:cs="Times New Roman"/>
+                <w:color w:val="000000"/>
+                <w:szCs w:val="24"/>
+              </w:rPr>
+              <w:t>0087</w:t>
+            </w:r>
+          </w:p>
+        </w:tc>
+        <w:tc>
+          <w:tcPr>
+            <w:tcW w:w="417" w:type="pct"/>
+            <w:tcBorders>
+              <w:top w:val="single" w:sz="4" w:space="0" w:color="000000"/>
+              <w:left w:val="single" w:sz="4" w:space="0" w:color="000000"/>
+              <w:bottom w:val="single" w:sz="4" w:space="0" w:color="000000"/>
+              <w:right w:val="single" w:sz="4" w:space="0" w:color="000000"/>
+            </w:tcBorders>
+            <w:vAlign w:val="bottom"/>
+          </w:tcPr>
+          <w:p>
+            <w:pPr>
+              <w:spacing w:line="256" w:lineRule="auto"/>
+              <w:ind w:right="66" w:firstLine="0"/>
+              <w:jc w:val="center"/>
+              <w:rPr>
+                <w:rFonts w:ascii="Times New Roman" w:hAnsi="Times New Roman" w:cs="Times New Roman"/>
+                <w:szCs w:val="24"/>
+              </w:rPr>
+            </w:pPr>
+            <w:r>
+              <w:rPr>
+                <w:rFonts w:ascii="Times New Roman" w:hAnsi="Times New Roman" w:cs="Times New Roman"/>
+                <w:color w:val="000000"/>
+                <w:szCs w:val="24"/>
+              </w:rPr>
+              <w:t>DADA</w:t>
+            </w:r>
+          </w:p>
+        </w:tc>
+        <w:tc>
+          <w:tcPr>
+            <w:tcW w:w="433" w:type="pct"/>
+            <w:tcBorders>
+              <w:top w:val="single" w:sz="4" w:space="0" w:color="000000"/>
+              <w:left w:val="single" w:sz="4" w:space="0" w:color="000000"/>
+              <w:bottom w:val="single" w:sz="4" w:space="0" w:color="000000"/>
+              <w:right w:val="single" w:sz="4" w:space="0" w:color="000000"/>
+            </w:tcBorders>
+            <w:vAlign w:val="bottom"/>
+          </w:tcPr>
+          <w:p>
+            <w:pPr>
+              <w:spacing w:line="256" w:lineRule="auto"/>
+              <w:ind w:firstLine="0"/>
+              <w:jc w:val="center"/>
+              <w:rPr>
+                <w:rFonts w:ascii="Times New Roman" w:hAnsi="Times New Roman" w:cs="Times New Roman"/>
+                <w:szCs w:val="24"/>
+              </w:rPr>
+            </w:pPr>
+            <w:r>
+              <w:rPr>
+                <w:rFonts w:ascii="Times New Roman" w:hAnsi="Times New Roman" w:cs="Times New Roman"/>
+                <w:color w:val="000000"/>
+                <w:szCs w:val="24"/>
+              </w:rPr>
+              <w:t>1000</w:t>
+            </w:r>
+          </w:p>
+        </w:tc>
+        <w:tc>
+          <w:tcPr>
+            <w:tcW w:w="451" w:type="pct"/>
+            <w:tcBorders>
+              <w:top w:val="single" w:sz="4" w:space="0" w:color="000000"/>
+              <w:left w:val="single" w:sz="4" w:space="0" w:color="000000"/>
+              <w:bottom w:val="single" w:sz="4" w:space="0" w:color="000000"/>
+              <w:right w:val="single" w:sz="4" w:space="0" w:color="000000"/>
+            </w:tcBorders>
+            <w:vAlign w:val="bottom"/>
+          </w:tcPr>
+          <w:p>
+            <w:pPr>
+              <w:spacing w:line="256" w:lineRule="auto"/>
+              <w:ind w:right="59" w:firstLine="0"/>
+              <w:jc w:val="center"/>
+              <w:rPr>
+                <w:rFonts w:ascii="Times New Roman" w:hAnsi="Times New Roman" w:cs="Times New Roman"/>
+                <w:szCs w:val="24"/>
+              </w:rPr>
+            </w:pPr>
+          </w:p>
+        </w:tc>
+        <w:tc>
+          <w:tcPr>
+            <w:tcW w:w="469" w:type="pct"/>
+            <w:tcBorders>
+              <w:top w:val="single" w:sz="4" w:space="0" w:color="000000"/>
+              <w:left w:val="single" w:sz="4" w:space="0" w:color="000000"/>
+              <w:bottom w:val="single" w:sz="4" w:space="0" w:color="000000"/>
+              <w:right w:val="single" w:sz="4" w:space="0" w:color="000000"/>
+            </w:tcBorders>
+            <w:vAlign w:val="bottom"/>
+          </w:tcPr>
+          <w:p>
+            <w:pPr>
+              <w:spacing w:line="256" w:lineRule="auto"/>
+              <w:ind w:left="7" w:firstLine="0"/>
+              <w:jc w:val="center"/>
+              <w:rPr>
+                <w:rFonts w:ascii="Times New Roman" w:hAnsi="Times New Roman" w:cs="Times New Roman"/>
+                <w:szCs w:val="24"/>
+              </w:rPr>
+            </w:pPr>
+          </w:p>
+        </w:tc>
+      </w:tr>
+      <w:tr>
+        <w:trPr>
+          <w:trHeight w:val="294"/>
+          <w:jc w:val="center"/>
+        </w:trPr>
+        <w:tc>
+          <w:tcPr>
+            <w:tcW w:w="477" w:type="pct"/>
+            <w:tcBorders>
+              <w:top w:val="single" w:sz="4" w:space="0" w:color="000000"/>
+              <w:left w:val="single" w:sz="4" w:space="0" w:color="000000"/>
+              <w:bottom w:val="single" w:sz="4" w:space="0" w:color="000000"/>
+              <w:right w:val="single" w:sz="4" w:space="0" w:color="000000"/>
+            </w:tcBorders>
+            <w:vAlign w:val="bottom"/>
+          </w:tcPr>
+          <w:p>
+            <w:pPr>
+              <w:spacing w:line="256" w:lineRule="auto"/>
+              <w:ind w:firstLine="0"/>
+              <w:jc w:val="center"/>
+              <w:rPr>
+                <w:rFonts w:ascii="Times New Roman" w:hAnsi="Times New Roman" w:cs="Times New Roman"/>
+                <w:szCs w:val="24"/>
+              </w:rPr>
+            </w:pPr>
+            <w:r>
+              <w:rPr>
+                <w:rFonts w:ascii="Times New Roman" w:hAnsi="Times New Roman" w:cs="Times New Roman"/>
+                <w:color w:val="000000"/>
+                <w:szCs w:val="24"/>
+              </w:rPr>
+              <w:t>088</w:t>
+            </w:r>
+          </w:p>
+        </w:tc>
+        <w:tc>
+          <w:tcPr>
+            <w:tcW w:w="431" w:type="pct"/>
+            <w:tcBorders>
+              <w:top w:val="single" w:sz="4" w:space="0" w:color="000000"/>
+              <w:left w:val="single" w:sz="4" w:space="0" w:color="000000"/>
+              <w:bottom w:val="single" w:sz="4" w:space="0" w:color="000000"/>
+              <w:right w:val="single" w:sz="4" w:space="0" w:color="000000"/>
+            </w:tcBorders>
+            <w:vAlign w:val="bottom"/>
+          </w:tcPr>
+          <w:p>
+            <w:pPr>
+              <w:spacing w:line="256" w:lineRule="auto"/>
+              <w:ind w:firstLine="0"/>
+              <w:jc w:val="center"/>
+              <w:rPr>
+                <w:rFonts w:ascii="Times New Roman" w:hAnsi="Times New Roman" w:cs="Times New Roman"/>
+                <w:szCs w:val="24"/>
+              </w:rPr>
+            </w:pPr>
+            <w:r>
+              <w:rPr>
+                <w:rFonts w:ascii="Times New Roman" w:hAnsi="Times New Roman" w:cs="Times New Roman"/>
+                <w:color w:val="000000"/>
+                <w:szCs w:val="24"/>
+              </w:rPr>
+              <w:t>2084</w:t>
+            </w:r>
+          </w:p>
+        </w:tc>
+        <w:tc>
+          <w:tcPr>
+            <w:tcW w:w="454" w:type="pct"/>
+            <w:tcBorders>
+              <w:top w:val="single" w:sz="4" w:space="0" w:color="000000"/>
+              <w:left w:val="single" w:sz="4" w:space="0" w:color="000000"/>
+              <w:bottom w:val="single" w:sz="4" w:space="0" w:color="000000"/>
+              <w:right w:val="single" w:sz="4" w:space="0" w:color="000000"/>
+            </w:tcBorders>
+            <w:vAlign w:val="bottom"/>
+          </w:tcPr>
+          <w:p>
+            <w:pPr>
+              <w:spacing w:line="256" w:lineRule="auto"/>
+              <w:ind w:right="66" w:firstLine="0"/>
+              <w:jc w:val="center"/>
+              <w:rPr>
+                <w:rFonts w:ascii="Times New Roman" w:hAnsi="Times New Roman" w:cs="Times New Roman"/>
+                <w:szCs w:val="24"/>
+              </w:rPr>
+            </w:pPr>
+            <w:r>
+              <w:rPr>
+                <w:rFonts w:ascii="Times New Roman" w:hAnsi="Times New Roman" w:cs="Times New Roman"/>
+                <w:color w:val="000000"/>
+                <w:szCs w:val="24"/>
+              </w:rPr>
+              <w:t>089</w:t>
+            </w:r>
+          </w:p>
+        </w:tc>
+        <w:tc>
+          <w:tcPr>
+            <w:tcW w:w="517" w:type="pct"/>
+            <w:tcBorders>
+              <w:top w:val="single" w:sz="4" w:space="0" w:color="000000"/>
+              <w:left w:val="single" w:sz="4" w:space="0" w:color="000000"/>
+              <w:bottom w:val="single" w:sz="4" w:space="0" w:color="000000"/>
+              <w:right w:val="single" w:sz="4" w:space="0" w:color="000000"/>
+            </w:tcBorders>
+            <w:vAlign w:val="bottom"/>
+          </w:tcPr>
+          <w:p>
+            <w:pPr>
+              <w:spacing w:line="256" w:lineRule="auto"/>
+              <w:ind w:firstLine="0"/>
+              <w:jc w:val="center"/>
+              <w:rPr>
+                <w:rFonts w:ascii="Times New Roman" w:hAnsi="Times New Roman" w:cs="Times New Roman"/>
+                <w:szCs w:val="24"/>
+              </w:rPr>
+            </w:pPr>
+            <w:r>
+              <w:rPr>
+                <w:rFonts w:ascii="Times New Roman" w:hAnsi="Times New Roman" w:cs="Times New Roman"/>
+                <w:color w:val="000000"/>
+                <w:szCs w:val="24"/>
+              </w:rPr>
+              <w:t>2084</w:t>
+            </w:r>
+          </w:p>
+        </w:tc>
+        <w:tc>
+          <w:tcPr>
+            <w:tcW w:w="326" w:type="pct"/>
+            <w:tcBorders>
+              <w:top w:val="single" w:sz="4" w:space="0" w:color="000000"/>
+              <w:left w:val="single" w:sz="4" w:space="0" w:color="000000"/>
+              <w:bottom w:val="single" w:sz="4" w:space="0" w:color="000000"/>
+              <w:right w:val="single" w:sz="4" w:space="0" w:color="000000"/>
+            </w:tcBorders>
+            <w:vAlign w:val="bottom"/>
+          </w:tcPr>
+          <w:p>
+            <w:pPr>
+              <w:spacing w:line="256" w:lineRule="auto"/>
+              <w:ind w:left="41" w:firstLine="0"/>
+              <w:jc w:val="center"/>
+              <w:rPr>
+                <w:rFonts w:ascii="Times New Roman" w:hAnsi="Times New Roman" w:cs="Times New Roman"/>
+                <w:szCs w:val="24"/>
+              </w:rPr>
+            </w:pPr>
+            <w:r>
+              <w:rPr>
+                <w:rFonts w:ascii="Times New Roman" w:hAnsi="Times New Roman" w:cs="Times New Roman"/>
+                <w:color w:val="000000"/>
+                <w:szCs w:val="24"/>
+              </w:rPr>
+              <w:t>084</w:t>
+            </w:r>
+          </w:p>
+        </w:tc>
+        <w:tc>
+          <w:tcPr>
+            <w:tcW w:w="382" w:type="pct"/>
+            <w:tcBorders>
+              <w:top w:val="single" w:sz="4" w:space="0" w:color="000000"/>
+              <w:left w:val="single" w:sz="4" w:space="0" w:color="000000"/>
+              <w:bottom w:val="single" w:sz="4" w:space="0" w:color="000000"/>
+              <w:right w:val="single" w:sz="4" w:space="0" w:color="000000"/>
+            </w:tcBorders>
+            <w:vAlign w:val="bottom"/>
+          </w:tcPr>
+          <w:p>
+            <w:pPr>
+              <w:spacing w:line="256" w:lineRule="auto"/>
+              <w:ind w:firstLine="0"/>
+              <w:jc w:val="center"/>
+              <w:rPr>
+                <w:rFonts w:ascii="Times New Roman" w:hAnsi="Times New Roman" w:cs="Times New Roman"/>
+                <w:szCs w:val="24"/>
+              </w:rPr>
+            </w:pPr>
+            <w:r>
+              <w:rPr>
+                <w:rFonts w:ascii="Times New Roman" w:hAnsi="Times New Roman" w:cs="Times New Roman"/>
+                <w:color w:val="000000"/>
+                <w:szCs w:val="24"/>
+              </w:rPr>
+              <w:t>DEAD</w:t>
+            </w:r>
+          </w:p>
+        </w:tc>
+        <w:tc>
+          <w:tcPr>
+            <w:tcW w:w="275" w:type="pct"/>
+            <w:tcBorders>
+              <w:top w:val="single" w:sz="4" w:space="0" w:color="000000"/>
+              <w:left w:val="single" w:sz="4" w:space="0" w:color="000000"/>
+              <w:bottom w:val="single" w:sz="4" w:space="0" w:color="000000"/>
+              <w:right w:val="single" w:sz="4" w:space="0" w:color="000000"/>
+            </w:tcBorders>
+            <w:vAlign w:val="bottom"/>
+          </w:tcPr>
+          <w:p>
+            <w:pPr>
+              <w:spacing w:line="256" w:lineRule="auto"/>
+              <w:ind w:firstLine="0"/>
+              <w:jc w:val="center"/>
+              <w:rPr>
+                <w:rFonts w:ascii="Times New Roman" w:hAnsi="Times New Roman" w:cs="Times New Roman"/>
+                <w:szCs w:val="24"/>
+              </w:rPr>
+            </w:pPr>
+            <w:r>
+              <w:rPr>
+                <w:rFonts w:ascii="Times New Roman" w:hAnsi="Times New Roman" w:cs="Times New Roman"/>
+                <w:color w:val="000000"/>
+                <w:szCs w:val="24"/>
+              </w:rPr>
+              <w:t>000</w:t>
+            </w:r>
+          </w:p>
+        </w:tc>
+        <w:tc>
+          <w:tcPr>
+            <w:tcW w:w="368" w:type="pct"/>
+            <w:tcBorders>
+              <w:top w:val="single" w:sz="4" w:space="0" w:color="000000"/>
+              <w:left w:val="single" w:sz="4" w:space="0" w:color="000000"/>
+              <w:bottom w:val="single" w:sz="4" w:space="0" w:color="000000"/>
+              <w:right w:val="single" w:sz="4" w:space="0" w:color="000000"/>
+            </w:tcBorders>
+            <w:vAlign w:val="bottom"/>
+          </w:tcPr>
+          <w:p>
+            <w:pPr>
+              <w:spacing w:line="256" w:lineRule="auto"/>
+              <w:ind w:firstLine="0"/>
+              <w:jc w:val="center"/>
+              <w:rPr>
+                <w:rFonts w:ascii="Times New Roman" w:hAnsi="Times New Roman" w:cs="Times New Roman"/>
+                <w:szCs w:val="24"/>
+              </w:rPr>
+            </w:pPr>
+            <w:r>
+              <w:rPr>
+                <w:rFonts w:ascii="Times New Roman" w:hAnsi="Times New Roman" w:cs="Times New Roman"/>
+                <w:color w:val="000000"/>
+                <w:szCs w:val="24"/>
+              </w:rPr>
+              <w:t>0088</w:t>
+            </w:r>
+          </w:p>
+        </w:tc>
+        <w:tc>
+          <w:tcPr>
+            <w:tcW w:w="417" w:type="pct"/>
+            <w:tcBorders>
+              <w:top w:val="single" w:sz="4" w:space="0" w:color="000000"/>
+              <w:left w:val="single" w:sz="4" w:space="0" w:color="000000"/>
+              <w:bottom w:val="single" w:sz="4" w:space="0" w:color="000000"/>
+              <w:right w:val="single" w:sz="4" w:space="0" w:color="000000"/>
+            </w:tcBorders>
+            <w:vAlign w:val="bottom"/>
+          </w:tcPr>
+          <w:p>
+            <w:pPr>
+              <w:spacing w:line="256" w:lineRule="auto"/>
+              <w:ind w:right="66" w:firstLine="0"/>
+              <w:jc w:val="center"/>
+              <w:rPr>
+                <w:rFonts w:ascii="Times New Roman" w:hAnsi="Times New Roman" w:cs="Times New Roman"/>
+                <w:szCs w:val="24"/>
+              </w:rPr>
+            </w:pPr>
+            <w:r>
+              <w:rPr>
+                <w:rFonts w:ascii="Times New Roman" w:hAnsi="Times New Roman" w:cs="Times New Roman"/>
+                <w:color w:val="000000"/>
+                <w:szCs w:val="24"/>
+              </w:rPr>
+              <w:t>DA88</w:t>
+            </w:r>
+          </w:p>
+        </w:tc>
+        <w:tc>
+          <w:tcPr>
+            <w:tcW w:w="433" w:type="pct"/>
+            <w:tcBorders>
+              <w:top w:val="single" w:sz="4" w:space="0" w:color="000000"/>
+              <w:left w:val="single" w:sz="4" w:space="0" w:color="000000"/>
+              <w:bottom w:val="single" w:sz="4" w:space="0" w:color="000000"/>
+              <w:right w:val="single" w:sz="4" w:space="0" w:color="000000"/>
+            </w:tcBorders>
+            <w:vAlign w:val="bottom"/>
+          </w:tcPr>
+          <w:p>
+            <w:pPr>
+              <w:spacing w:line="256" w:lineRule="auto"/>
+              <w:ind w:firstLine="0"/>
+              <w:jc w:val="center"/>
+              <w:rPr>
+                <w:rFonts w:ascii="Times New Roman" w:hAnsi="Times New Roman" w:cs="Times New Roman"/>
+                <w:szCs w:val="24"/>
+              </w:rPr>
+            </w:pPr>
+            <w:r>
+              <w:rPr>
+                <w:rFonts w:ascii="Times New Roman" w:hAnsi="Times New Roman" w:cs="Times New Roman"/>
+                <w:color w:val="000000"/>
+                <w:szCs w:val="24"/>
+              </w:rPr>
+              <w:t>1000</w:t>
+            </w:r>
+          </w:p>
+        </w:tc>
+        <w:tc>
+          <w:tcPr>
+            <w:tcW w:w="451" w:type="pct"/>
+            <w:tcBorders>
+              <w:top w:val="single" w:sz="4" w:space="0" w:color="000000"/>
+              <w:left w:val="single" w:sz="4" w:space="0" w:color="000000"/>
+              <w:bottom w:val="single" w:sz="4" w:space="0" w:color="000000"/>
+              <w:right w:val="single" w:sz="4" w:space="0" w:color="000000"/>
+            </w:tcBorders>
+            <w:vAlign w:val="bottom"/>
+          </w:tcPr>
+          <w:p>
+            <w:pPr>
+              <w:spacing w:line="256" w:lineRule="auto"/>
+              <w:ind w:right="59" w:firstLine="0"/>
+              <w:jc w:val="center"/>
+              <w:rPr>
+                <w:rFonts w:ascii="Times New Roman" w:hAnsi="Times New Roman" w:cs="Times New Roman"/>
+                <w:szCs w:val="24"/>
+              </w:rPr>
+            </w:pPr>
+          </w:p>
+        </w:tc>
+        <w:tc>
+          <w:tcPr>
+            <w:tcW w:w="469" w:type="pct"/>
+            <w:tcBorders>
+              <w:top w:val="single" w:sz="4" w:space="0" w:color="000000"/>
+              <w:left w:val="single" w:sz="4" w:space="0" w:color="000000"/>
+              <w:bottom w:val="single" w:sz="4" w:space="0" w:color="000000"/>
+              <w:right w:val="single" w:sz="4" w:space="0" w:color="000000"/>
+            </w:tcBorders>
+            <w:vAlign w:val="bottom"/>
+          </w:tcPr>
+          <w:p>
+            <w:pPr>
+              <w:spacing w:line="256" w:lineRule="auto"/>
+              <w:ind w:left="7" w:firstLine="0"/>
+              <w:jc w:val="center"/>
+              <w:rPr>
+                <w:rFonts w:ascii="Times New Roman" w:hAnsi="Times New Roman" w:cs="Times New Roman"/>
+                <w:szCs w:val="24"/>
+              </w:rPr>
+            </w:pPr>
+          </w:p>
+        </w:tc>
+      </w:tr>
+      <w:tr>
+        <w:trPr>
+          <w:trHeight w:val="294"/>
+          <w:jc w:val="center"/>
+        </w:trPr>
+        <w:tc>
+          <w:tcPr>
+            <w:tcW w:w="477" w:type="pct"/>
+            <w:tcBorders>
+              <w:top w:val="single" w:sz="4" w:space="0" w:color="000000"/>
+              <w:left w:val="single" w:sz="4" w:space="0" w:color="000000"/>
+              <w:bottom w:val="single" w:sz="4" w:space="0" w:color="000000"/>
+              <w:right w:val="single" w:sz="4" w:space="0" w:color="000000"/>
+            </w:tcBorders>
+            <w:vAlign w:val="bottom"/>
+          </w:tcPr>
+          <w:p>
+            <w:pPr>
+              <w:spacing w:line="256" w:lineRule="auto"/>
+              <w:ind w:firstLine="0"/>
+              <w:jc w:val="center"/>
+              <w:rPr>
+                <w:rFonts w:ascii="Times New Roman" w:hAnsi="Times New Roman" w:cs="Times New Roman"/>
+                <w:szCs w:val="24"/>
+              </w:rPr>
+            </w:pPr>
+            <w:r>
+              <w:rPr>
+                <w:rFonts w:ascii="Times New Roman" w:hAnsi="Times New Roman" w:cs="Times New Roman"/>
+                <w:color w:val="000000"/>
+                <w:szCs w:val="24"/>
+              </w:rPr>
+              <w:t>089</w:t>
+            </w:r>
+          </w:p>
+        </w:tc>
+        <w:tc>
+          <w:tcPr>
+            <w:tcW w:w="431" w:type="pct"/>
+            <w:tcBorders>
+              <w:top w:val="single" w:sz="4" w:space="0" w:color="000000"/>
+              <w:left w:val="single" w:sz="4" w:space="0" w:color="000000"/>
+              <w:bottom w:val="single" w:sz="4" w:space="0" w:color="000000"/>
+              <w:right w:val="single" w:sz="4" w:space="0" w:color="000000"/>
+            </w:tcBorders>
+            <w:vAlign w:val="bottom"/>
+          </w:tcPr>
+          <w:p>
+            <w:pPr>
+              <w:spacing w:line="256" w:lineRule="auto"/>
+              <w:ind w:firstLine="0"/>
+              <w:jc w:val="center"/>
+              <w:rPr>
+                <w:rFonts w:ascii="Times New Roman" w:hAnsi="Times New Roman" w:cs="Times New Roman"/>
+                <w:szCs w:val="24"/>
+              </w:rPr>
+            </w:pPr>
+            <w:r>
+              <w:rPr>
+                <w:rFonts w:ascii="Times New Roman" w:hAnsi="Times New Roman" w:cs="Times New Roman"/>
+                <w:color w:val="000000"/>
+                <w:szCs w:val="24"/>
+              </w:rPr>
+              <w:t>0780</w:t>
+            </w:r>
+          </w:p>
+        </w:tc>
+        <w:tc>
+          <w:tcPr>
+            <w:tcW w:w="454" w:type="pct"/>
+            <w:tcBorders>
+              <w:top w:val="single" w:sz="4" w:space="0" w:color="000000"/>
+              <w:left w:val="single" w:sz="4" w:space="0" w:color="000000"/>
+              <w:bottom w:val="single" w:sz="4" w:space="0" w:color="000000"/>
+              <w:right w:val="single" w:sz="4" w:space="0" w:color="000000"/>
+            </w:tcBorders>
+            <w:vAlign w:val="bottom"/>
+          </w:tcPr>
+          <w:p>
+            <w:pPr>
+              <w:spacing w:line="256" w:lineRule="auto"/>
+              <w:ind w:right="66" w:firstLine="0"/>
+              <w:jc w:val="center"/>
+              <w:rPr>
+                <w:rFonts w:ascii="Times New Roman" w:hAnsi="Times New Roman" w:cs="Times New Roman"/>
+                <w:szCs w:val="24"/>
+              </w:rPr>
+            </w:pPr>
+            <w:r>
+              <w:rPr>
+                <w:rFonts w:ascii="Times New Roman" w:hAnsi="Times New Roman" w:cs="Times New Roman"/>
+                <w:color w:val="000000"/>
+                <w:szCs w:val="24"/>
+              </w:rPr>
+              <w:t>08A</w:t>
+            </w:r>
+          </w:p>
+        </w:tc>
+        <w:tc>
+          <w:tcPr>
+            <w:tcW w:w="517" w:type="pct"/>
+            <w:tcBorders>
+              <w:top w:val="single" w:sz="4" w:space="0" w:color="000000"/>
+              <w:left w:val="single" w:sz="4" w:space="0" w:color="000000"/>
+              <w:bottom w:val="single" w:sz="4" w:space="0" w:color="000000"/>
+              <w:right w:val="single" w:sz="4" w:space="0" w:color="000000"/>
+            </w:tcBorders>
+            <w:vAlign w:val="bottom"/>
+          </w:tcPr>
+          <w:p>
+            <w:pPr>
+              <w:spacing w:line="256" w:lineRule="auto"/>
+              <w:ind w:firstLine="0"/>
+              <w:jc w:val="center"/>
+              <w:rPr>
+                <w:rFonts w:ascii="Times New Roman" w:hAnsi="Times New Roman" w:cs="Times New Roman"/>
+                <w:szCs w:val="24"/>
+              </w:rPr>
+            </w:pPr>
+            <w:r>
+              <w:rPr>
+                <w:rFonts w:ascii="Times New Roman" w:hAnsi="Times New Roman" w:cs="Times New Roman"/>
+                <w:color w:val="000000"/>
+                <w:szCs w:val="24"/>
+              </w:rPr>
+              <w:t>0780</w:t>
+            </w:r>
+          </w:p>
+        </w:tc>
+        <w:tc>
+          <w:tcPr>
+            <w:tcW w:w="326" w:type="pct"/>
+            <w:tcBorders>
+              <w:top w:val="single" w:sz="4" w:space="0" w:color="000000"/>
+              <w:left w:val="single" w:sz="4" w:space="0" w:color="000000"/>
+              <w:bottom w:val="single" w:sz="4" w:space="0" w:color="000000"/>
+              <w:right w:val="single" w:sz="4" w:space="0" w:color="000000"/>
+            </w:tcBorders>
+            <w:vAlign w:val="bottom"/>
+          </w:tcPr>
+          <w:p>
+            <w:pPr>
+              <w:spacing w:line="256" w:lineRule="auto"/>
+              <w:ind w:left="41" w:firstLine="0"/>
+              <w:jc w:val="center"/>
+              <w:rPr>
+                <w:rFonts w:ascii="Times New Roman" w:hAnsi="Times New Roman" w:cs="Times New Roman"/>
+                <w:szCs w:val="24"/>
+              </w:rPr>
+            </w:pPr>
+            <w:r>
+              <w:rPr>
+                <w:rFonts w:ascii="Times New Roman" w:hAnsi="Times New Roman" w:cs="Times New Roman"/>
+                <w:color w:val="000000"/>
+                <w:szCs w:val="24"/>
+              </w:rPr>
+              <w:t>089</w:t>
+            </w:r>
+          </w:p>
+        </w:tc>
+        <w:tc>
+          <w:tcPr>
+            <w:tcW w:w="382" w:type="pct"/>
+            <w:tcBorders>
+              <w:top w:val="single" w:sz="4" w:space="0" w:color="000000"/>
+              <w:left w:val="single" w:sz="4" w:space="0" w:color="000000"/>
+              <w:bottom w:val="single" w:sz="4" w:space="0" w:color="000000"/>
+              <w:right w:val="single" w:sz="4" w:space="0" w:color="000000"/>
+            </w:tcBorders>
+            <w:vAlign w:val="bottom"/>
+          </w:tcPr>
+          <w:p>
+            <w:pPr>
+              <w:spacing w:line="256" w:lineRule="auto"/>
+              <w:ind w:firstLine="0"/>
+              <w:jc w:val="center"/>
+              <w:rPr>
+                <w:rFonts w:ascii="Times New Roman" w:hAnsi="Times New Roman" w:cs="Times New Roman"/>
+                <w:szCs w:val="24"/>
+              </w:rPr>
+            </w:pPr>
+            <w:r>
+              <w:rPr>
+                <w:rFonts w:ascii="Times New Roman" w:hAnsi="Times New Roman" w:cs="Times New Roman"/>
+                <w:color w:val="000000"/>
+                <w:szCs w:val="24"/>
+              </w:rPr>
+              <w:t>0780</w:t>
+            </w:r>
+          </w:p>
+        </w:tc>
+        <w:tc>
+          <w:tcPr>
+            <w:tcW w:w="275" w:type="pct"/>
+            <w:tcBorders>
+              <w:top w:val="single" w:sz="4" w:space="0" w:color="000000"/>
+              <w:left w:val="single" w:sz="4" w:space="0" w:color="000000"/>
+              <w:bottom w:val="single" w:sz="4" w:space="0" w:color="000000"/>
+              <w:right w:val="single" w:sz="4" w:space="0" w:color="000000"/>
+            </w:tcBorders>
+            <w:vAlign w:val="bottom"/>
+          </w:tcPr>
+          <w:p>
+            <w:pPr>
+              <w:spacing w:line="256" w:lineRule="auto"/>
+              <w:ind w:firstLine="0"/>
+              <w:jc w:val="center"/>
+              <w:rPr>
+                <w:rFonts w:ascii="Times New Roman" w:hAnsi="Times New Roman" w:cs="Times New Roman"/>
+                <w:szCs w:val="24"/>
+              </w:rPr>
+            </w:pPr>
+            <w:r>
+              <w:rPr>
+                <w:rFonts w:ascii="Times New Roman" w:hAnsi="Times New Roman" w:cs="Times New Roman"/>
+                <w:color w:val="000000"/>
+                <w:szCs w:val="24"/>
+              </w:rPr>
+              <w:t>000</w:t>
+            </w:r>
+          </w:p>
+        </w:tc>
+        <w:tc>
+          <w:tcPr>
+            <w:tcW w:w="368" w:type="pct"/>
+            <w:tcBorders>
+              <w:top w:val="single" w:sz="4" w:space="0" w:color="000000"/>
+              <w:left w:val="single" w:sz="4" w:space="0" w:color="000000"/>
+              <w:bottom w:val="single" w:sz="4" w:space="0" w:color="000000"/>
+              <w:right w:val="single" w:sz="4" w:space="0" w:color="000000"/>
+            </w:tcBorders>
+            <w:vAlign w:val="bottom"/>
+          </w:tcPr>
+          <w:p>
+            <w:pPr>
+              <w:spacing w:line="256" w:lineRule="auto"/>
+              <w:ind w:firstLine="0"/>
+              <w:jc w:val="center"/>
+              <w:rPr>
+                <w:rFonts w:ascii="Times New Roman" w:hAnsi="Times New Roman" w:cs="Times New Roman"/>
+                <w:szCs w:val="24"/>
+              </w:rPr>
+            </w:pPr>
+            <w:r>
+              <w:rPr>
+                <w:rFonts w:ascii="Times New Roman" w:hAnsi="Times New Roman" w:cs="Times New Roman"/>
+                <w:color w:val="000000"/>
+                <w:szCs w:val="24"/>
+              </w:rPr>
+              <w:t>0089</w:t>
+            </w:r>
+          </w:p>
+        </w:tc>
+        <w:tc>
+          <w:tcPr>
+            <w:tcW w:w="417" w:type="pct"/>
+            <w:tcBorders>
+              <w:top w:val="single" w:sz="4" w:space="0" w:color="000000"/>
+              <w:left w:val="single" w:sz="4" w:space="0" w:color="000000"/>
+              <w:bottom w:val="single" w:sz="4" w:space="0" w:color="000000"/>
+              <w:right w:val="single" w:sz="4" w:space="0" w:color="000000"/>
+            </w:tcBorders>
+            <w:vAlign w:val="bottom"/>
+          </w:tcPr>
+          <w:p>
+            <w:pPr>
+              <w:spacing w:line="256" w:lineRule="auto"/>
+              <w:ind w:right="66" w:firstLine="0"/>
+              <w:jc w:val="center"/>
+              <w:rPr>
+                <w:rFonts w:ascii="Times New Roman" w:hAnsi="Times New Roman" w:cs="Times New Roman"/>
+                <w:szCs w:val="24"/>
+              </w:rPr>
+            </w:pPr>
+            <w:r>
+              <w:rPr>
+                <w:rFonts w:ascii="Times New Roman" w:hAnsi="Times New Roman" w:cs="Times New Roman"/>
+                <w:color w:val="000000"/>
+                <w:szCs w:val="24"/>
+              </w:rPr>
+              <w:t>2578</w:t>
+            </w:r>
+          </w:p>
+        </w:tc>
+        <w:tc>
+          <w:tcPr>
+            <w:tcW w:w="433" w:type="pct"/>
+            <w:tcBorders>
+              <w:top w:val="single" w:sz="4" w:space="0" w:color="000000"/>
+              <w:left w:val="single" w:sz="4" w:space="0" w:color="000000"/>
+              <w:bottom w:val="single" w:sz="4" w:space="0" w:color="000000"/>
+              <w:right w:val="single" w:sz="4" w:space="0" w:color="000000"/>
+            </w:tcBorders>
+            <w:vAlign w:val="bottom"/>
+          </w:tcPr>
+          <w:p>
+            <w:pPr>
+              <w:spacing w:line="256" w:lineRule="auto"/>
+              <w:ind w:firstLine="0"/>
+              <w:jc w:val="center"/>
+              <w:rPr>
+                <w:rFonts w:ascii="Times New Roman" w:hAnsi="Times New Roman" w:cs="Times New Roman"/>
+                <w:szCs w:val="24"/>
+              </w:rPr>
+            </w:pPr>
+            <w:r>
+              <w:rPr>
+                <w:rFonts w:ascii="Times New Roman" w:hAnsi="Times New Roman" w:cs="Times New Roman"/>
+                <w:color w:val="000000"/>
+                <w:szCs w:val="24"/>
+              </w:rPr>
+              <w:t>0000</w:t>
+            </w:r>
+          </w:p>
+        </w:tc>
+        <w:tc>
+          <w:tcPr>
+            <w:tcW w:w="451" w:type="pct"/>
+            <w:tcBorders>
+              <w:top w:val="single" w:sz="4" w:space="0" w:color="000000"/>
+              <w:left w:val="single" w:sz="4" w:space="0" w:color="000000"/>
+              <w:bottom w:val="single" w:sz="4" w:space="0" w:color="000000"/>
+              <w:right w:val="single" w:sz="4" w:space="0" w:color="000000"/>
+            </w:tcBorders>
+            <w:vAlign w:val="bottom"/>
+          </w:tcPr>
+          <w:p>
+            <w:pPr>
+              <w:spacing w:line="256" w:lineRule="auto"/>
+              <w:ind w:right="59" w:firstLine="0"/>
+              <w:jc w:val="center"/>
+              <w:rPr>
+                <w:rFonts w:ascii="Times New Roman" w:hAnsi="Times New Roman" w:cs="Times New Roman"/>
+                <w:szCs w:val="24"/>
+              </w:rPr>
+            </w:pPr>
+          </w:p>
+        </w:tc>
+        <w:tc>
+          <w:tcPr>
+            <w:tcW w:w="469" w:type="pct"/>
+            <w:tcBorders>
+              <w:top w:val="single" w:sz="4" w:space="0" w:color="000000"/>
+              <w:left w:val="single" w:sz="4" w:space="0" w:color="000000"/>
+              <w:bottom w:val="single" w:sz="4" w:space="0" w:color="000000"/>
+              <w:right w:val="single" w:sz="4" w:space="0" w:color="000000"/>
+            </w:tcBorders>
+            <w:vAlign w:val="bottom"/>
+          </w:tcPr>
+          <w:p>
+            <w:pPr>
+              <w:spacing w:line="256" w:lineRule="auto"/>
+              <w:ind w:left="7" w:firstLine="0"/>
+              <w:jc w:val="center"/>
+              <w:rPr>
+                <w:rFonts w:ascii="Times New Roman" w:hAnsi="Times New Roman" w:cs="Times New Roman"/>
+                <w:szCs w:val="24"/>
+              </w:rPr>
+            </w:pPr>
+          </w:p>
+        </w:tc>
+      </w:tr>
+      <w:tr>
+        <w:trPr>
+          <w:trHeight w:val="294"/>
+          <w:jc w:val="center"/>
+        </w:trPr>
+        <w:tc>
+          <w:tcPr>
+            <w:tcW w:w="477" w:type="pct"/>
+            <w:tcBorders>
+              <w:top w:val="single" w:sz="4" w:space="0" w:color="000000"/>
+              <w:left w:val="single" w:sz="4" w:space="0" w:color="000000"/>
+              <w:bottom w:val="single" w:sz="4" w:space="0" w:color="000000"/>
+              <w:right w:val="single" w:sz="4" w:space="0" w:color="000000"/>
+            </w:tcBorders>
+            <w:vAlign w:val="bottom"/>
+          </w:tcPr>
+          <w:p>
+            <w:pPr>
+              <w:spacing w:line="256" w:lineRule="auto"/>
+              <w:ind w:firstLine="0"/>
+              <w:jc w:val="center"/>
+              <w:rPr>
+                <w:rFonts w:ascii="Times New Roman" w:hAnsi="Times New Roman" w:cs="Times New Roman"/>
+                <w:szCs w:val="24"/>
+              </w:rPr>
+            </w:pPr>
+            <w:r>
+              <w:rPr>
+                <w:rFonts w:ascii="Times New Roman" w:hAnsi="Times New Roman" w:cs="Times New Roman"/>
+                <w:color w:val="000000"/>
+                <w:szCs w:val="24"/>
+              </w:rPr>
+              <w:t>08A</w:t>
+            </w:r>
+          </w:p>
+        </w:tc>
+        <w:tc>
+          <w:tcPr>
+            <w:tcW w:w="431" w:type="pct"/>
+            <w:tcBorders>
+              <w:top w:val="single" w:sz="4" w:space="0" w:color="000000"/>
+              <w:left w:val="single" w:sz="4" w:space="0" w:color="000000"/>
+              <w:bottom w:val="single" w:sz="4" w:space="0" w:color="000000"/>
+              <w:right w:val="single" w:sz="4" w:space="0" w:color="000000"/>
+            </w:tcBorders>
+            <w:vAlign w:val="bottom"/>
+          </w:tcPr>
+          <w:p>
+            <w:pPr>
+              <w:spacing w:line="256" w:lineRule="auto"/>
+              <w:ind w:firstLine="0"/>
+              <w:jc w:val="center"/>
+              <w:rPr>
+                <w:rFonts w:ascii="Times New Roman" w:hAnsi="Times New Roman" w:cs="Times New Roman"/>
+                <w:szCs w:val="24"/>
+              </w:rPr>
+            </w:pPr>
+            <w:r>
+              <w:rPr>
+                <w:rFonts w:ascii="Times New Roman" w:hAnsi="Times New Roman" w:cs="Times New Roman"/>
+                <w:color w:val="000000"/>
+                <w:szCs w:val="24"/>
+              </w:rPr>
+              <w:t>4085</w:t>
+            </w:r>
+          </w:p>
+        </w:tc>
+        <w:tc>
+          <w:tcPr>
+            <w:tcW w:w="454" w:type="pct"/>
+            <w:tcBorders>
+              <w:top w:val="single" w:sz="4" w:space="0" w:color="000000"/>
+              <w:left w:val="single" w:sz="4" w:space="0" w:color="000000"/>
+              <w:bottom w:val="single" w:sz="4" w:space="0" w:color="000000"/>
+              <w:right w:val="single" w:sz="4" w:space="0" w:color="000000"/>
+            </w:tcBorders>
+            <w:vAlign w:val="bottom"/>
+          </w:tcPr>
+          <w:p>
+            <w:pPr>
+              <w:spacing w:line="256" w:lineRule="auto"/>
+              <w:ind w:right="66" w:firstLine="0"/>
+              <w:jc w:val="center"/>
+              <w:rPr>
+                <w:rFonts w:ascii="Times New Roman" w:hAnsi="Times New Roman" w:cs="Times New Roman"/>
+                <w:szCs w:val="24"/>
+              </w:rPr>
+            </w:pPr>
+            <w:r>
+              <w:rPr>
+                <w:rFonts w:ascii="Times New Roman" w:hAnsi="Times New Roman" w:cs="Times New Roman"/>
+                <w:color w:val="000000"/>
+                <w:szCs w:val="24"/>
+              </w:rPr>
+              <w:t>08B</w:t>
+            </w:r>
+          </w:p>
+        </w:tc>
+        <w:tc>
+          <w:tcPr>
+            <w:tcW w:w="517" w:type="pct"/>
+            <w:tcBorders>
+              <w:top w:val="single" w:sz="4" w:space="0" w:color="000000"/>
+              <w:left w:val="single" w:sz="4" w:space="0" w:color="000000"/>
+              <w:bottom w:val="single" w:sz="4" w:space="0" w:color="000000"/>
+              <w:right w:val="single" w:sz="4" w:space="0" w:color="000000"/>
+            </w:tcBorders>
+            <w:vAlign w:val="bottom"/>
+          </w:tcPr>
+          <w:p>
+            <w:pPr>
+              <w:spacing w:line="256" w:lineRule="auto"/>
+              <w:ind w:firstLine="0"/>
+              <w:jc w:val="center"/>
+              <w:rPr>
+                <w:rFonts w:ascii="Times New Roman" w:hAnsi="Times New Roman" w:cs="Times New Roman"/>
+                <w:szCs w:val="24"/>
+              </w:rPr>
+            </w:pPr>
+            <w:r>
+              <w:rPr>
+                <w:rFonts w:ascii="Times New Roman" w:hAnsi="Times New Roman" w:cs="Times New Roman"/>
+                <w:color w:val="000000"/>
+                <w:szCs w:val="24"/>
+              </w:rPr>
+              <w:t>4085</w:t>
+            </w:r>
+          </w:p>
+        </w:tc>
+        <w:tc>
+          <w:tcPr>
+            <w:tcW w:w="326" w:type="pct"/>
+            <w:tcBorders>
+              <w:top w:val="single" w:sz="4" w:space="0" w:color="000000"/>
+              <w:left w:val="single" w:sz="4" w:space="0" w:color="000000"/>
+              <w:bottom w:val="single" w:sz="4" w:space="0" w:color="000000"/>
+              <w:right w:val="single" w:sz="4" w:space="0" w:color="000000"/>
+            </w:tcBorders>
+            <w:vAlign w:val="bottom"/>
+          </w:tcPr>
+          <w:p>
+            <w:pPr>
+              <w:spacing w:line="256" w:lineRule="auto"/>
+              <w:ind w:left="41" w:firstLine="0"/>
+              <w:jc w:val="center"/>
+              <w:rPr>
+                <w:rFonts w:ascii="Times New Roman" w:hAnsi="Times New Roman" w:cs="Times New Roman"/>
+                <w:szCs w:val="24"/>
+              </w:rPr>
+            </w:pPr>
+            <w:r>
+              <w:rPr>
+                <w:rFonts w:ascii="Times New Roman" w:hAnsi="Times New Roman" w:cs="Times New Roman"/>
+                <w:color w:val="000000"/>
+                <w:szCs w:val="24"/>
+              </w:rPr>
+              <w:t>085</w:t>
+            </w:r>
+          </w:p>
+        </w:tc>
+        <w:tc>
+          <w:tcPr>
+            <w:tcW w:w="382" w:type="pct"/>
+            <w:tcBorders>
+              <w:top w:val="single" w:sz="4" w:space="0" w:color="000000"/>
+              <w:left w:val="single" w:sz="4" w:space="0" w:color="000000"/>
+              <w:bottom w:val="single" w:sz="4" w:space="0" w:color="000000"/>
+              <w:right w:val="single" w:sz="4" w:space="0" w:color="000000"/>
+            </w:tcBorders>
+            <w:vAlign w:val="bottom"/>
+          </w:tcPr>
+          <w:p>
+            <w:pPr>
+              <w:spacing w:line="256" w:lineRule="auto"/>
+              <w:ind w:firstLine="0"/>
+              <w:jc w:val="center"/>
+              <w:rPr>
+                <w:rFonts w:ascii="Times New Roman" w:hAnsi="Times New Roman" w:cs="Times New Roman"/>
+                <w:szCs w:val="24"/>
+              </w:rPr>
+            </w:pPr>
+            <w:r>
+              <w:rPr>
+                <w:rFonts w:ascii="Times New Roman" w:hAnsi="Times New Roman" w:cs="Times New Roman"/>
+                <w:color w:val="000000"/>
+                <w:szCs w:val="24"/>
+              </w:rPr>
+              <w:t>00FF</w:t>
+            </w:r>
+          </w:p>
+        </w:tc>
+        <w:tc>
+          <w:tcPr>
+            <w:tcW w:w="275" w:type="pct"/>
+            <w:tcBorders>
+              <w:top w:val="single" w:sz="4" w:space="0" w:color="000000"/>
+              <w:left w:val="single" w:sz="4" w:space="0" w:color="000000"/>
+              <w:bottom w:val="single" w:sz="4" w:space="0" w:color="000000"/>
+              <w:right w:val="single" w:sz="4" w:space="0" w:color="000000"/>
+            </w:tcBorders>
+            <w:vAlign w:val="bottom"/>
+          </w:tcPr>
+          <w:p>
+            <w:pPr>
+              <w:spacing w:line="256" w:lineRule="auto"/>
+              <w:ind w:firstLine="0"/>
+              <w:jc w:val="center"/>
+              <w:rPr>
+                <w:rFonts w:ascii="Times New Roman" w:hAnsi="Times New Roman" w:cs="Times New Roman"/>
+                <w:szCs w:val="24"/>
+              </w:rPr>
+            </w:pPr>
+            <w:r>
+              <w:rPr>
+                <w:rFonts w:ascii="Times New Roman" w:hAnsi="Times New Roman" w:cs="Times New Roman"/>
+                <w:color w:val="000000"/>
+                <w:szCs w:val="24"/>
+              </w:rPr>
+              <w:t>000</w:t>
+            </w:r>
+          </w:p>
+        </w:tc>
+        <w:tc>
+          <w:tcPr>
+            <w:tcW w:w="368" w:type="pct"/>
+            <w:tcBorders>
+              <w:top w:val="single" w:sz="4" w:space="0" w:color="000000"/>
+              <w:left w:val="single" w:sz="4" w:space="0" w:color="000000"/>
+              <w:bottom w:val="single" w:sz="4" w:space="0" w:color="000000"/>
+              <w:right w:val="single" w:sz="4" w:space="0" w:color="000000"/>
+            </w:tcBorders>
+            <w:vAlign w:val="bottom"/>
+          </w:tcPr>
+          <w:p>
+            <w:pPr>
+              <w:spacing w:line="256" w:lineRule="auto"/>
+              <w:ind w:firstLine="0"/>
+              <w:jc w:val="center"/>
+              <w:rPr>
+                <w:rFonts w:ascii="Times New Roman" w:hAnsi="Times New Roman" w:cs="Times New Roman"/>
+                <w:szCs w:val="24"/>
+              </w:rPr>
+            </w:pPr>
+            <w:r>
+              <w:rPr>
+                <w:rFonts w:ascii="Times New Roman" w:hAnsi="Times New Roman" w:cs="Times New Roman"/>
+                <w:color w:val="000000"/>
+                <w:szCs w:val="24"/>
+              </w:rPr>
+              <w:t>008A</w:t>
+            </w:r>
+          </w:p>
+        </w:tc>
+        <w:tc>
+          <w:tcPr>
+            <w:tcW w:w="417" w:type="pct"/>
+            <w:tcBorders>
+              <w:top w:val="single" w:sz="4" w:space="0" w:color="000000"/>
+              <w:left w:val="single" w:sz="4" w:space="0" w:color="000000"/>
+              <w:bottom w:val="single" w:sz="4" w:space="0" w:color="000000"/>
+              <w:right w:val="single" w:sz="4" w:space="0" w:color="000000"/>
+            </w:tcBorders>
+            <w:vAlign w:val="bottom"/>
+          </w:tcPr>
+          <w:p>
+            <w:pPr>
+              <w:spacing w:line="256" w:lineRule="auto"/>
+              <w:ind w:right="66" w:firstLine="0"/>
+              <w:jc w:val="center"/>
+              <w:rPr>
+                <w:rFonts w:ascii="Times New Roman" w:hAnsi="Times New Roman" w:cs="Times New Roman"/>
+                <w:szCs w:val="24"/>
+              </w:rPr>
+            </w:pPr>
+            <w:r>
+              <w:rPr>
+                <w:rFonts w:ascii="Times New Roman" w:hAnsi="Times New Roman" w:cs="Times New Roman"/>
+                <w:color w:val="000000"/>
+                <w:szCs w:val="24"/>
+              </w:rPr>
+              <w:t>2677</w:t>
+            </w:r>
+          </w:p>
+        </w:tc>
+        <w:tc>
+          <w:tcPr>
+            <w:tcW w:w="433" w:type="pct"/>
+            <w:tcBorders>
+              <w:top w:val="single" w:sz="4" w:space="0" w:color="000000"/>
+              <w:left w:val="single" w:sz="4" w:space="0" w:color="000000"/>
+              <w:bottom w:val="single" w:sz="4" w:space="0" w:color="000000"/>
+              <w:right w:val="single" w:sz="4" w:space="0" w:color="000000"/>
+            </w:tcBorders>
+            <w:vAlign w:val="bottom"/>
+          </w:tcPr>
+          <w:p>
+            <w:pPr>
+              <w:spacing w:line="256" w:lineRule="auto"/>
+              <w:ind w:firstLine="0"/>
+              <w:jc w:val="center"/>
+              <w:rPr>
+                <w:rFonts w:ascii="Times New Roman" w:hAnsi="Times New Roman" w:cs="Times New Roman"/>
+                <w:szCs w:val="24"/>
+              </w:rPr>
+            </w:pPr>
+            <w:r>
+              <w:rPr>
+                <w:rFonts w:ascii="Times New Roman" w:hAnsi="Times New Roman" w:cs="Times New Roman"/>
+                <w:color w:val="000000"/>
+                <w:szCs w:val="24"/>
+              </w:rPr>
+              <w:t>0000</w:t>
+            </w:r>
+          </w:p>
+        </w:tc>
+        <w:tc>
+          <w:tcPr>
+            <w:tcW w:w="451" w:type="pct"/>
+            <w:tcBorders>
+              <w:top w:val="single" w:sz="4" w:space="0" w:color="000000"/>
+              <w:left w:val="single" w:sz="4" w:space="0" w:color="000000"/>
+              <w:bottom w:val="single" w:sz="4" w:space="0" w:color="000000"/>
+              <w:right w:val="single" w:sz="4" w:space="0" w:color="000000"/>
+            </w:tcBorders>
+            <w:vAlign w:val="bottom"/>
+          </w:tcPr>
+          <w:p>
+            <w:pPr>
+              <w:spacing w:line="256" w:lineRule="auto"/>
+              <w:ind w:right="59" w:firstLine="0"/>
+              <w:jc w:val="center"/>
+              <w:rPr>
+                <w:rFonts w:ascii="Times New Roman" w:hAnsi="Times New Roman" w:cs="Times New Roman"/>
+                <w:szCs w:val="24"/>
+              </w:rPr>
+            </w:pPr>
+          </w:p>
+        </w:tc>
+        <w:tc>
+          <w:tcPr>
+            <w:tcW w:w="469" w:type="pct"/>
+            <w:tcBorders>
+              <w:top w:val="single" w:sz="4" w:space="0" w:color="000000"/>
+              <w:left w:val="single" w:sz="4" w:space="0" w:color="000000"/>
+              <w:bottom w:val="single" w:sz="4" w:space="0" w:color="000000"/>
+              <w:right w:val="single" w:sz="4" w:space="0" w:color="000000"/>
+            </w:tcBorders>
+            <w:vAlign w:val="bottom"/>
+          </w:tcPr>
+          <w:p>
+            <w:pPr>
+              <w:spacing w:line="256" w:lineRule="auto"/>
+              <w:ind w:left="7" w:firstLine="0"/>
+              <w:jc w:val="center"/>
+              <w:rPr>
+                <w:rFonts w:ascii="Times New Roman" w:hAnsi="Times New Roman" w:cs="Times New Roman"/>
+                <w:szCs w:val="24"/>
+              </w:rPr>
+            </w:pPr>
+          </w:p>
+        </w:tc>
+      </w:tr>
+      <w:tr>
+        <w:trPr>
+          <w:trHeight w:val="294"/>
+          <w:jc w:val="center"/>
+        </w:trPr>
+        <w:tc>
+          <w:tcPr>
+            <w:tcW w:w="477" w:type="pct"/>
+            <w:tcBorders>
+              <w:top w:val="single" w:sz="4" w:space="0" w:color="000000"/>
+              <w:left w:val="single" w:sz="4" w:space="0" w:color="000000"/>
+              <w:bottom w:val="single" w:sz="4" w:space="0" w:color="000000"/>
+              <w:right w:val="single" w:sz="4" w:space="0" w:color="000000"/>
+            </w:tcBorders>
+            <w:vAlign w:val="bottom"/>
+          </w:tcPr>
+          <w:p>
+            <w:pPr>
+              <w:spacing w:line="256" w:lineRule="auto"/>
+              <w:ind w:firstLine="0"/>
+              <w:jc w:val="center"/>
+              <w:rPr>
+                <w:rFonts w:ascii="Times New Roman" w:hAnsi="Times New Roman" w:cs="Times New Roman"/>
+                <w:szCs w:val="24"/>
+              </w:rPr>
+            </w:pPr>
+            <w:r>
+              <w:rPr>
+                <w:rFonts w:ascii="Times New Roman" w:hAnsi="Times New Roman" w:cs="Times New Roman"/>
+                <w:color w:val="000000"/>
+                <w:szCs w:val="24"/>
+              </w:rPr>
+              <w:t>08B</w:t>
+            </w:r>
+          </w:p>
+        </w:tc>
+        <w:tc>
+          <w:tcPr>
+            <w:tcW w:w="431" w:type="pct"/>
+            <w:tcBorders>
+              <w:top w:val="single" w:sz="4" w:space="0" w:color="000000"/>
+              <w:left w:val="single" w:sz="4" w:space="0" w:color="000000"/>
+              <w:bottom w:val="single" w:sz="4" w:space="0" w:color="000000"/>
+              <w:right w:val="single" w:sz="4" w:space="0" w:color="000000"/>
+            </w:tcBorders>
+            <w:vAlign w:val="bottom"/>
+          </w:tcPr>
+          <w:p>
+            <w:pPr>
+              <w:spacing w:line="256" w:lineRule="auto"/>
+              <w:ind w:firstLine="0"/>
+              <w:jc w:val="center"/>
+              <w:rPr>
+                <w:rFonts w:ascii="Times New Roman" w:hAnsi="Times New Roman" w:cs="Times New Roman"/>
+                <w:szCs w:val="24"/>
+              </w:rPr>
+            </w:pPr>
+            <w:r>
+              <w:rPr>
+                <w:rFonts w:ascii="Times New Roman" w:hAnsi="Times New Roman" w:cs="Times New Roman"/>
+                <w:color w:val="000000"/>
+                <w:szCs w:val="24"/>
+              </w:rPr>
+              <w:t>E086</w:t>
+            </w:r>
+          </w:p>
+        </w:tc>
+        <w:tc>
+          <w:tcPr>
+            <w:tcW w:w="454" w:type="pct"/>
+            <w:tcBorders>
+              <w:top w:val="single" w:sz="4" w:space="0" w:color="000000"/>
+              <w:left w:val="single" w:sz="4" w:space="0" w:color="000000"/>
+              <w:bottom w:val="single" w:sz="4" w:space="0" w:color="000000"/>
+              <w:right w:val="single" w:sz="4" w:space="0" w:color="000000"/>
+            </w:tcBorders>
+            <w:vAlign w:val="bottom"/>
+          </w:tcPr>
+          <w:p>
+            <w:pPr>
+              <w:spacing w:line="256" w:lineRule="auto"/>
+              <w:ind w:right="66" w:firstLine="0"/>
+              <w:jc w:val="center"/>
+              <w:rPr>
+                <w:rFonts w:ascii="Times New Roman" w:hAnsi="Times New Roman" w:cs="Times New Roman"/>
+                <w:szCs w:val="24"/>
+              </w:rPr>
+            </w:pPr>
+            <w:r>
+              <w:rPr>
+                <w:rFonts w:ascii="Times New Roman" w:hAnsi="Times New Roman" w:cs="Times New Roman"/>
+                <w:color w:val="000000"/>
+                <w:szCs w:val="24"/>
+              </w:rPr>
+              <w:t>08C</w:t>
+            </w:r>
+          </w:p>
+        </w:tc>
+        <w:tc>
+          <w:tcPr>
+            <w:tcW w:w="517" w:type="pct"/>
+            <w:tcBorders>
+              <w:top w:val="single" w:sz="4" w:space="0" w:color="000000"/>
+              <w:left w:val="single" w:sz="4" w:space="0" w:color="000000"/>
+              <w:bottom w:val="single" w:sz="4" w:space="0" w:color="000000"/>
+              <w:right w:val="single" w:sz="4" w:space="0" w:color="000000"/>
+            </w:tcBorders>
+            <w:vAlign w:val="bottom"/>
+          </w:tcPr>
+          <w:p>
+            <w:pPr>
+              <w:spacing w:line="256" w:lineRule="auto"/>
+              <w:ind w:firstLine="0"/>
+              <w:jc w:val="center"/>
+              <w:rPr>
+                <w:rFonts w:ascii="Times New Roman" w:hAnsi="Times New Roman" w:cs="Times New Roman"/>
+                <w:szCs w:val="24"/>
+              </w:rPr>
+            </w:pPr>
+            <w:r>
+              <w:rPr>
+                <w:rFonts w:ascii="Times New Roman" w:hAnsi="Times New Roman" w:cs="Times New Roman"/>
+                <w:color w:val="000000"/>
+                <w:szCs w:val="24"/>
+              </w:rPr>
+              <w:t>E086</w:t>
+            </w:r>
+          </w:p>
+        </w:tc>
+        <w:tc>
+          <w:tcPr>
+            <w:tcW w:w="326" w:type="pct"/>
+            <w:tcBorders>
+              <w:top w:val="single" w:sz="4" w:space="0" w:color="000000"/>
+              <w:left w:val="single" w:sz="4" w:space="0" w:color="000000"/>
+              <w:bottom w:val="single" w:sz="4" w:space="0" w:color="000000"/>
+              <w:right w:val="single" w:sz="4" w:space="0" w:color="000000"/>
+            </w:tcBorders>
+            <w:vAlign w:val="bottom"/>
+          </w:tcPr>
+          <w:p>
+            <w:pPr>
+              <w:spacing w:line="256" w:lineRule="auto"/>
+              <w:ind w:left="41" w:firstLine="0"/>
+              <w:jc w:val="center"/>
+              <w:rPr>
+                <w:rFonts w:ascii="Times New Roman" w:hAnsi="Times New Roman" w:cs="Times New Roman"/>
+                <w:szCs w:val="24"/>
+              </w:rPr>
+            </w:pPr>
+            <w:r>
+              <w:rPr>
+                <w:rFonts w:ascii="Times New Roman" w:hAnsi="Times New Roman" w:cs="Times New Roman"/>
+                <w:color w:val="000000"/>
+                <w:szCs w:val="24"/>
+              </w:rPr>
+              <w:t>086</w:t>
+            </w:r>
+          </w:p>
+        </w:tc>
+        <w:tc>
+          <w:tcPr>
+            <w:tcW w:w="382" w:type="pct"/>
+            <w:tcBorders>
+              <w:top w:val="single" w:sz="4" w:space="0" w:color="000000"/>
+              <w:left w:val="single" w:sz="4" w:space="0" w:color="000000"/>
+              <w:bottom w:val="single" w:sz="4" w:space="0" w:color="000000"/>
+              <w:right w:val="single" w:sz="4" w:space="0" w:color="000000"/>
+            </w:tcBorders>
+            <w:vAlign w:val="bottom"/>
+          </w:tcPr>
+          <w:p>
+            <w:pPr>
+              <w:spacing w:line="256" w:lineRule="auto"/>
+              <w:ind w:firstLine="0"/>
+              <w:jc w:val="center"/>
+              <w:rPr>
+                <w:rFonts w:ascii="Times New Roman" w:hAnsi="Times New Roman" w:cs="Times New Roman"/>
+                <w:szCs w:val="24"/>
+              </w:rPr>
+            </w:pPr>
+            <w:r>
+              <w:rPr>
+                <w:rFonts w:ascii="Times New Roman" w:hAnsi="Times New Roman" w:cs="Times New Roman"/>
+                <w:color w:val="000000"/>
+                <w:szCs w:val="24"/>
+              </w:rPr>
+              <w:t>2677</w:t>
+            </w:r>
+          </w:p>
+        </w:tc>
+        <w:tc>
+          <w:tcPr>
+            <w:tcW w:w="275" w:type="pct"/>
+            <w:tcBorders>
+              <w:top w:val="single" w:sz="4" w:space="0" w:color="000000"/>
+              <w:left w:val="single" w:sz="4" w:space="0" w:color="000000"/>
+              <w:bottom w:val="single" w:sz="4" w:space="0" w:color="000000"/>
+              <w:right w:val="single" w:sz="4" w:space="0" w:color="000000"/>
+            </w:tcBorders>
+            <w:vAlign w:val="bottom"/>
+          </w:tcPr>
+          <w:p>
+            <w:pPr>
+              <w:spacing w:line="256" w:lineRule="auto"/>
+              <w:ind w:firstLine="0"/>
+              <w:jc w:val="center"/>
+              <w:rPr>
+                <w:rFonts w:ascii="Times New Roman" w:hAnsi="Times New Roman" w:cs="Times New Roman"/>
+                <w:szCs w:val="24"/>
+              </w:rPr>
+            </w:pPr>
+            <w:r>
+              <w:rPr>
+                <w:rFonts w:ascii="Times New Roman" w:hAnsi="Times New Roman" w:cs="Times New Roman"/>
+                <w:color w:val="000000"/>
+                <w:szCs w:val="24"/>
+              </w:rPr>
+              <w:t>000</w:t>
+            </w:r>
+          </w:p>
+        </w:tc>
+        <w:tc>
+          <w:tcPr>
+            <w:tcW w:w="368" w:type="pct"/>
+            <w:tcBorders>
+              <w:top w:val="single" w:sz="4" w:space="0" w:color="000000"/>
+              <w:left w:val="single" w:sz="4" w:space="0" w:color="000000"/>
+              <w:bottom w:val="single" w:sz="4" w:space="0" w:color="000000"/>
+              <w:right w:val="single" w:sz="4" w:space="0" w:color="000000"/>
+            </w:tcBorders>
+            <w:vAlign w:val="bottom"/>
+          </w:tcPr>
+          <w:p>
+            <w:pPr>
+              <w:spacing w:line="256" w:lineRule="auto"/>
+              <w:ind w:firstLine="0"/>
+              <w:jc w:val="center"/>
+              <w:rPr>
+                <w:rFonts w:ascii="Times New Roman" w:hAnsi="Times New Roman" w:cs="Times New Roman"/>
+                <w:szCs w:val="24"/>
+              </w:rPr>
+            </w:pPr>
+            <w:r>
+              <w:rPr>
+                <w:rFonts w:ascii="Times New Roman" w:hAnsi="Times New Roman" w:cs="Times New Roman"/>
+                <w:color w:val="000000"/>
+                <w:szCs w:val="24"/>
+              </w:rPr>
+              <w:t>008B</w:t>
+            </w:r>
+          </w:p>
+        </w:tc>
+        <w:tc>
+          <w:tcPr>
+            <w:tcW w:w="417" w:type="pct"/>
+            <w:tcBorders>
+              <w:top w:val="single" w:sz="4" w:space="0" w:color="000000"/>
+              <w:left w:val="single" w:sz="4" w:space="0" w:color="000000"/>
+              <w:bottom w:val="single" w:sz="4" w:space="0" w:color="000000"/>
+              <w:right w:val="single" w:sz="4" w:space="0" w:color="000000"/>
+            </w:tcBorders>
+            <w:vAlign w:val="bottom"/>
+          </w:tcPr>
+          <w:p>
+            <w:pPr>
+              <w:spacing w:line="256" w:lineRule="auto"/>
+              <w:ind w:right="66" w:firstLine="0"/>
+              <w:jc w:val="center"/>
+              <w:rPr>
+                <w:rFonts w:ascii="Times New Roman" w:hAnsi="Times New Roman" w:cs="Times New Roman"/>
+                <w:szCs w:val="24"/>
+              </w:rPr>
+            </w:pPr>
+            <w:r>
+              <w:rPr>
+                <w:rFonts w:ascii="Times New Roman" w:hAnsi="Times New Roman" w:cs="Times New Roman"/>
+                <w:color w:val="000000"/>
+                <w:szCs w:val="24"/>
+              </w:rPr>
+              <w:t>2677</w:t>
+            </w:r>
+          </w:p>
+        </w:tc>
+        <w:tc>
+          <w:tcPr>
+            <w:tcW w:w="433" w:type="pct"/>
+            <w:tcBorders>
+              <w:top w:val="single" w:sz="4" w:space="0" w:color="000000"/>
+              <w:left w:val="single" w:sz="4" w:space="0" w:color="000000"/>
+              <w:bottom w:val="single" w:sz="4" w:space="0" w:color="000000"/>
+              <w:right w:val="single" w:sz="4" w:space="0" w:color="000000"/>
+            </w:tcBorders>
+            <w:vAlign w:val="bottom"/>
+          </w:tcPr>
+          <w:p>
+            <w:pPr>
+              <w:spacing w:line="256" w:lineRule="auto"/>
+              <w:ind w:firstLine="0"/>
+              <w:jc w:val="center"/>
+              <w:rPr>
+                <w:rFonts w:ascii="Times New Roman" w:hAnsi="Times New Roman" w:cs="Times New Roman"/>
+                <w:szCs w:val="24"/>
+              </w:rPr>
+            </w:pPr>
+            <w:r>
+              <w:rPr>
+                <w:rFonts w:ascii="Times New Roman" w:hAnsi="Times New Roman" w:cs="Times New Roman"/>
+                <w:color w:val="000000"/>
+                <w:szCs w:val="24"/>
+              </w:rPr>
+              <w:t>0000</w:t>
+            </w:r>
+          </w:p>
+        </w:tc>
+        <w:tc>
+          <w:tcPr>
+            <w:tcW w:w="451" w:type="pct"/>
+            <w:tcBorders>
+              <w:top w:val="single" w:sz="4" w:space="0" w:color="000000"/>
+              <w:left w:val="single" w:sz="4" w:space="0" w:color="000000"/>
+              <w:bottom w:val="single" w:sz="4" w:space="0" w:color="000000"/>
+              <w:right w:val="single" w:sz="4" w:space="0" w:color="000000"/>
+            </w:tcBorders>
+            <w:vAlign w:val="bottom"/>
+          </w:tcPr>
+          <w:p>
+            <w:pPr>
+              <w:spacing w:line="256" w:lineRule="auto"/>
+              <w:ind w:right="59" w:firstLine="0"/>
+              <w:jc w:val="center"/>
+              <w:rPr>
+                <w:rFonts w:ascii="Times New Roman" w:hAnsi="Times New Roman" w:cs="Times New Roman"/>
+                <w:szCs w:val="24"/>
+              </w:rPr>
+            </w:pPr>
+            <w:r>
+              <w:rPr>
+                <w:rFonts w:ascii="Times New Roman" w:hAnsi="Times New Roman" w:cs="Times New Roman"/>
+                <w:color w:val="000000"/>
+                <w:szCs w:val="24"/>
+              </w:rPr>
+              <w:t>086</w:t>
+            </w:r>
+          </w:p>
+        </w:tc>
+        <w:tc>
+          <w:tcPr>
+            <w:tcW w:w="469" w:type="pct"/>
+            <w:tcBorders>
+              <w:top w:val="single" w:sz="4" w:space="0" w:color="000000"/>
+              <w:left w:val="single" w:sz="4" w:space="0" w:color="000000"/>
+              <w:bottom w:val="single" w:sz="4" w:space="0" w:color="000000"/>
+              <w:right w:val="single" w:sz="4" w:space="0" w:color="000000"/>
+            </w:tcBorders>
+            <w:vAlign w:val="bottom"/>
+          </w:tcPr>
+          <w:p>
+            <w:pPr>
+              <w:spacing w:line="256" w:lineRule="auto"/>
+              <w:ind w:left="7" w:firstLine="0"/>
+              <w:jc w:val="center"/>
+              <w:rPr>
+                <w:rFonts w:ascii="Times New Roman" w:hAnsi="Times New Roman" w:cs="Times New Roman"/>
+                <w:szCs w:val="24"/>
+              </w:rPr>
+            </w:pPr>
+            <w:r>
+              <w:rPr>
+                <w:rFonts w:ascii="Times New Roman" w:hAnsi="Times New Roman" w:cs="Times New Roman"/>
+                <w:color w:val="000000"/>
+                <w:szCs w:val="24"/>
+              </w:rPr>
+              <w:t>2677</w:t>
+            </w:r>
+          </w:p>
+        </w:tc>
+      </w:tr>
+      <w:tr>
+        <w:trPr>
+          <w:trHeight w:val="294"/>
+          <w:jc w:val="center"/>
+        </w:trPr>
+        <w:tc>
+          <w:tcPr>
+            <w:tcW w:w="477" w:type="pct"/>
+            <w:tcBorders>
+              <w:top w:val="single" w:sz="4" w:space="0" w:color="000000"/>
+              <w:left w:val="single" w:sz="4" w:space="0" w:color="000000"/>
+              <w:bottom w:val="single" w:sz="4" w:space="0" w:color="000000"/>
+              <w:right w:val="single" w:sz="4" w:space="0" w:color="000000"/>
+            </w:tcBorders>
+            <w:vAlign w:val="bottom"/>
+          </w:tcPr>
+          <w:p>
+            <w:pPr>
+              <w:spacing w:line="256" w:lineRule="auto"/>
+              <w:ind w:firstLine="0"/>
+              <w:jc w:val="center"/>
+              <w:rPr>
+                <w:rFonts w:ascii="Times New Roman" w:hAnsi="Times New Roman" w:cs="Times New Roman"/>
+                <w:szCs w:val="24"/>
+              </w:rPr>
+            </w:pPr>
+            <w:r>
+              <w:rPr>
+                <w:rFonts w:ascii="Times New Roman" w:hAnsi="Times New Roman" w:cs="Times New Roman"/>
+                <w:color w:val="000000"/>
+                <w:szCs w:val="24"/>
+              </w:rPr>
+              <w:t>08C</w:t>
+            </w:r>
+          </w:p>
+        </w:tc>
+        <w:tc>
+          <w:tcPr>
+            <w:tcW w:w="431" w:type="pct"/>
+            <w:tcBorders>
+              <w:top w:val="single" w:sz="4" w:space="0" w:color="000000"/>
+              <w:left w:val="single" w:sz="4" w:space="0" w:color="000000"/>
+              <w:bottom w:val="single" w:sz="4" w:space="0" w:color="000000"/>
+              <w:right w:val="single" w:sz="4" w:space="0" w:color="000000"/>
+            </w:tcBorders>
+            <w:vAlign w:val="bottom"/>
+          </w:tcPr>
+          <w:p>
+            <w:pPr>
+              <w:spacing w:line="256" w:lineRule="auto"/>
+              <w:ind w:firstLine="0"/>
+              <w:jc w:val="center"/>
+              <w:rPr>
+                <w:rFonts w:ascii="Times New Roman" w:hAnsi="Times New Roman" w:cs="Times New Roman"/>
+                <w:szCs w:val="24"/>
+              </w:rPr>
+            </w:pPr>
+            <w:r>
+              <w:rPr>
+                <w:rFonts w:ascii="Times New Roman" w:hAnsi="Times New Roman" w:cs="Times New Roman"/>
+                <w:color w:val="000000"/>
+                <w:szCs w:val="24"/>
+              </w:rPr>
+              <w:t>0100</w:t>
+            </w:r>
+          </w:p>
+        </w:tc>
+        <w:tc>
+          <w:tcPr>
+            <w:tcW w:w="454" w:type="pct"/>
+            <w:tcBorders>
+              <w:top w:val="single" w:sz="4" w:space="0" w:color="000000"/>
+              <w:left w:val="single" w:sz="4" w:space="0" w:color="000000"/>
+              <w:bottom w:val="single" w:sz="4" w:space="0" w:color="000000"/>
+              <w:right w:val="single" w:sz="4" w:space="0" w:color="000000"/>
+            </w:tcBorders>
+            <w:vAlign w:val="bottom"/>
+          </w:tcPr>
+          <w:p>
+            <w:pPr>
+              <w:spacing w:line="256" w:lineRule="auto"/>
+              <w:ind w:right="66" w:firstLine="0"/>
+              <w:jc w:val="center"/>
+              <w:rPr>
+                <w:rFonts w:ascii="Times New Roman" w:hAnsi="Times New Roman" w:cs="Times New Roman"/>
+                <w:szCs w:val="24"/>
+              </w:rPr>
+            </w:pPr>
+            <w:r>
+              <w:rPr>
+                <w:rFonts w:ascii="Times New Roman" w:hAnsi="Times New Roman" w:cs="Times New Roman"/>
+                <w:color w:val="000000"/>
+                <w:szCs w:val="24"/>
+              </w:rPr>
+              <w:t>08D</w:t>
+            </w:r>
+          </w:p>
+        </w:tc>
+        <w:tc>
+          <w:tcPr>
+            <w:tcW w:w="517" w:type="pct"/>
+            <w:tcBorders>
+              <w:top w:val="single" w:sz="4" w:space="0" w:color="000000"/>
+              <w:left w:val="single" w:sz="4" w:space="0" w:color="000000"/>
+              <w:bottom w:val="single" w:sz="4" w:space="0" w:color="000000"/>
+              <w:right w:val="single" w:sz="4" w:space="0" w:color="000000"/>
+            </w:tcBorders>
+            <w:vAlign w:val="bottom"/>
+          </w:tcPr>
+          <w:p>
+            <w:pPr>
+              <w:spacing w:line="256" w:lineRule="auto"/>
+              <w:ind w:firstLine="0"/>
+              <w:jc w:val="center"/>
+              <w:rPr>
+                <w:rFonts w:ascii="Times New Roman" w:hAnsi="Times New Roman" w:cs="Times New Roman"/>
+                <w:szCs w:val="24"/>
+              </w:rPr>
+            </w:pPr>
+            <w:r>
+              <w:rPr>
+                <w:rFonts w:ascii="Times New Roman" w:hAnsi="Times New Roman" w:cs="Times New Roman"/>
+                <w:color w:val="000000"/>
+                <w:szCs w:val="24"/>
+              </w:rPr>
+              <w:t>0100</w:t>
+            </w:r>
+          </w:p>
+        </w:tc>
+        <w:tc>
+          <w:tcPr>
+            <w:tcW w:w="326" w:type="pct"/>
+            <w:tcBorders>
+              <w:top w:val="single" w:sz="4" w:space="0" w:color="000000"/>
+              <w:left w:val="single" w:sz="4" w:space="0" w:color="000000"/>
+              <w:bottom w:val="single" w:sz="4" w:space="0" w:color="000000"/>
+              <w:right w:val="single" w:sz="4" w:space="0" w:color="000000"/>
+            </w:tcBorders>
+            <w:vAlign w:val="bottom"/>
+          </w:tcPr>
+          <w:p>
+            <w:pPr>
+              <w:spacing w:line="256" w:lineRule="auto"/>
+              <w:ind w:left="41" w:firstLine="0"/>
+              <w:jc w:val="center"/>
+              <w:rPr>
+                <w:rFonts w:ascii="Times New Roman" w:hAnsi="Times New Roman" w:cs="Times New Roman"/>
+                <w:szCs w:val="24"/>
+              </w:rPr>
+            </w:pPr>
+            <w:r>
+              <w:rPr>
+                <w:rFonts w:ascii="Times New Roman" w:hAnsi="Times New Roman" w:cs="Times New Roman"/>
+                <w:color w:val="000000"/>
+                <w:szCs w:val="24"/>
+              </w:rPr>
+              <w:t>08C</w:t>
+            </w:r>
+          </w:p>
+        </w:tc>
+        <w:tc>
+          <w:tcPr>
+            <w:tcW w:w="382" w:type="pct"/>
+            <w:tcBorders>
+              <w:top w:val="single" w:sz="4" w:space="0" w:color="000000"/>
+              <w:left w:val="single" w:sz="4" w:space="0" w:color="000000"/>
+              <w:bottom w:val="single" w:sz="4" w:space="0" w:color="000000"/>
+              <w:right w:val="single" w:sz="4" w:space="0" w:color="000000"/>
+            </w:tcBorders>
+            <w:vAlign w:val="bottom"/>
+          </w:tcPr>
+          <w:p>
+            <w:pPr>
+              <w:spacing w:line="256" w:lineRule="auto"/>
+              <w:ind w:firstLine="0"/>
+              <w:jc w:val="center"/>
+              <w:rPr>
+                <w:rFonts w:ascii="Times New Roman" w:hAnsi="Times New Roman" w:cs="Times New Roman"/>
+                <w:szCs w:val="24"/>
+              </w:rPr>
+            </w:pPr>
+            <w:r>
+              <w:rPr>
+                <w:rFonts w:ascii="Times New Roman" w:hAnsi="Times New Roman" w:cs="Times New Roman"/>
+                <w:color w:val="000000"/>
+                <w:szCs w:val="24"/>
+              </w:rPr>
+              <w:t>0100</w:t>
+            </w:r>
+          </w:p>
+        </w:tc>
+        <w:tc>
+          <w:tcPr>
+            <w:tcW w:w="275" w:type="pct"/>
+            <w:tcBorders>
+              <w:top w:val="single" w:sz="4" w:space="0" w:color="000000"/>
+              <w:left w:val="single" w:sz="4" w:space="0" w:color="000000"/>
+              <w:bottom w:val="single" w:sz="4" w:space="0" w:color="000000"/>
+              <w:right w:val="single" w:sz="4" w:space="0" w:color="000000"/>
+            </w:tcBorders>
+            <w:vAlign w:val="bottom"/>
+          </w:tcPr>
+          <w:p>
+            <w:pPr>
+              <w:spacing w:line="256" w:lineRule="auto"/>
+              <w:ind w:firstLine="0"/>
+              <w:jc w:val="center"/>
+              <w:rPr>
+                <w:rFonts w:ascii="Times New Roman" w:hAnsi="Times New Roman" w:cs="Times New Roman"/>
+                <w:szCs w:val="24"/>
+              </w:rPr>
+            </w:pPr>
+            <w:r>
+              <w:rPr>
+                <w:rFonts w:ascii="Times New Roman" w:hAnsi="Times New Roman" w:cs="Times New Roman"/>
+                <w:color w:val="000000"/>
+                <w:szCs w:val="24"/>
+              </w:rPr>
+              <w:t>000</w:t>
+            </w:r>
+          </w:p>
+        </w:tc>
+        <w:tc>
+          <w:tcPr>
+            <w:tcW w:w="368" w:type="pct"/>
+            <w:tcBorders>
+              <w:top w:val="single" w:sz="4" w:space="0" w:color="000000"/>
+              <w:left w:val="single" w:sz="4" w:space="0" w:color="000000"/>
+              <w:bottom w:val="single" w:sz="4" w:space="0" w:color="000000"/>
+              <w:right w:val="single" w:sz="4" w:space="0" w:color="000000"/>
+            </w:tcBorders>
+            <w:vAlign w:val="bottom"/>
+          </w:tcPr>
+          <w:p>
+            <w:pPr>
+              <w:spacing w:line="256" w:lineRule="auto"/>
+              <w:ind w:firstLine="0"/>
+              <w:jc w:val="center"/>
+              <w:rPr>
+                <w:rFonts w:ascii="Times New Roman" w:hAnsi="Times New Roman" w:cs="Times New Roman"/>
+                <w:szCs w:val="24"/>
+              </w:rPr>
+            </w:pPr>
+            <w:r>
+              <w:rPr>
+                <w:rFonts w:ascii="Times New Roman" w:hAnsi="Times New Roman" w:cs="Times New Roman"/>
+                <w:color w:val="000000"/>
+                <w:szCs w:val="24"/>
+              </w:rPr>
+              <w:t>008C</w:t>
+            </w:r>
+          </w:p>
+        </w:tc>
+        <w:tc>
+          <w:tcPr>
+            <w:tcW w:w="417" w:type="pct"/>
+            <w:tcBorders>
+              <w:top w:val="single" w:sz="4" w:space="0" w:color="000000"/>
+              <w:left w:val="single" w:sz="4" w:space="0" w:color="000000"/>
+              <w:bottom w:val="single" w:sz="4" w:space="0" w:color="000000"/>
+              <w:right w:val="single" w:sz="4" w:space="0" w:color="000000"/>
+            </w:tcBorders>
+            <w:vAlign w:val="bottom"/>
+          </w:tcPr>
+          <w:p>
+            <w:pPr>
+              <w:spacing w:line="256" w:lineRule="auto"/>
+              <w:ind w:right="66" w:firstLine="0"/>
+              <w:jc w:val="center"/>
+              <w:rPr>
+                <w:rFonts w:ascii="Times New Roman" w:hAnsi="Times New Roman" w:cs="Times New Roman"/>
+                <w:szCs w:val="24"/>
+              </w:rPr>
+            </w:pPr>
+            <w:r>
+              <w:rPr>
+                <w:rFonts w:ascii="Times New Roman" w:hAnsi="Times New Roman" w:cs="Times New Roman"/>
+                <w:color w:val="000000"/>
+                <w:szCs w:val="24"/>
+              </w:rPr>
+              <w:t>2677</w:t>
+            </w:r>
+          </w:p>
+        </w:tc>
+        <w:tc>
+          <w:tcPr>
+            <w:tcW w:w="433" w:type="pct"/>
+            <w:tcBorders>
+              <w:top w:val="single" w:sz="4" w:space="0" w:color="000000"/>
+              <w:left w:val="single" w:sz="4" w:space="0" w:color="000000"/>
+              <w:bottom w:val="single" w:sz="4" w:space="0" w:color="000000"/>
+              <w:right w:val="single" w:sz="4" w:space="0" w:color="000000"/>
+            </w:tcBorders>
+            <w:vAlign w:val="bottom"/>
+          </w:tcPr>
+          <w:p>
+            <w:pPr>
+              <w:spacing w:line="256" w:lineRule="auto"/>
+              <w:ind w:firstLine="0"/>
+              <w:jc w:val="center"/>
+              <w:rPr>
+                <w:rFonts w:ascii="Times New Roman" w:hAnsi="Times New Roman" w:cs="Times New Roman"/>
+                <w:szCs w:val="24"/>
+              </w:rPr>
+            </w:pPr>
+            <w:r>
+              <w:rPr>
+                <w:rFonts w:ascii="Times New Roman" w:hAnsi="Times New Roman" w:cs="Times New Roman"/>
+                <w:color w:val="000000"/>
+                <w:szCs w:val="24"/>
+              </w:rPr>
+              <w:t>0000</w:t>
+            </w:r>
+          </w:p>
+        </w:tc>
+        <w:tc>
+          <w:tcPr>
+            <w:tcW w:w="451" w:type="pct"/>
+            <w:tcBorders>
+              <w:top w:val="single" w:sz="4" w:space="0" w:color="000000"/>
+              <w:left w:val="single" w:sz="4" w:space="0" w:color="000000"/>
+              <w:bottom w:val="single" w:sz="4" w:space="0" w:color="000000"/>
+              <w:right w:val="single" w:sz="4" w:space="0" w:color="000000"/>
+            </w:tcBorders>
+            <w:vAlign w:val="bottom"/>
+          </w:tcPr>
+          <w:p>
+            <w:pPr>
+              <w:spacing w:line="256" w:lineRule="auto"/>
+              <w:ind w:right="59" w:firstLine="0"/>
+              <w:jc w:val="center"/>
+              <w:rPr>
+                <w:rFonts w:ascii="Times New Roman" w:hAnsi="Times New Roman" w:cs="Times New Roman"/>
+                <w:szCs w:val="24"/>
+              </w:rPr>
+            </w:pPr>
+          </w:p>
+        </w:tc>
+        <w:tc>
+          <w:tcPr>
+            <w:tcW w:w="469" w:type="pct"/>
+            <w:tcBorders>
+              <w:top w:val="single" w:sz="4" w:space="0" w:color="000000"/>
+              <w:left w:val="single" w:sz="4" w:space="0" w:color="000000"/>
+              <w:bottom w:val="single" w:sz="4" w:space="0" w:color="000000"/>
+              <w:right w:val="single" w:sz="4" w:space="0" w:color="000000"/>
+            </w:tcBorders>
+            <w:vAlign w:val="bottom"/>
+          </w:tcPr>
+          <w:p>
+            <w:pPr>
+              <w:spacing w:line="256" w:lineRule="auto"/>
+              <w:ind w:left="7" w:firstLine="0"/>
+              <w:jc w:val="center"/>
+              <w:rPr>
+                <w:rFonts w:ascii="Times New Roman" w:hAnsi="Times New Roman" w:cs="Times New Roman"/>
+                <w:szCs w:val="24"/>
+              </w:rPr>
+            </w:pPr>
+          </w:p>
+        </w:tc>
+      </w:tr>
+    </w:tbl>
+    <w:p>
+      <w:pPr>
+        <w:pStyle w:val="ae"/>
+        <w:rPr>
+          <w:lang w:val="en-US"/>
+        </w:rPr>
+      </w:pPr>
+      <w:r>
+        <w:t xml:space="preserve">Таблица </w:t>
+      </w:r>
+      <w:r>
+        <w:t>3</w:t>
+      </w:r>
+      <w:r>
         <w:t xml:space="preserve">. </w:t>
       </w:r>
       <w:r>
-        <w:t>Программа с меньшим числом команд</w:t>
+        <w:t>Трассировка программы</w:t>
+      </w:r>
+      <w:r>
+        <w:t xml:space="preserve"> с меньшим числом команд</w:t>
       </w:r>
     </w:p>
+    <w:p/>
     <w:p/>
     <w:p>
       <w:r>
@@ -8539,7 +11469,6 @@
       <w:r>
         <w:rPr>
           <w:szCs w:val="24"/>
-          <w:lang w:val="en-US"/>
         </w:rPr>
         <w:t xml:space="preserve"> </w:t>
       </w:r>
@@ -8634,7 +11563,6 @@
         <w:rPr>
           <w:sz w:val="28"/>
           <w:szCs w:val="28"/>
-          <w:lang w:val="en-US"/>
         </w:rPr>
       </w:pPr>
     </w:p>
@@ -8650,7 +11578,7 @@
 </file>
 
 <file path=word/endnotes.xml><?xml version="1.0" encoding="utf-8"?>
-<w:endnotes xmlns:wpc="http://schemas.microsoft.com/office/word/2010/wordprocessingCanvas" xmlns:cx="http://schemas.microsoft.com/office/drawing/2014/chartex" xmlns:cx1="http://schemas.microsoft.com/office/drawing/2015/9/8/chartex" xmlns:cx2="http://schemas.microsoft.com/office/drawing/2015/10/21/chartex" xmlns:cx3="http://schemas.microsoft.com/office/drawing/2016/5/9/chartex" xmlns:cx4="http://schemas.microsoft.com/office/drawing/2016/5/10/chartex" xmlns:cx5="http://schemas.microsoft.com/office/drawing/2016/5/11/chartex" xmlns:cx6="http://schemas.microsoft.com/office/drawing/2016/5/12/chartex" xmlns:cx7="http://schemas.microsoft.com/office/drawing/2016/5/13/chartex" xmlns:cx8="http://schemas.microsoft.com/office/drawing/2016/5/14/chartex" xmlns:mc="http://schemas.openxmlformats.org/markup-compatibility/2006" xmlns:aink="http://schemas.microsoft.com/office/drawing/2016/ink" xmlns:am3d="http://schemas.microsoft.com/office/drawing/2017/model3d" xmlns:o="urn:schemas-microsoft-com:office:office" xmlns:r="http://schemas.openxmlformats.org/officeDocument/2006/relationships" xmlns:m="http://schemas.openxmlformats.org/officeDocument/2006/math" xmlns:v="urn:schemas-microsoft-com:vml" xmlns:wp14="http://schemas.microsoft.com/office/word/2010/wordprocessingDrawing" xmlns:wp="http://schemas.openxmlformats.org/drawingml/2006/wordprocessingDrawing" xmlns:w10="urn:schemas-microsoft-com:office:word" xmlns:w="http://schemas.openxmlformats.org/wordprocessingml/2006/main" xmlns:w14="http://schemas.microsoft.com/office/word/2010/wordml" xmlns:w15="http://schemas.microsoft.com/office/word/2012/wordml" xmlns:w16cex="http://schemas.microsoft.com/office/word/2018/wordml/cex" xmlns:w16cid="http://schemas.microsoft.com/office/word/2016/wordml/cid" xmlns:w16="http://schemas.microsoft.com/office/word/2018/wordml" xmlns:w16sdtdh="http://schemas.microsoft.com/office/word/2020/wordml/sdtdatahash" xmlns:w16se="http://schemas.microsoft.com/office/word/2015/wordml/symex" xmlns:wpg="http://schemas.microsoft.com/office/word/2010/wordprocessingGroup" xmlns:wpi="http://schemas.microsoft.com/office/word/2010/wordprocessingInk" xmlns:wne="http://schemas.microsoft.com/office/word/2006/wordml" xmlns:wps="http://schemas.microsoft.com/office/word/2010/wordprocessingShape" mc:Ignorable="w14 w15 w16se w16cid w16 w16cex w16sdtdh wp14">
+<w:endnotes xmlns:wpc="http://schemas.microsoft.com/office/word/2010/wordprocessingCanvas" xmlns:cx="http://schemas.microsoft.com/office/drawing/2014/chartex" xmlns:cx1="http://schemas.microsoft.com/office/drawing/2015/9/8/chartex" xmlns:cx2="http://schemas.microsoft.com/office/drawing/2015/10/21/chartex" xmlns:cx3="http://schemas.microsoft.com/office/drawing/2016/5/9/chartex" xmlns:cx4="http://schemas.microsoft.com/office/drawing/2016/5/10/chartex" xmlns:cx5="http://schemas.microsoft.com/office/drawing/2016/5/11/chartex" xmlns:cx6="http://schemas.microsoft.com/office/drawing/2016/5/12/chartex" xmlns:cx7="http://schemas.microsoft.com/office/drawing/2016/5/13/chartex" xmlns:cx8="http://schemas.microsoft.com/office/drawing/2016/5/14/chartex" xmlns:mc="http://schemas.openxmlformats.org/markup-compatibility/2006" xmlns:aink="http://schemas.microsoft.com/office/drawing/2016/ink" xmlns:am3d="http://schemas.microsoft.com/office/drawing/2017/model3d" xmlns:o="urn:schemas-microsoft-com:office:office" xmlns:oel="http://schemas.microsoft.com/office/2019/extlst" xmlns:r="http://schemas.openxmlformats.org/officeDocument/2006/relationships" xmlns:m="http://schemas.openxmlformats.org/officeDocument/2006/math" xmlns:v="urn:schemas-microsoft-com:vml" xmlns:wp14="http://schemas.microsoft.com/office/word/2010/wordprocessingDrawing" xmlns:wp="http://schemas.openxmlformats.org/drawingml/2006/wordprocessingDrawing" xmlns:w10="urn:schemas-microsoft-com:office:word" xmlns:w="http://schemas.openxmlformats.org/wordprocessingml/2006/main" xmlns:w14="http://schemas.microsoft.com/office/word/2010/wordml" xmlns:w15="http://schemas.microsoft.com/office/word/2012/wordml" xmlns:w16cex="http://schemas.microsoft.com/office/word/2018/wordml/cex" xmlns:w16cid="http://schemas.microsoft.com/office/word/2016/wordml/cid" xmlns:w16="http://schemas.microsoft.com/office/word/2018/wordml" xmlns:w16du="http://schemas.microsoft.com/office/word/2023/wordml/word16du" xmlns:w16sdtdh="http://schemas.microsoft.com/office/word/2020/wordml/sdtdatahash" xmlns:w16se="http://schemas.microsoft.com/office/word/2015/wordml/symex" xmlns:wpg="http://schemas.microsoft.com/office/word/2010/wordprocessingGroup" xmlns:wpi="http://schemas.microsoft.com/office/word/2010/wordprocessingInk" xmlns:wne="http://schemas.microsoft.com/office/word/2006/wordml" xmlns:wps="http://schemas.microsoft.com/office/word/2010/wordprocessingShape" mc:Ignorable="w14 w15 w16se w16cid w16 w16cex w16sdtdh w16du wp14">
   <w:endnote w:type="separator" w:id="-1">
     <w:p>
       <w:r>
@@ -8669,7 +11597,7 @@
 </file>
 
 <file path=word/footer1.xml><?xml version="1.0" encoding="utf-8"?>
-<w:ftr xmlns:wpc="http://schemas.microsoft.com/office/word/2010/wordprocessingCanvas" xmlns:cx="http://schemas.microsoft.com/office/drawing/2014/chartex" xmlns:cx1="http://schemas.microsoft.com/office/drawing/2015/9/8/chartex" xmlns:cx2="http://schemas.microsoft.com/office/drawing/2015/10/21/chartex" xmlns:cx3="http://schemas.microsoft.com/office/drawing/2016/5/9/chartex" xmlns:cx4="http://schemas.microsoft.com/office/drawing/2016/5/10/chartex" xmlns:cx5="http://schemas.microsoft.com/office/drawing/2016/5/11/chartex" xmlns:cx6="http://schemas.microsoft.com/office/drawing/2016/5/12/chartex" xmlns:cx7="http://schemas.microsoft.com/office/drawing/2016/5/13/chartex" xmlns:cx8="http://schemas.microsoft.com/office/drawing/2016/5/14/chartex" xmlns:mc="http://schemas.openxmlformats.org/markup-compatibility/2006" xmlns:aink="http://schemas.microsoft.com/office/drawing/2016/ink" xmlns:am3d="http://schemas.microsoft.com/office/drawing/2017/model3d" xmlns:o="urn:schemas-microsoft-com:office:office" xmlns:r="http://schemas.openxmlformats.org/officeDocument/2006/relationships" xmlns:m="http://schemas.openxmlformats.org/officeDocument/2006/math" xmlns:v="urn:schemas-microsoft-com:vml" xmlns:wp14="http://schemas.microsoft.com/office/word/2010/wordprocessingDrawing" xmlns:wp="http://schemas.openxmlformats.org/drawingml/2006/wordprocessingDrawing" xmlns:w10="urn:schemas-microsoft-com:office:word" xmlns:w="http://schemas.openxmlformats.org/wordprocessingml/2006/main" xmlns:w14="http://schemas.microsoft.com/office/word/2010/wordml" xmlns:w15="http://schemas.microsoft.com/office/word/2012/wordml" xmlns:w16cex="http://schemas.microsoft.com/office/word/2018/wordml/cex" xmlns:w16cid="http://schemas.microsoft.com/office/word/2016/wordml/cid" xmlns:w16="http://schemas.microsoft.com/office/word/2018/wordml" xmlns:w16sdtdh="http://schemas.microsoft.com/office/word/2020/wordml/sdtdatahash" xmlns:w16se="http://schemas.microsoft.com/office/word/2015/wordml/symex" xmlns:wpg="http://schemas.microsoft.com/office/word/2010/wordprocessingGroup" xmlns:wpi="http://schemas.microsoft.com/office/word/2010/wordprocessingInk" xmlns:wne="http://schemas.microsoft.com/office/word/2006/wordml" xmlns:wps="http://schemas.microsoft.com/office/word/2010/wordprocessingShape" mc:Ignorable="w14 w15 w16se w16cid w16 w16cex w16sdtdh wp14">
+<w:ftr xmlns:wpc="http://schemas.microsoft.com/office/word/2010/wordprocessingCanvas" xmlns:cx="http://schemas.microsoft.com/office/drawing/2014/chartex" xmlns:cx1="http://schemas.microsoft.com/office/drawing/2015/9/8/chartex" xmlns:cx2="http://schemas.microsoft.com/office/drawing/2015/10/21/chartex" xmlns:cx3="http://schemas.microsoft.com/office/drawing/2016/5/9/chartex" xmlns:cx4="http://schemas.microsoft.com/office/drawing/2016/5/10/chartex" xmlns:cx5="http://schemas.microsoft.com/office/drawing/2016/5/11/chartex" xmlns:cx6="http://schemas.microsoft.com/office/drawing/2016/5/12/chartex" xmlns:cx7="http://schemas.microsoft.com/office/drawing/2016/5/13/chartex" xmlns:cx8="http://schemas.microsoft.com/office/drawing/2016/5/14/chartex" xmlns:mc="http://schemas.openxmlformats.org/markup-compatibility/2006" xmlns:aink="http://schemas.microsoft.com/office/drawing/2016/ink" xmlns:am3d="http://schemas.microsoft.com/office/drawing/2017/model3d" xmlns:o="urn:schemas-microsoft-com:office:office" xmlns:oel="http://schemas.microsoft.com/office/2019/extlst" xmlns:r="http://schemas.openxmlformats.org/officeDocument/2006/relationships" xmlns:m="http://schemas.openxmlformats.org/officeDocument/2006/math" xmlns:v="urn:schemas-microsoft-com:vml" xmlns:wp14="http://schemas.microsoft.com/office/word/2010/wordprocessingDrawing" xmlns:wp="http://schemas.openxmlformats.org/drawingml/2006/wordprocessingDrawing" xmlns:w10="urn:schemas-microsoft-com:office:word" xmlns:w="http://schemas.openxmlformats.org/wordprocessingml/2006/main" xmlns:w14="http://schemas.microsoft.com/office/word/2010/wordml" xmlns:w15="http://schemas.microsoft.com/office/word/2012/wordml" xmlns:w16cex="http://schemas.microsoft.com/office/word/2018/wordml/cex" xmlns:w16cid="http://schemas.microsoft.com/office/word/2016/wordml/cid" xmlns:w16="http://schemas.microsoft.com/office/word/2018/wordml" xmlns:w16du="http://schemas.microsoft.com/office/word/2023/wordml/word16du" xmlns:w16sdtdh="http://schemas.microsoft.com/office/word/2020/wordml/sdtdatahash" xmlns:w16se="http://schemas.microsoft.com/office/word/2015/wordml/symex" xmlns:wpg="http://schemas.microsoft.com/office/word/2010/wordprocessingGroup" xmlns:wpi="http://schemas.microsoft.com/office/word/2010/wordprocessingInk" xmlns:wne="http://schemas.microsoft.com/office/word/2006/wordml" xmlns:wps="http://schemas.microsoft.com/office/word/2010/wordprocessingShape" mc:Ignorable="w14 w15 w16se w16cid w16 w16cex w16sdtdh w16du wp14">
   <w:p>
     <w:pPr>
       <w:spacing w:before="92"/>
@@ -8693,7 +11621,7 @@
 </file>
 
 <file path=word/footer2.xml><?xml version="1.0" encoding="utf-8"?>
-<w:ftr xmlns:wpc="http://schemas.microsoft.com/office/word/2010/wordprocessingCanvas" xmlns:cx="http://schemas.microsoft.com/office/drawing/2014/chartex" xmlns:cx1="http://schemas.microsoft.com/office/drawing/2015/9/8/chartex" xmlns:cx2="http://schemas.microsoft.com/office/drawing/2015/10/21/chartex" xmlns:cx3="http://schemas.microsoft.com/office/drawing/2016/5/9/chartex" xmlns:cx4="http://schemas.microsoft.com/office/drawing/2016/5/10/chartex" xmlns:cx5="http://schemas.microsoft.com/office/drawing/2016/5/11/chartex" xmlns:cx6="http://schemas.microsoft.com/office/drawing/2016/5/12/chartex" xmlns:cx7="http://schemas.microsoft.com/office/drawing/2016/5/13/chartex" xmlns:cx8="http://schemas.microsoft.com/office/drawing/2016/5/14/chartex" xmlns:mc="http://schemas.openxmlformats.org/markup-compatibility/2006" xmlns:aink="http://schemas.microsoft.com/office/drawing/2016/ink" xmlns:am3d="http://schemas.microsoft.com/office/drawing/2017/model3d" xmlns:o="urn:schemas-microsoft-com:office:office" xmlns:r="http://schemas.openxmlformats.org/officeDocument/2006/relationships" xmlns:m="http://schemas.openxmlformats.org/officeDocument/2006/math" xmlns:v="urn:schemas-microsoft-com:vml" xmlns:wp14="http://schemas.microsoft.com/office/word/2010/wordprocessingDrawing" xmlns:wp="http://schemas.openxmlformats.org/drawingml/2006/wordprocessingDrawing" xmlns:w10="urn:schemas-microsoft-com:office:word" xmlns:w="http://schemas.openxmlformats.org/wordprocessingml/2006/main" xmlns:w14="http://schemas.microsoft.com/office/word/2010/wordml" xmlns:w15="http://schemas.microsoft.com/office/word/2012/wordml" xmlns:w16cex="http://schemas.microsoft.com/office/word/2018/wordml/cex" xmlns:w16cid="http://schemas.microsoft.com/office/word/2016/wordml/cid" xmlns:w16="http://schemas.microsoft.com/office/word/2018/wordml" xmlns:w16sdtdh="http://schemas.microsoft.com/office/word/2020/wordml/sdtdatahash" xmlns:w16se="http://schemas.microsoft.com/office/word/2015/wordml/symex" xmlns:wpg="http://schemas.microsoft.com/office/word/2010/wordprocessingGroup" xmlns:wpi="http://schemas.microsoft.com/office/word/2010/wordprocessingInk" xmlns:wne="http://schemas.microsoft.com/office/word/2006/wordml" xmlns:wps="http://schemas.microsoft.com/office/word/2010/wordprocessingShape" mc:Ignorable="w14 w15 w16se w16cid w16 w16cex w16sdtdh wp14">
+<w:ftr xmlns:wpc="http://schemas.microsoft.com/office/word/2010/wordprocessingCanvas" xmlns:cx="http://schemas.microsoft.com/office/drawing/2014/chartex" xmlns:cx1="http://schemas.microsoft.com/office/drawing/2015/9/8/chartex" xmlns:cx2="http://schemas.microsoft.com/office/drawing/2015/10/21/chartex" xmlns:cx3="http://schemas.microsoft.com/office/drawing/2016/5/9/chartex" xmlns:cx4="http://schemas.microsoft.com/office/drawing/2016/5/10/chartex" xmlns:cx5="http://schemas.microsoft.com/office/drawing/2016/5/11/chartex" xmlns:cx6="http://schemas.microsoft.com/office/drawing/2016/5/12/chartex" xmlns:cx7="http://schemas.microsoft.com/office/drawing/2016/5/13/chartex" xmlns:cx8="http://schemas.microsoft.com/office/drawing/2016/5/14/chartex" xmlns:mc="http://schemas.openxmlformats.org/markup-compatibility/2006" xmlns:aink="http://schemas.microsoft.com/office/drawing/2016/ink" xmlns:am3d="http://schemas.microsoft.com/office/drawing/2017/model3d" xmlns:o="urn:schemas-microsoft-com:office:office" xmlns:oel="http://schemas.microsoft.com/office/2019/extlst" xmlns:r="http://schemas.openxmlformats.org/officeDocument/2006/relationships" xmlns:m="http://schemas.openxmlformats.org/officeDocument/2006/math" xmlns:v="urn:schemas-microsoft-com:vml" xmlns:wp14="http://schemas.microsoft.com/office/word/2010/wordprocessingDrawing" xmlns:wp="http://schemas.openxmlformats.org/drawingml/2006/wordprocessingDrawing" xmlns:w10="urn:schemas-microsoft-com:office:word" xmlns:w="http://schemas.openxmlformats.org/wordprocessingml/2006/main" xmlns:w14="http://schemas.microsoft.com/office/word/2010/wordml" xmlns:w15="http://schemas.microsoft.com/office/word/2012/wordml" xmlns:w16cex="http://schemas.microsoft.com/office/word/2018/wordml/cex" xmlns:w16cid="http://schemas.microsoft.com/office/word/2016/wordml/cid" xmlns:w16="http://schemas.microsoft.com/office/word/2018/wordml" xmlns:w16du="http://schemas.microsoft.com/office/word/2023/wordml/word16du" xmlns:w16sdtdh="http://schemas.microsoft.com/office/word/2020/wordml/sdtdatahash" xmlns:w16se="http://schemas.microsoft.com/office/word/2015/wordml/symex" xmlns:wpg="http://schemas.microsoft.com/office/word/2010/wordprocessingGroup" xmlns:wpi="http://schemas.microsoft.com/office/word/2010/wordprocessingInk" xmlns:wne="http://schemas.microsoft.com/office/word/2006/wordml" xmlns:wps="http://schemas.microsoft.com/office/word/2010/wordprocessingShape" mc:Ignorable="w14 w15 w16se w16cid w16 w16cex w16sdtdh w16du wp14">
   <w:p>
     <w:pPr>
       <w:tabs>
@@ -8739,13 +11667,13 @@
 </file>
 
 <file path=word/footer3.xml><?xml version="1.0" encoding="utf-8"?>
-<w:ftr xmlns:wpc="http://schemas.microsoft.com/office/word/2010/wordprocessingCanvas" xmlns:cx="http://schemas.microsoft.com/office/drawing/2014/chartex" xmlns:cx1="http://schemas.microsoft.com/office/drawing/2015/9/8/chartex" xmlns:cx2="http://schemas.microsoft.com/office/drawing/2015/10/21/chartex" xmlns:cx3="http://schemas.microsoft.com/office/drawing/2016/5/9/chartex" xmlns:cx4="http://schemas.microsoft.com/office/drawing/2016/5/10/chartex" xmlns:cx5="http://schemas.microsoft.com/office/drawing/2016/5/11/chartex" xmlns:cx6="http://schemas.microsoft.com/office/drawing/2016/5/12/chartex" xmlns:cx7="http://schemas.microsoft.com/office/drawing/2016/5/13/chartex" xmlns:cx8="http://schemas.microsoft.com/office/drawing/2016/5/14/chartex" xmlns:mc="http://schemas.openxmlformats.org/markup-compatibility/2006" xmlns:aink="http://schemas.microsoft.com/office/drawing/2016/ink" xmlns:am3d="http://schemas.microsoft.com/office/drawing/2017/model3d" xmlns:o="urn:schemas-microsoft-com:office:office" xmlns:r="http://schemas.openxmlformats.org/officeDocument/2006/relationships" xmlns:m="http://schemas.openxmlformats.org/officeDocument/2006/math" xmlns:v="urn:schemas-microsoft-com:vml" xmlns:wp14="http://schemas.microsoft.com/office/word/2010/wordprocessingDrawing" xmlns:wp="http://schemas.openxmlformats.org/drawingml/2006/wordprocessingDrawing" xmlns:w10="urn:schemas-microsoft-com:office:word" xmlns:w="http://schemas.openxmlformats.org/wordprocessingml/2006/main" xmlns:w14="http://schemas.microsoft.com/office/word/2010/wordml" xmlns:w15="http://schemas.microsoft.com/office/word/2012/wordml" xmlns:w16cex="http://schemas.microsoft.com/office/word/2018/wordml/cex" xmlns:w16cid="http://schemas.microsoft.com/office/word/2016/wordml/cid" xmlns:w16="http://schemas.microsoft.com/office/word/2018/wordml" xmlns:w16sdtdh="http://schemas.microsoft.com/office/word/2020/wordml/sdtdatahash" xmlns:w16se="http://schemas.microsoft.com/office/word/2015/wordml/symex" xmlns:wpg="http://schemas.microsoft.com/office/word/2010/wordprocessingGroup" xmlns:wpi="http://schemas.microsoft.com/office/word/2010/wordprocessingInk" xmlns:wne="http://schemas.microsoft.com/office/word/2006/wordml" xmlns:wps="http://schemas.microsoft.com/office/word/2010/wordprocessingShape" mc:Ignorable="w14 w15 w16se w16cid w16 w16cex w16sdtdh wp14">
+<w:ftr xmlns:wpc="http://schemas.microsoft.com/office/word/2010/wordprocessingCanvas" xmlns:cx="http://schemas.microsoft.com/office/drawing/2014/chartex" xmlns:cx1="http://schemas.microsoft.com/office/drawing/2015/9/8/chartex" xmlns:cx2="http://schemas.microsoft.com/office/drawing/2015/10/21/chartex" xmlns:cx3="http://schemas.microsoft.com/office/drawing/2016/5/9/chartex" xmlns:cx4="http://schemas.microsoft.com/office/drawing/2016/5/10/chartex" xmlns:cx5="http://schemas.microsoft.com/office/drawing/2016/5/11/chartex" xmlns:cx6="http://schemas.microsoft.com/office/drawing/2016/5/12/chartex" xmlns:cx7="http://schemas.microsoft.com/office/drawing/2016/5/13/chartex" xmlns:cx8="http://schemas.microsoft.com/office/drawing/2016/5/14/chartex" xmlns:mc="http://schemas.openxmlformats.org/markup-compatibility/2006" xmlns:aink="http://schemas.microsoft.com/office/drawing/2016/ink" xmlns:am3d="http://schemas.microsoft.com/office/drawing/2017/model3d" xmlns:o="urn:schemas-microsoft-com:office:office" xmlns:oel="http://schemas.microsoft.com/office/2019/extlst" xmlns:r="http://schemas.openxmlformats.org/officeDocument/2006/relationships" xmlns:m="http://schemas.openxmlformats.org/officeDocument/2006/math" xmlns:v="urn:schemas-microsoft-com:vml" xmlns:wp14="http://schemas.microsoft.com/office/word/2010/wordprocessingDrawing" xmlns:wp="http://schemas.openxmlformats.org/drawingml/2006/wordprocessingDrawing" xmlns:w10="urn:schemas-microsoft-com:office:word" xmlns:w="http://schemas.openxmlformats.org/wordprocessingml/2006/main" xmlns:w14="http://schemas.microsoft.com/office/word/2010/wordml" xmlns:w15="http://schemas.microsoft.com/office/word/2012/wordml" xmlns:w16cex="http://schemas.microsoft.com/office/word/2018/wordml/cex" xmlns:w16cid="http://schemas.microsoft.com/office/word/2016/wordml/cid" xmlns:w16="http://schemas.microsoft.com/office/word/2018/wordml" xmlns:w16du="http://schemas.microsoft.com/office/word/2023/wordml/word16du" xmlns:w16sdtdh="http://schemas.microsoft.com/office/word/2020/wordml/sdtdatahash" xmlns:w16se="http://schemas.microsoft.com/office/word/2015/wordml/symex" xmlns:wpg="http://schemas.microsoft.com/office/word/2010/wordprocessingGroup" xmlns:wpi="http://schemas.microsoft.com/office/word/2010/wordprocessingInk" xmlns:wne="http://schemas.microsoft.com/office/word/2006/wordml" xmlns:wps="http://schemas.microsoft.com/office/word/2010/wordprocessingShape" mc:Ignorable="w14 w15 w16se w16cid w16 w16cex w16sdtdh w16du wp14">
   <w:p/>
 </w:ftr>
 </file>
 
 <file path=word/footnotes.xml><?xml version="1.0" encoding="utf-8"?>
-<w:footnotes xmlns:wpc="http://schemas.microsoft.com/office/word/2010/wordprocessingCanvas" xmlns:cx="http://schemas.microsoft.com/office/drawing/2014/chartex" xmlns:cx1="http://schemas.microsoft.com/office/drawing/2015/9/8/chartex" xmlns:cx2="http://schemas.microsoft.com/office/drawing/2015/10/21/chartex" xmlns:cx3="http://schemas.microsoft.com/office/drawing/2016/5/9/chartex" xmlns:cx4="http://schemas.microsoft.com/office/drawing/2016/5/10/chartex" xmlns:cx5="http://schemas.microsoft.com/office/drawing/2016/5/11/chartex" xmlns:cx6="http://schemas.microsoft.com/office/drawing/2016/5/12/chartex" xmlns:cx7="http://schemas.microsoft.com/office/drawing/2016/5/13/chartex" xmlns:cx8="http://schemas.microsoft.com/office/drawing/2016/5/14/chartex" xmlns:mc="http://schemas.openxmlformats.org/markup-compatibility/2006" xmlns:aink="http://schemas.microsoft.com/office/drawing/2016/ink" xmlns:am3d="http://schemas.microsoft.com/office/drawing/2017/model3d" xmlns:o="urn:schemas-microsoft-com:office:office" xmlns:r="http://schemas.openxmlformats.org/officeDocument/2006/relationships" xmlns:m="http://schemas.openxmlformats.org/officeDocument/2006/math" xmlns:v="urn:schemas-microsoft-com:vml" xmlns:wp14="http://schemas.microsoft.com/office/word/2010/wordprocessingDrawing" xmlns:wp="http://schemas.openxmlformats.org/drawingml/2006/wordprocessingDrawing" xmlns:w10="urn:schemas-microsoft-com:office:word" xmlns:w="http://schemas.openxmlformats.org/wordprocessingml/2006/main" xmlns:w14="http://schemas.microsoft.com/office/word/2010/wordml" xmlns:w15="http://schemas.microsoft.com/office/word/2012/wordml" xmlns:w16cex="http://schemas.microsoft.com/office/word/2018/wordml/cex" xmlns:w16cid="http://schemas.microsoft.com/office/word/2016/wordml/cid" xmlns:w16="http://schemas.microsoft.com/office/word/2018/wordml" xmlns:w16sdtdh="http://schemas.microsoft.com/office/word/2020/wordml/sdtdatahash" xmlns:w16se="http://schemas.microsoft.com/office/word/2015/wordml/symex" xmlns:wpg="http://schemas.microsoft.com/office/word/2010/wordprocessingGroup" xmlns:wpi="http://schemas.microsoft.com/office/word/2010/wordprocessingInk" xmlns:wne="http://schemas.microsoft.com/office/word/2006/wordml" xmlns:wps="http://schemas.microsoft.com/office/word/2010/wordprocessingShape" mc:Ignorable="w14 w15 w16se w16cid w16 w16cex w16sdtdh wp14">
+<w:footnotes xmlns:wpc="http://schemas.microsoft.com/office/word/2010/wordprocessingCanvas" xmlns:cx="http://schemas.microsoft.com/office/drawing/2014/chartex" xmlns:cx1="http://schemas.microsoft.com/office/drawing/2015/9/8/chartex" xmlns:cx2="http://schemas.microsoft.com/office/drawing/2015/10/21/chartex" xmlns:cx3="http://schemas.microsoft.com/office/drawing/2016/5/9/chartex" xmlns:cx4="http://schemas.microsoft.com/office/drawing/2016/5/10/chartex" xmlns:cx5="http://schemas.microsoft.com/office/drawing/2016/5/11/chartex" xmlns:cx6="http://schemas.microsoft.com/office/drawing/2016/5/12/chartex" xmlns:cx7="http://schemas.microsoft.com/office/drawing/2016/5/13/chartex" xmlns:cx8="http://schemas.microsoft.com/office/drawing/2016/5/14/chartex" xmlns:mc="http://schemas.openxmlformats.org/markup-compatibility/2006" xmlns:aink="http://schemas.microsoft.com/office/drawing/2016/ink" xmlns:am3d="http://schemas.microsoft.com/office/drawing/2017/model3d" xmlns:o="urn:schemas-microsoft-com:office:office" xmlns:oel="http://schemas.microsoft.com/office/2019/extlst" xmlns:r="http://schemas.openxmlformats.org/officeDocument/2006/relationships" xmlns:m="http://schemas.openxmlformats.org/officeDocument/2006/math" xmlns:v="urn:schemas-microsoft-com:vml" xmlns:wp14="http://schemas.microsoft.com/office/word/2010/wordprocessingDrawing" xmlns:wp="http://schemas.openxmlformats.org/drawingml/2006/wordprocessingDrawing" xmlns:w10="urn:schemas-microsoft-com:office:word" xmlns:w="http://schemas.openxmlformats.org/wordprocessingml/2006/main" xmlns:w14="http://schemas.microsoft.com/office/word/2010/wordml" xmlns:w15="http://schemas.microsoft.com/office/word/2012/wordml" xmlns:w16cex="http://schemas.microsoft.com/office/word/2018/wordml/cex" xmlns:w16cid="http://schemas.microsoft.com/office/word/2016/wordml/cid" xmlns:w16="http://schemas.microsoft.com/office/word/2018/wordml" xmlns:w16du="http://schemas.microsoft.com/office/word/2023/wordml/word16du" xmlns:w16sdtdh="http://schemas.microsoft.com/office/word/2020/wordml/sdtdatahash" xmlns:w16se="http://schemas.microsoft.com/office/word/2015/wordml/symex" xmlns:wpg="http://schemas.microsoft.com/office/word/2010/wordprocessingGroup" xmlns:wpi="http://schemas.microsoft.com/office/word/2010/wordprocessingInk" xmlns:wne="http://schemas.microsoft.com/office/word/2006/wordml" xmlns:wps="http://schemas.microsoft.com/office/word/2010/wordprocessingShape" mc:Ignorable="w14 w15 w16se w16cid w16 w16cex w16sdtdh w16du wp14">
   <w:footnote w:type="separator" w:id="-1">
     <w:p>
       <w:r>
@@ -8764,7 +11692,7 @@
 </file>
 
 <file path=word/numbering.xml><?xml version="1.0" encoding="utf-8"?>
-<w:numbering xmlns:wpc="http://schemas.microsoft.com/office/word/2010/wordprocessingCanvas" xmlns:cx="http://schemas.microsoft.com/office/drawing/2014/chartex" xmlns:cx1="http://schemas.microsoft.com/office/drawing/2015/9/8/chartex" xmlns:cx2="http://schemas.microsoft.com/office/drawing/2015/10/21/chartex" xmlns:cx3="http://schemas.microsoft.com/office/drawing/2016/5/9/chartex" xmlns:cx4="http://schemas.microsoft.com/office/drawing/2016/5/10/chartex" xmlns:cx5="http://schemas.microsoft.com/office/drawing/2016/5/11/chartex" xmlns:cx6="http://schemas.microsoft.com/office/drawing/2016/5/12/chartex" xmlns:cx7="http://schemas.microsoft.com/office/drawing/2016/5/13/chartex" xmlns:cx8="http://schemas.microsoft.com/office/drawing/2016/5/14/chartex" xmlns:mc="http://schemas.openxmlformats.org/markup-compatibility/2006" xmlns:aink="http://schemas.microsoft.com/office/drawing/2016/ink" xmlns:am3d="http://schemas.microsoft.com/office/drawing/2017/model3d" xmlns:o="urn:schemas-microsoft-com:office:office" xmlns:r="http://schemas.openxmlformats.org/officeDocument/2006/relationships" xmlns:m="http://schemas.openxmlformats.org/officeDocument/2006/math" xmlns:v="urn:schemas-microsoft-com:vml" xmlns:wp14="http://schemas.microsoft.com/office/word/2010/wordprocessingDrawing" xmlns:wp="http://schemas.openxmlformats.org/drawingml/2006/wordprocessingDrawing" xmlns:w10="urn:schemas-microsoft-com:office:word" xmlns:w="http://schemas.openxmlformats.org/wordprocessingml/2006/main" xmlns:w14="http://schemas.microsoft.com/office/word/2010/wordml" xmlns:w15="http://schemas.microsoft.com/office/word/2012/wordml" xmlns:w16cex="http://schemas.microsoft.com/office/word/2018/wordml/cex" xmlns:w16cid="http://schemas.microsoft.com/office/word/2016/wordml/cid" xmlns:w16="http://schemas.microsoft.com/office/word/2018/wordml" xmlns:w16sdtdh="http://schemas.microsoft.com/office/word/2020/wordml/sdtdatahash" xmlns:w16se="http://schemas.microsoft.com/office/word/2015/wordml/symex" xmlns:wpg="http://schemas.microsoft.com/office/word/2010/wordprocessingGroup" xmlns:wpi="http://schemas.microsoft.com/office/word/2010/wordprocessingInk" xmlns:wne="http://schemas.microsoft.com/office/word/2006/wordml" xmlns:wps="http://schemas.microsoft.com/office/word/2010/wordprocessingShape" mc:Ignorable="w14 w15 w16se w16cid w16 w16cex w16sdtdh wp14">
+<w:numbering xmlns:wpc="http://schemas.microsoft.com/office/word/2010/wordprocessingCanvas" xmlns:cx="http://schemas.microsoft.com/office/drawing/2014/chartex" xmlns:cx1="http://schemas.microsoft.com/office/drawing/2015/9/8/chartex" xmlns:cx2="http://schemas.microsoft.com/office/drawing/2015/10/21/chartex" xmlns:cx3="http://schemas.microsoft.com/office/drawing/2016/5/9/chartex" xmlns:cx4="http://schemas.microsoft.com/office/drawing/2016/5/10/chartex" xmlns:cx5="http://schemas.microsoft.com/office/drawing/2016/5/11/chartex" xmlns:cx6="http://schemas.microsoft.com/office/drawing/2016/5/12/chartex" xmlns:cx7="http://schemas.microsoft.com/office/drawing/2016/5/13/chartex" xmlns:cx8="http://schemas.microsoft.com/office/drawing/2016/5/14/chartex" xmlns:mc="http://schemas.openxmlformats.org/markup-compatibility/2006" xmlns:aink="http://schemas.microsoft.com/office/drawing/2016/ink" xmlns:am3d="http://schemas.microsoft.com/office/drawing/2017/model3d" xmlns:o="urn:schemas-microsoft-com:office:office" xmlns:oel="http://schemas.microsoft.com/office/2019/extlst" xmlns:r="http://schemas.openxmlformats.org/officeDocument/2006/relationships" xmlns:m="http://schemas.openxmlformats.org/officeDocument/2006/math" xmlns:v="urn:schemas-microsoft-com:vml" xmlns:wp14="http://schemas.microsoft.com/office/word/2010/wordprocessingDrawing" xmlns:wp="http://schemas.openxmlformats.org/drawingml/2006/wordprocessingDrawing" xmlns:w10="urn:schemas-microsoft-com:office:word" xmlns:w="http://schemas.openxmlformats.org/wordprocessingml/2006/main" xmlns:w14="http://schemas.microsoft.com/office/word/2010/wordml" xmlns:w15="http://schemas.microsoft.com/office/word/2012/wordml" xmlns:w16cex="http://schemas.microsoft.com/office/word/2018/wordml/cex" xmlns:w16cid="http://schemas.microsoft.com/office/word/2016/wordml/cid" xmlns:w16="http://schemas.microsoft.com/office/word/2018/wordml" xmlns:w16du="http://schemas.microsoft.com/office/word/2023/wordml/word16du" xmlns:w16sdtdh="http://schemas.microsoft.com/office/word/2020/wordml/sdtdatahash" xmlns:w16se="http://schemas.microsoft.com/office/word/2015/wordml/symex" xmlns:wpg="http://schemas.microsoft.com/office/word/2010/wordprocessingGroup" xmlns:wpi="http://schemas.microsoft.com/office/word/2010/wordprocessingInk" xmlns:wne="http://schemas.microsoft.com/office/word/2006/wordml" xmlns:wps="http://schemas.microsoft.com/office/word/2010/wordprocessingShape" mc:Ignorable="w14 w15 w16se w16cid w16 w16cex w16sdtdh w16du wp14">
   <w:abstractNum w:abstractNumId="0" w15:restartNumberingAfterBreak="0">
     <w:nsid w:val="044F0C83"/>
     <w:multiLevelType w:val="hybridMultilevel"/>
@@ -9277,6 +12205,119 @@
     </w:lvl>
   </w:abstractNum>
   <w:abstractNum w:abstractNumId="5" w15:restartNumberingAfterBreak="0">
+    <w:nsid w:val="5BB75592"/>
+    <w:multiLevelType w:val="hybridMultilevel"/>
+    <w:tmpl w:val="23528DFA"/>
+    <w:lvl w:ilvl="0" w:tplc="08090001">
+      <w:start w:val="1"/>
+      <w:numFmt w:val="bullet"/>
+      <w:lvlText w:val=""/>
+      <w:lvlJc w:val="left"/>
+      <w:pPr>
+        <w:ind w:left="720" w:hanging="360"/>
+      </w:pPr>
+      <w:rPr>
+        <w:rFonts w:ascii="Symbol" w:hAnsi="Symbol" w:hint="default"/>
+      </w:rPr>
+    </w:lvl>
+    <w:lvl w:ilvl="1" w:tplc="08090003" w:tentative="1">
+      <w:start w:val="1"/>
+      <w:numFmt w:val="bullet"/>
+      <w:lvlText w:val="o"/>
+      <w:lvlJc w:val="left"/>
+      <w:pPr>
+        <w:ind w:left="1440" w:hanging="360"/>
+      </w:pPr>
+      <w:rPr>
+        <w:rFonts w:ascii="Courier New" w:hAnsi="Courier New" w:cs="Courier New" w:hint="default"/>
+      </w:rPr>
+    </w:lvl>
+    <w:lvl w:ilvl="2" w:tplc="08090005" w:tentative="1">
+      <w:start w:val="1"/>
+      <w:numFmt w:val="bullet"/>
+      <w:lvlText w:val=""/>
+      <w:lvlJc w:val="left"/>
+      <w:pPr>
+        <w:ind w:left="2160" w:hanging="360"/>
+      </w:pPr>
+      <w:rPr>
+        <w:rFonts w:ascii="Wingdings" w:hAnsi="Wingdings" w:hint="default"/>
+      </w:rPr>
+    </w:lvl>
+    <w:lvl w:ilvl="3" w:tplc="08090001" w:tentative="1">
+      <w:start w:val="1"/>
+      <w:numFmt w:val="bullet"/>
+      <w:lvlText w:val=""/>
+      <w:lvlJc w:val="left"/>
+      <w:pPr>
+        <w:ind w:left="2880" w:hanging="360"/>
+      </w:pPr>
+      <w:rPr>
+        <w:rFonts w:ascii="Symbol" w:hAnsi="Symbol" w:hint="default"/>
+      </w:rPr>
+    </w:lvl>
+    <w:lvl w:ilvl="4" w:tplc="08090003" w:tentative="1">
+      <w:start w:val="1"/>
+      <w:numFmt w:val="bullet"/>
+      <w:lvlText w:val="o"/>
+      <w:lvlJc w:val="left"/>
+      <w:pPr>
+        <w:ind w:left="3600" w:hanging="360"/>
+      </w:pPr>
+      <w:rPr>
+        <w:rFonts w:ascii="Courier New" w:hAnsi="Courier New" w:cs="Courier New" w:hint="default"/>
+      </w:rPr>
+    </w:lvl>
+    <w:lvl w:ilvl="5" w:tplc="08090005" w:tentative="1">
+      <w:start w:val="1"/>
+      <w:numFmt w:val="bullet"/>
+      <w:lvlText w:val=""/>
+      <w:lvlJc w:val="left"/>
+      <w:pPr>
+        <w:ind w:left="4320" w:hanging="360"/>
+      </w:pPr>
+      <w:rPr>
+        <w:rFonts w:ascii="Wingdings" w:hAnsi="Wingdings" w:hint="default"/>
+      </w:rPr>
+    </w:lvl>
+    <w:lvl w:ilvl="6" w:tplc="08090001" w:tentative="1">
+      <w:start w:val="1"/>
+      <w:numFmt w:val="bullet"/>
+      <w:lvlText w:val=""/>
+      <w:lvlJc w:val="left"/>
+      <w:pPr>
+        <w:ind w:left="5040" w:hanging="360"/>
+      </w:pPr>
+      <w:rPr>
+        <w:rFonts w:ascii="Symbol" w:hAnsi="Symbol" w:hint="default"/>
+      </w:rPr>
+    </w:lvl>
+    <w:lvl w:ilvl="7" w:tplc="08090003" w:tentative="1">
+      <w:start w:val="1"/>
+      <w:numFmt w:val="bullet"/>
+      <w:lvlText w:val="o"/>
+      <w:lvlJc w:val="left"/>
+      <w:pPr>
+        <w:ind w:left="5760" w:hanging="360"/>
+      </w:pPr>
+      <w:rPr>
+        <w:rFonts w:ascii="Courier New" w:hAnsi="Courier New" w:cs="Courier New" w:hint="default"/>
+      </w:rPr>
+    </w:lvl>
+    <w:lvl w:ilvl="8" w:tplc="08090005" w:tentative="1">
+      <w:start w:val="1"/>
+      <w:numFmt w:val="bullet"/>
+      <w:lvlText w:val=""/>
+      <w:lvlJc w:val="left"/>
+      <w:pPr>
+        <w:ind w:left="6480" w:hanging="360"/>
+      </w:pPr>
+      <w:rPr>
+        <w:rFonts w:ascii="Wingdings" w:hAnsi="Wingdings" w:hint="default"/>
+      </w:rPr>
+    </w:lvl>
+  </w:abstractNum>
+  <w:abstractNum w:abstractNumId="6" w15:restartNumberingAfterBreak="0">
     <w:nsid w:val="6E115361"/>
     <w:multiLevelType w:val="multilevel"/>
     <w:tmpl w:val="DEECC10C"/>
@@ -9389,7 +12430,7 @@
       </w:rPr>
     </w:lvl>
   </w:abstractNum>
-  <w:abstractNum w:abstractNumId="6" w15:restartNumberingAfterBreak="0">
+  <w:abstractNum w:abstractNumId="7" w15:restartNumberingAfterBreak="0">
     <w:nsid w:val="7DD94549"/>
     <w:multiLevelType w:val="hybridMultilevel"/>
     <w:tmpl w:val="4658FAA8"/>
@@ -9478,7 +12519,7 @@
       </w:pPr>
     </w:lvl>
   </w:abstractNum>
-  <w:abstractNum w:abstractNumId="7" w15:restartNumberingAfterBreak="0">
+  <w:abstractNum w:abstractNumId="8" w15:restartNumberingAfterBreak="0">
     <w:nsid w:val="7F326A89"/>
     <w:multiLevelType w:val="hybridMultilevel"/>
     <w:tmpl w:val="8E42E716"/>
@@ -9592,35 +12633,38 @@
       </w:rPr>
     </w:lvl>
   </w:abstractNum>
-  <w:num w:numId="1">
+  <w:num w:numId="1" w16cid:durableId="1878002758">
     <w:abstractNumId w:val="4"/>
   </w:num>
-  <w:num w:numId="2">
-    <w:abstractNumId w:val="5"/>
+  <w:num w:numId="2" w16cid:durableId="217402968">
+    <w:abstractNumId w:val="6"/>
   </w:num>
-  <w:num w:numId="3">
+  <w:num w:numId="3" w16cid:durableId="403376308">
     <w:abstractNumId w:val="2"/>
   </w:num>
-  <w:num w:numId="4">
-    <w:abstractNumId w:val="6"/>
+  <w:num w:numId="4" w16cid:durableId="1706902552">
+    <w:abstractNumId w:val="7"/>
   </w:num>
-  <w:num w:numId="5">
+  <w:num w:numId="5" w16cid:durableId="2038312039">
     <w:abstractNumId w:val="3"/>
   </w:num>
-  <w:num w:numId="6">
+  <w:num w:numId="6" w16cid:durableId="1688563056">
     <w:abstractNumId w:val="1"/>
   </w:num>
-  <w:num w:numId="7">
+  <w:num w:numId="7" w16cid:durableId="646780699">
     <w:abstractNumId w:val="0"/>
   </w:num>
-  <w:num w:numId="8">
-    <w:abstractNumId w:val="7"/>
+  <w:num w:numId="8" w16cid:durableId="1438988890">
+    <w:abstractNumId w:val="8"/>
+  </w:num>
+  <w:num w:numId="9" w16cid:durableId="1594244168">
+    <w:abstractNumId w:val="5"/>
   </w:num>
 </w:numbering>
 </file>
 
 <file path=word/styles.xml><?xml version="1.0" encoding="utf-8"?>
-<w:styles xmlns:mc="http://schemas.openxmlformats.org/markup-compatibility/2006" xmlns:r="http://schemas.openxmlformats.org/officeDocument/2006/relationships" xmlns:w="http://schemas.openxmlformats.org/wordprocessingml/2006/main" xmlns:w14="http://schemas.microsoft.com/office/word/2010/wordml" xmlns:w15="http://schemas.microsoft.com/office/word/2012/wordml" xmlns:w16cex="http://schemas.microsoft.com/office/word/2018/wordml/cex" xmlns:w16cid="http://schemas.microsoft.com/office/word/2016/wordml/cid" xmlns:w16="http://schemas.microsoft.com/office/word/2018/wordml" xmlns:w16sdtdh="http://schemas.microsoft.com/office/word/2020/wordml/sdtdatahash" xmlns:w16se="http://schemas.microsoft.com/office/word/2015/wordml/symex" mc:Ignorable="w14 w15 w16se w16cid w16 w16cex w16sdtdh">
+<w:styles xmlns:mc="http://schemas.openxmlformats.org/markup-compatibility/2006" xmlns:r="http://schemas.openxmlformats.org/officeDocument/2006/relationships" xmlns:w="http://schemas.openxmlformats.org/wordprocessingml/2006/main" xmlns:w14="http://schemas.microsoft.com/office/word/2010/wordml" xmlns:w15="http://schemas.microsoft.com/office/word/2012/wordml" xmlns:w16cex="http://schemas.microsoft.com/office/word/2018/wordml/cex" xmlns:w16cid="http://schemas.microsoft.com/office/word/2016/wordml/cid" xmlns:w16="http://schemas.microsoft.com/office/word/2018/wordml" xmlns:w16du="http://schemas.microsoft.com/office/word/2023/wordml/word16du" xmlns:w16sdtdh="http://schemas.microsoft.com/office/word/2020/wordml/sdtdatahash" xmlns:w16se="http://schemas.microsoft.com/office/word/2015/wordml/symex" mc:Ignorable="w14 w15 w16se w16cid w16 w16cex w16sdtdh w16du">
   <w:docDefaults>
     <w:rPrDefault>
       <w:rPr>
@@ -10017,7 +13061,7 @@
   <w:style w:type="paragraph" w:default="1" w:styleId="a">
     <w:name w:val="Normal"/>
     <w:qFormat/>
-    <w:rsid w:val="00141B0C"/>
+    <w:rsid w:val="009726D6"/>
     <w:pPr>
       <w:spacing w:line="360" w:lineRule="auto"/>
       <w:ind w:firstLine="709"/>

</xml_diff>